<commit_message>
Updates to dev docs
</commit_message>
<xml_diff>
--- a/developers.docx
+++ b/developers.docx
@@ -75,7 +75,7 @@
           <w:r>
             <w:fldChar w:fldCharType="separate"/>
           </w:r>
-          <w:hyperlink w:anchor="_Toc439514065" w:history="1">
+          <w:hyperlink w:anchor="_Toc439515224" w:history="1">
             <w:r>
               <w:rPr>
                 <w:rStyle w:val="Hyperlink"/>
@@ -102,7 +102,7 @@
                 <w:noProof/>
                 <w:webHidden/>
               </w:rPr>
-              <w:instrText xml:space="preserve"> PAGEREF _Toc439514065 \h </w:instrText>
+              <w:instrText xml:space="preserve"> PAGEREF _Toc439515224 \h </w:instrText>
             </w:r>
             <w:r>
               <w:rPr>
@@ -145,7 +145,7 @@
               <w:lang w:eastAsia="en-GB"/>
             </w:rPr>
           </w:pPr>
-          <w:hyperlink w:anchor="_Toc439514066" w:history="1">
+          <w:hyperlink w:anchor="_Toc439515225" w:history="1">
             <w:r>
               <w:rPr>
                 <w:rStyle w:val="Hyperlink"/>
@@ -172,7 +172,7 @@
                 <w:noProof/>
                 <w:webHidden/>
               </w:rPr>
-              <w:instrText xml:space="preserve"> PAGEREF _Toc439514066 \h </w:instrText>
+              <w:instrText xml:space="preserve"> PAGEREF _Toc439515225 \h </w:instrText>
             </w:r>
             <w:r>
               <w:rPr>
@@ -215,7 +215,7 @@
               <w:lang w:eastAsia="en-GB"/>
             </w:rPr>
           </w:pPr>
-          <w:hyperlink w:anchor="_Toc439514067" w:history="1">
+          <w:hyperlink w:anchor="_Toc439515226" w:history="1">
             <w:r>
               <w:rPr>
                 <w:rStyle w:val="Hyperlink"/>
@@ -242,7 +242,7 @@
                 <w:noProof/>
                 <w:webHidden/>
               </w:rPr>
-              <w:instrText xml:space="preserve"> PAGEREF _Toc439514067 \h </w:instrText>
+              <w:instrText xml:space="preserve"> PAGEREF _Toc439515226 \h </w:instrText>
             </w:r>
             <w:r>
               <w:rPr>
@@ -285,7 +285,7 @@
               <w:lang w:eastAsia="en-GB"/>
             </w:rPr>
           </w:pPr>
-          <w:hyperlink w:anchor="_Toc439514068" w:history="1">
+          <w:hyperlink w:anchor="_Toc439515227" w:history="1">
             <w:r>
               <w:rPr>
                 <w:rStyle w:val="Hyperlink"/>
@@ -312,7 +312,7 @@
                 <w:noProof/>
                 <w:webHidden/>
               </w:rPr>
-              <w:instrText xml:space="preserve"> PAGEREF _Toc439514068 \h </w:instrText>
+              <w:instrText xml:space="preserve"> PAGEREF _Toc439515227 \h </w:instrText>
             </w:r>
             <w:r>
               <w:rPr>
@@ -355,7 +355,7 @@
               <w:lang w:eastAsia="en-GB"/>
             </w:rPr>
           </w:pPr>
-          <w:hyperlink w:anchor="_Toc439514069" w:history="1">
+          <w:hyperlink w:anchor="_Toc439515228" w:history="1">
             <w:r>
               <w:rPr>
                 <w:rStyle w:val="Hyperlink"/>
@@ -382,7 +382,7 @@
                 <w:noProof/>
                 <w:webHidden/>
               </w:rPr>
-              <w:instrText xml:space="preserve"> PAGEREF _Toc439514069 \h </w:instrText>
+              <w:instrText xml:space="preserve"> PAGEREF _Toc439515228 \h </w:instrText>
             </w:r>
             <w:r>
               <w:rPr>
@@ -425,7 +425,7 @@
               <w:lang w:eastAsia="en-GB"/>
             </w:rPr>
           </w:pPr>
-          <w:hyperlink w:anchor="_Toc439514070" w:history="1">
+          <w:hyperlink w:anchor="_Toc439515229" w:history="1">
             <w:r>
               <w:rPr>
                 <w:rStyle w:val="Hyperlink"/>
@@ -452,7 +452,7 @@
                 <w:noProof/>
                 <w:webHidden/>
               </w:rPr>
-              <w:instrText xml:space="preserve"> PAGEREF _Toc439514070 \h </w:instrText>
+              <w:instrText xml:space="preserve"> PAGEREF _Toc439515229 \h </w:instrText>
             </w:r>
             <w:r>
               <w:rPr>
@@ -495,12 +495,82 @@
               <w:lang w:eastAsia="en-GB"/>
             </w:rPr>
           </w:pPr>
-          <w:hyperlink w:anchor="_Toc439514071" w:history="1">
+          <w:hyperlink w:anchor="_Toc439515230" w:history="1">
             <w:r>
               <w:rPr>
                 <w:rStyle w:val="Hyperlink"/>
                 <w:noProof/>
               </w:rPr>
+              <w:t>PuTTY for windows</w:t>
+            </w:r>
+            <w:r>
+              <w:rPr>
+                <w:noProof/>
+                <w:webHidden/>
+              </w:rPr>
+              <w:tab/>
+            </w:r>
+            <w:r>
+              <w:rPr>
+                <w:noProof/>
+                <w:webHidden/>
+              </w:rPr>
+              <w:fldChar w:fldCharType="begin"/>
+            </w:r>
+            <w:r>
+              <w:rPr>
+                <w:noProof/>
+                <w:webHidden/>
+              </w:rPr>
+              <w:instrText xml:space="preserve"> PAGEREF _Toc439515230 \h </w:instrText>
+            </w:r>
+            <w:r>
+              <w:rPr>
+                <w:noProof/>
+                <w:webHidden/>
+              </w:rPr>
+            </w:r>
+            <w:r>
+              <w:rPr>
+                <w:noProof/>
+                <w:webHidden/>
+              </w:rPr>
+              <w:fldChar w:fldCharType="separate"/>
+            </w:r>
+            <w:r>
+              <w:rPr>
+                <w:noProof/>
+                <w:webHidden/>
+              </w:rPr>
+              <w:t>2</w:t>
+            </w:r>
+            <w:r>
+              <w:rPr>
+                <w:noProof/>
+                <w:webHidden/>
+              </w:rPr>
+              <w:fldChar w:fldCharType="end"/>
+            </w:r>
+          </w:hyperlink>
+        </w:p>
+        <w:p>
+          <w:pPr>
+            <w:pStyle w:val="TOC2"/>
+            <w:tabs>
+              <w:tab w:val="right" w:leader="dot" w:pos="9016"/>
+            </w:tabs>
+            <w:rPr>
+              <w:rFonts w:eastAsiaTheme="minorEastAsia"/>
+              <w:noProof/>
+              <w:lang w:eastAsia="en-GB"/>
+            </w:rPr>
+          </w:pPr>
+          <w:hyperlink w:anchor="_Toc439515231" w:history="1">
+            <w:r>
+              <w:rPr>
+                <w:rStyle w:val="Hyperlink"/>
+                <w:noProof/>
+              </w:rPr>
               <w:t>Visual Studio Code</w:t>
             </w:r>
             <w:r>
@@ -522,7 +592,7 @@
                 <w:noProof/>
                 <w:webHidden/>
               </w:rPr>
-              <w:instrText xml:space="preserve"> PAGEREF _Toc439514071 \h </w:instrText>
+              <w:instrText xml:space="preserve"> PAGEREF _Toc439515231 \h </w:instrText>
             </w:r>
             <w:r>
               <w:rPr>
@@ -565,7 +635,7 @@
               <w:lang w:eastAsia="en-GB"/>
             </w:rPr>
           </w:pPr>
-          <w:hyperlink w:anchor="_Toc439514072" w:history="1">
+          <w:hyperlink w:anchor="_Toc439515232" w:history="1">
             <w:r>
               <w:rPr>
                 <w:rStyle w:val="Hyperlink"/>
@@ -592,7 +662,7 @@
                 <w:noProof/>
                 <w:webHidden/>
               </w:rPr>
-              <w:instrText xml:space="preserve"> PAGEREF _Toc439514072 \h </w:instrText>
+              <w:instrText xml:space="preserve"> PAGEREF _Toc439515232 \h </w:instrText>
             </w:r>
             <w:r>
               <w:rPr>
@@ -612,7 +682,7 @@
                 <w:noProof/>
                 <w:webHidden/>
               </w:rPr>
-              <w:t>3</w:t>
+              <w:t>4</w:t>
             </w:r>
             <w:r>
               <w:rPr>
@@ -635,7 +705,7 @@
               <w:lang w:eastAsia="en-GB"/>
             </w:rPr>
           </w:pPr>
-          <w:hyperlink w:anchor="_Toc439514073" w:history="1">
+          <w:hyperlink w:anchor="_Toc439515233" w:history="1">
             <w:r>
               <w:rPr>
                 <w:rStyle w:val="Hyperlink"/>
@@ -662,7 +732,7 @@
                 <w:noProof/>
                 <w:webHidden/>
               </w:rPr>
-              <w:instrText xml:space="preserve"> PAGEREF _Toc439514073 \h </w:instrText>
+              <w:instrText xml:space="preserve"> PAGEREF _Toc439515233 \h </w:instrText>
             </w:r>
             <w:r>
               <w:rPr>
@@ -682,7 +752,7 @@
                 <w:noProof/>
                 <w:webHidden/>
               </w:rPr>
-              <w:t>3</w:t>
+              <w:t>4</w:t>
             </w:r>
             <w:r>
               <w:rPr>
@@ -705,7 +775,7 @@
               <w:lang w:eastAsia="en-GB"/>
             </w:rPr>
           </w:pPr>
-          <w:hyperlink w:anchor="_Toc439514074" w:history="1">
+          <w:hyperlink w:anchor="_Toc439515234" w:history="1">
             <w:r>
               <w:rPr>
                 <w:rStyle w:val="Hyperlink"/>
@@ -732,7 +802,7 @@
                 <w:noProof/>
                 <w:webHidden/>
               </w:rPr>
-              <w:instrText xml:space="preserve"> PAGEREF _Toc439514074 \h </w:instrText>
+              <w:instrText xml:space="preserve"> PAGEREF _Toc439515234 \h </w:instrText>
             </w:r>
             <w:r>
               <w:rPr>
@@ -752,7 +822,7 @@
                 <w:noProof/>
                 <w:webHidden/>
               </w:rPr>
-              <w:t>3</w:t>
+              <w:t>4</w:t>
             </w:r>
             <w:r>
               <w:rPr>
@@ -775,7 +845,7 @@
               <w:lang w:eastAsia="en-GB"/>
             </w:rPr>
           </w:pPr>
-          <w:hyperlink w:anchor="_Toc439514075" w:history="1">
+          <w:hyperlink w:anchor="_Toc439515235" w:history="1">
             <w:r>
               <w:rPr>
                 <w:rStyle w:val="Hyperlink"/>
@@ -802,7 +872,7 @@
                 <w:noProof/>
                 <w:webHidden/>
               </w:rPr>
-              <w:instrText xml:space="preserve"> PAGEREF _Toc439514075 \h </w:instrText>
+              <w:instrText xml:space="preserve"> PAGEREF _Toc439515235 \h </w:instrText>
             </w:r>
             <w:r>
               <w:rPr>
@@ -822,7 +892,7 @@
                 <w:noProof/>
                 <w:webHidden/>
               </w:rPr>
-              <w:t>5</w:t>
+              <w:t>6</w:t>
             </w:r>
             <w:r>
               <w:rPr>
@@ -845,7 +915,7 @@
               <w:lang w:eastAsia="en-GB"/>
             </w:rPr>
           </w:pPr>
-          <w:hyperlink w:anchor="_Toc439514076" w:history="1">
+          <w:hyperlink w:anchor="_Toc439515236" w:history="1">
             <w:r>
               <w:rPr>
                 <w:rStyle w:val="Hyperlink"/>
@@ -872,7 +942,7 @@
                 <w:noProof/>
                 <w:webHidden/>
               </w:rPr>
-              <w:instrText xml:space="preserve"> PAGEREF _Toc439514076 \h </w:instrText>
+              <w:instrText xml:space="preserve"> PAGEREF _Toc439515236 \h </w:instrText>
             </w:r>
             <w:r>
               <w:rPr>
@@ -892,7 +962,147 @@
                 <w:noProof/>
                 <w:webHidden/>
               </w:rPr>
-              <w:t>6</w:t>
+              <w:t>7</w:t>
+            </w:r>
+            <w:r>
+              <w:rPr>
+                <w:noProof/>
+                <w:webHidden/>
+              </w:rPr>
+              <w:fldChar w:fldCharType="end"/>
+            </w:r>
+          </w:hyperlink>
+        </w:p>
+        <w:p>
+          <w:pPr>
+            <w:pStyle w:val="TOC2"/>
+            <w:tabs>
+              <w:tab w:val="right" w:leader="dot" w:pos="9016"/>
+            </w:tabs>
+            <w:rPr>
+              <w:rFonts w:eastAsiaTheme="minorEastAsia"/>
+              <w:noProof/>
+              <w:lang w:eastAsia="en-GB"/>
+            </w:rPr>
+          </w:pPr>
+          <w:hyperlink w:anchor="_Toc439515237" w:history="1">
+            <w:r>
+              <w:rPr>
+                <w:rStyle w:val="Hyperlink"/>
+                <w:noProof/>
+              </w:rPr>
+              <w:t>Putting changes into production</w:t>
+            </w:r>
+            <w:r>
+              <w:rPr>
+                <w:noProof/>
+                <w:webHidden/>
+              </w:rPr>
+              <w:tab/>
+            </w:r>
+            <w:r>
+              <w:rPr>
+                <w:noProof/>
+                <w:webHidden/>
+              </w:rPr>
+              <w:fldChar w:fldCharType="begin"/>
+            </w:r>
+            <w:r>
+              <w:rPr>
+                <w:noProof/>
+                <w:webHidden/>
+              </w:rPr>
+              <w:instrText xml:space="preserve"> PAGEREF _Toc439515237 \h </w:instrText>
+            </w:r>
+            <w:r>
+              <w:rPr>
+                <w:noProof/>
+                <w:webHidden/>
+              </w:rPr>
+            </w:r>
+            <w:r>
+              <w:rPr>
+                <w:noProof/>
+                <w:webHidden/>
+              </w:rPr>
+              <w:fldChar w:fldCharType="separate"/>
+            </w:r>
+            <w:r>
+              <w:rPr>
+                <w:noProof/>
+                <w:webHidden/>
+              </w:rPr>
+              <w:t>9</w:t>
+            </w:r>
+            <w:r>
+              <w:rPr>
+                <w:noProof/>
+                <w:webHidden/>
+              </w:rPr>
+              <w:fldChar w:fldCharType="end"/>
+            </w:r>
+          </w:hyperlink>
+        </w:p>
+        <w:p>
+          <w:pPr>
+            <w:pStyle w:val="TOC2"/>
+            <w:tabs>
+              <w:tab w:val="right" w:leader="dot" w:pos="9016"/>
+            </w:tabs>
+            <w:rPr>
+              <w:rFonts w:eastAsiaTheme="minorEastAsia"/>
+              <w:noProof/>
+              <w:lang w:eastAsia="en-GB"/>
+            </w:rPr>
+          </w:pPr>
+          <w:hyperlink w:anchor="_Toc439515238" w:history="1">
+            <w:r>
+              <w:rPr>
+                <w:rStyle w:val="Hyperlink"/>
+                <w:noProof/>
+              </w:rPr>
+              <w:t>Notes on setting up a Linux server</w:t>
+            </w:r>
+            <w:r>
+              <w:rPr>
+                <w:noProof/>
+                <w:webHidden/>
+              </w:rPr>
+              <w:tab/>
+            </w:r>
+            <w:r>
+              <w:rPr>
+                <w:noProof/>
+                <w:webHidden/>
+              </w:rPr>
+              <w:fldChar w:fldCharType="begin"/>
+            </w:r>
+            <w:r>
+              <w:rPr>
+                <w:noProof/>
+                <w:webHidden/>
+              </w:rPr>
+              <w:instrText xml:space="preserve"> PAGEREF _Toc439515238 \h </w:instrText>
+            </w:r>
+            <w:r>
+              <w:rPr>
+                <w:noProof/>
+                <w:webHidden/>
+              </w:rPr>
+            </w:r>
+            <w:r>
+              <w:rPr>
+                <w:noProof/>
+                <w:webHidden/>
+              </w:rPr>
+              <w:fldChar w:fldCharType="separate"/>
+            </w:r>
+            <w:r>
+              <w:rPr>
+                <w:noProof/>
+                <w:webHidden/>
+              </w:rPr>
+              <w:t>9</w:t>
             </w:r>
             <w:r>
               <w:rPr>
@@ -929,7 +1139,7 @@
       <w:pPr>
         <w:pStyle w:val="Heading1"/>
       </w:pPr>
-      <w:bookmarkStart w:id="1" w:name="_Toc439514065"/>
+      <w:bookmarkStart w:id="1" w:name="_Toc439515224"/>
       <w:r>
         <w:lastRenderedPageBreak/>
         <w:t>Pre-requisites</w:t>
@@ -955,7 +1165,7 @@
           <w:szCs w:val="22"/>
         </w:rPr>
       </w:pPr>
-      <w:bookmarkStart w:id="2" w:name="_Toc439514066"/>
+      <w:bookmarkStart w:id="2" w:name="_Toc439515225"/>
       <w:proofErr w:type="spellStart"/>
       <w:r>
         <w:rPr>
@@ -1019,7 +1229,7 @@
           <w:bCs/>
         </w:rPr>
       </w:pPr>
-      <w:bookmarkStart w:id="3" w:name="_Toc439514067"/>
+      <w:bookmarkStart w:id="3" w:name="_Toc439515226"/>
       <w:r>
         <w:t>Node</w:t>
       </w:r>
@@ -1042,7 +1252,7 @@
       <w:pPr>
         <w:pStyle w:val="Heading2"/>
       </w:pPr>
-      <w:bookmarkStart w:id="4" w:name="_Toc439514068"/>
+      <w:bookmarkStart w:id="4" w:name="_Toc439515227"/>
       <w:r>
         <w:t>Git</w:t>
       </w:r>
@@ -1083,7 +1293,7 @@
           <w:bCs/>
         </w:rPr>
       </w:pPr>
-      <w:bookmarkStart w:id="5" w:name="_Toc439514069"/>
+      <w:bookmarkStart w:id="5" w:name="_Toc439515228"/>
       <w:proofErr w:type="spellStart"/>
       <w:r>
         <w:rPr>
@@ -1113,7 +1323,7 @@
       <w:pPr>
         <w:pStyle w:val="Heading2"/>
       </w:pPr>
-      <w:bookmarkStart w:id="6" w:name="_Toc439514070"/>
+      <w:bookmarkStart w:id="6" w:name="_Toc439515229"/>
       <w:r>
         <w:t>GitHub</w:t>
       </w:r>
@@ -1162,17 +1372,42 @@
       <w:pPr>
         <w:pStyle w:val="Heading2"/>
       </w:pPr>
-      <w:bookmarkStart w:id="7" w:name="_Toc439514071"/>
+      <w:bookmarkStart w:id="7" w:name="_Toc439515230"/>
+      <w:proofErr w:type="spellStart"/>
+      <w:r>
+        <w:t>PuTTY</w:t>
+      </w:r>
+      <w:proofErr w:type="spellEnd"/>
+      <w:r>
+        <w:t xml:space="preserve"> for windows</w:t>
+      </w:r>
+      <w:bookmarkEnd w:id="7"/>
+    </w:p>
+    <w:p>
+      <w:hyperlink r:id="rId14" w:history="1">
+        <w:r>
+          <w:rPr>
+            <w:rStyle w:val="Hyperlink"/>
+          </w:rPr>
+          <w:t>http://www.chiark.greenend.org.uk/~sgtatham/putty/download.html</w:t>
+        </w:r>
+      </w:hyperlink>
+    </w:p>
+    <w:p>
+      <w:pPr>
+        <w:pStyle w:val="Heading2"/>
+      </w:pPr>
+      <w:bookmarkStart w:id="8" w:name="_Toc439515231"/>
       <w:r>
         <w:t>Visual Studio Code</w:t>
       </w:r>
-      <w:bookmarkEnd w:id="7"/>
+      <w:bookmarkEnd w:id="8"/>
     </w:p>
     <w:p>
       <w:r>
         <w:t xml:space="preserve">If you don’t already have a favourite editor, this is a very nice lightweight editor to use with many languages: </w:t>
       </w:r>
-      <w:hyperlink r:id="rId14" w:history="1">
+      <w:hyperlink r:id="rId15" w:history="1">
         <w:r>
           <w:rPr>
             <w:rStyle w:val="Hyperlink"/>
@@ -1459,6 +1694,7 @@
           <w:szCs w:val="23"/>
           <w:shd w:val="clear" w:color="auto" w:fill="F9F9F9"/>
         </w:rPr>
+        <w:lastRenderedPageBreak/>
         <w:t>C:\Program Files (x86)\Microsoft VS Code\resources\app\extensions\html</w:t>
       </w:r>
       <w:r>
@@ -1479,17 +1715,7 @@
           <w:szCs w:val="23"/>
           <w:shd w:val="clear" w:color="auto" w:fill="F9F9F9"/>
         </w:rPr>
-        <w:t>C:\Users\&lt;user&gt;</w:t>
-      </w:r>
-      <w:r>
-        <w:rPr>
-          <w:rFonts w:ascii="Arial" w:hAnsi="Arial" w:cs="Arial"/>
-          <w:color w:val="2C2D30"/>
-          <w:sz w:val="23"/>
-          <w:szCs w:val="23"/>
-          <w:shd w:val="clear" w:color="auto" w:fill="F9F9F9"/>
-        </w:rPr>
-        <w:t>\.vscode\extensions</w:t>
+        <w:t>C:\Users\&lt;user&gt;\.vscode\extensions</w:t>
       </w:r>
       <w:r>
         <w:t xml:space="preserve"> </w:t>
@@ -1502,22 +1728,22 @@
       <w:pPr>
         <w:pStyle w:val="Heading1"/>
       </w:pPr>
-      <w:bookmarkStart w:id="8" w:name="_Toc439514072"/>
+      <w:bookmarkStart w:id="9" w:name="_Toc439515232"/>
       <w:r>
         <w:lastRenderedPageBreak/>
         <w:t>Setting up a development environment</w:t>
       </w:r>
-      <w:bookmarkEnd w:id="8"/>
+      <w:bookmarkEnd w:id="9"/>
     </w:p>
     <w:p>
       <w:pPr>
         <w:pStyle w:val="Heading2"/>
       </w:pPr>
-      <w:bookmarkStart w:id="9" w:name="_Toc439514073"/>
+      <w:bookmarkStart w:id="10" w:name="_Toc439515233"/>
       <w:r>
         <w:t>Database</w:t>
       </w:r>
-      <w:bookmarkEnd w:id="9"/>
+      <w:bookmarkEnd w:id="10"/>
     </w:p>
     <w:p>
       <w:r>
@@ -1623,7 +1849,7 @@
                     <pic:cNvPicPr/>
                   </pic:nvPicPr>
                   <pic:blipFill>
-                    <a:blip r:embed="rId15"/>
+                    <a:blip r:embed="rId16"/>
                     <a:stretch>
                       <a:fillRect/>
                     </a:stretch>
@@ -1651,11 +1877,11 @@
       <w:r>
         <w:t xml:space="preserve"> </w:t>
       </w:r>
-      <w:bookmarkStart w:id="10" w:name="_Toc439514074"/>
+      <w:bookmarkStart w:id="11" w:name="_Toc439515234"/>
       <w:r>
         <w:t>Get the source code</w:t>
       </w:r>
-      <w:bookmarkEnd w:id="10"/>
+      <w:bookmarkEnd w:id="11"/>
     </w:p>
     <w:p>
       <w:r>
@@ -1879,7 +2105,7 @@
         </w:rPr>
         <w:t xml:space="preserve">lone </w:t>
       </w:r>
-      <w:hyperlink r:id="rId16" w:history="1">
+      <w:hyperlink r:id="rId17" w:history="1">
         <w:r>
           <w:rPr>
             <w:rStyle w:val="Hyperlink"/>
@@ -1962,7 +2188,7 @@
       <w:r>
         <w:t xml:space="preserve">The next thing to do is make sure all the node packages require are installed on the system. Assuming you have installed node successfully, we will start with globally installing </w:t>
       </w:r>
-      <w:hyperlink r:id="rId17" w:history="1">
+      <w:hyperlink r:id="rId18" w:history="1">
         <w:r>
           <w:rPr>
             <w:rStyle w:val="Hyperlink"/>
@@ -2077,11 +2303,11 @@
       <w:pPr>
         <w:pStyle w:val="Heading2"/>
       </w:pPr>
-      <w:bookmarkStart w:id="11" w:name="_Toc439514075"/>
+      <w:bookmarkStart w:id="12" w:name="_Toc439515235"/>
       <w:r>
         <w:t>Running the application</w:t>
       </w:r>
-      <w:bookmarkEnd w:id="11"/>
+      <w:bookmarkEnd w:id="12"/>
       <w:r>
         <w:t xml:space="preserve"> </w:t>
       </w:r>
@@ -2229,7 +2455,7 @@
                     <pic:cNvPicPr/>
                   </pic:nvPicPr>
                   <pic:blipFill>
-                    <a:blip r:embed="rId18"/>
+                    <a:blip r:embed="rId19"/>
                     <a:stretch>
                       <a:fillRect/>
                     </a:stretch>
@@ -2255,7 +2481,7 @@
         <w:lastRenderedPageBreak/>
         <w:t xml:space="preserve">You should now be able to run </w:t>
       </w:r>
-      <w:hyperlink r:id="rId19" w:history="1">
+      <w:hyperlink r:id="rId20" w:history="1">
         <w:r>
           <w:rPr>
             <w:rStyle w:val="Hyperlink"/>
@@ -2279,97 +2505,6 @@
             <wp:extent cx="5731510" cy="4610100"/>
             <wp:effectExtent l="0" t="0" r="2540" b="0"/>
             <wp:docPr id="3" name="Picture 3"/>
-            <wp:cNvGraphicFramePr>
-              <a:graphicFrameLocks xmlns:a="http://schemas.openxmlformats.org/drawingml/2006/main" noChangeAspect="1"/>
-            </wp:cNvGraphicFramePr>
-            <a:graphic xmlns:a="http://schemas.openxmlformats.org/drawingml/2006/main">
-              <a:graphicData uri="http://schemas.openxmlformats.org/drawingml/2006/picture">
-                <pic:pic xmlns:pic="http://schemas.openxmlformats.org/drawingml/2006/picture">
-                  <pic:nvPicPr>
-                    <pic:cNvPr id="1" name=""/>
-                    <pic:cNvPicPr/>
-                  </pic:nvPicPr>
-                  <pic:blipFill>
-                    <a:blip r:embed="rId20"/>
-                    <a:stretch>
-                      <a:fillRect/>
-                    </a:stretch>
-                  </pic:blipFill>
-                  <pic:spPr>
-                    <a:xfrm>
-                      <a:off x="0" y="0"/>
-                      <a:ext cx="5731510" cy="4610100"/>
-                    </a:xfrm>
-                    <a:prstGeom prst="rect">
-                      <a:avLst/>
-                    </a:prstGeom>
-                  </pic:spPr>
-                </pic:pic>
-              </a:graphicData>
-            </a:graphic>
-          </wp:inline>
-        </w:drawing>
-      </w:r>
-    </w:p>
-    <w:p>
-      <w:pPr>
-        <w:pStyle w:val="Heading2"/>
-      </w:pPr>
-      <w:bookmarkStart w:id="12" w:name="_Toc439514076"/>
-      <w:r>
-        <w:t>Editing the code</w:t>
-      </w:r>
-      <w:bookmarkEnd w:id="12"/>
-    </w:p>
-    <w:p>
-      <w:r>
-        <w:t xml:space="preserve">Assuming you will use VS Code to edit the code, the easiest thing to do is to use windows explorer to navigate to </w:t>
-      </w:r>
-      <w:r>
-        <w:t>C:\Users\</w:t>
-      </w:r>
-      <w:r>
-        <w:t>&lt;user&gt;</w:t>
-      </w:r>
-      <w:r>
-        <w:t>\sails\projects</w:t>
-      </w:r>
-      <w:r>
-        <w:t xml:space="preserve"> folder, right click on the events folder and take the “Open with code” option.</w:t>
-      </w:r>
-    </w:p>
-    <w:p>
-      <w:r>
-        <w:t>To pull updates from GitHub you can click on the Git interface button</w:t>
-      </w:r>
-      <w:r>
-        <w:t xml:space="preserve"> in the left hand options</w:t>
-      </w:r>
-      <w:r>
-        <w:t xml:space="preserve"> then</w:t>
-      </w:r>
-      <w:r>
-        <w:t>, from</w:t>
-      </w:r>
-      <w:r>
-        <w:t xml:space="preserve"> the menu in the top right hand </w:t>
-      </w:r>
-      <w:r>
-        <w:t xml:space="preserve">corner, and take the “pull” option. This will pull the latest updates from GitHub. </w:t>
-      </w:r>
-    </w:p>
-    <w:p>
-      <w:r>
-        <w:rPr>
-          <w:noProof/>
-          <w:lang w:eastAsia="en-GB"/>
-        </w:rPr>
-        <w:lastRenderedPageBreak/>
-        <w:drawing>
-          <wp:inline distT="0" distB="0" distL="0" distR="0" wp14:anchorId="2EFCA2EC" wp14:editId="1A55F543">
-            <wp:extent cx="3295238" cy="2628571"/>
-            <wp:effectExtent l="0" t="0" r="635" b="635"/>
-            <wp:docPr id="4" name="Picture 4"/>
             <wp:cNvGraphicFramePr>
               <a:graphicFrameLocks xmlns:a="http://schemas.openxmlformats.org/drawingml/2006/main" noChangeAspect="1"/>
             </wp:cNvGraphicFramePr>
@@ -2389,6 +2524,97 @@
                   <pic:spPr>
                     <a:xfrm>
                       <a:off x="0" y="0"/>
+                      <a:ext cx="5731510" cy="4610100"/>
+                    </a:xfrm>
+                    <a:prstGeom prst="rect">
+                      <a:avLst/>
+                    </a:prstGeom>
+                  </pic:spPr>
+                </pic:pic>
+              </a:graphicData>
+            </a:graphic>
+          </wp:inline>
+        </w:drawing>
+      </w:r>
+    </w:p>
+    <w:p>
+      <w:pPr>
+        <w:pStyle w:val="Heading2"/>
+      </w:pPr>
+      <w:bookmarkStart w:id="13" w:name="_Toc439515236"/>
+      <w:r>
+        <w:t>Editing the code</w:t>
+      </w:r>
+      <w:bookmarkEnd w:id="13"/>
+    </w:p>
+    <w:p>
+      <w:r>
+        <w:t xml:space="preserve">Assuming you will use VS Code to edit the code, the easiest thing to do is to use windows explorer to navigate to </w:t>
+      </w:r>
+      <w:r>
+        <w:t>C:\Users\</w:t>
+      </w:r>
+      <w:r>
+        <w:t>&lt;user&gt;</w:t>
+      </w:r>
+      <w:r>
+        <w:t>\sails\projects</w:t>
+      </w:r>
+      <w:r>
+        <w:t xml:space="preserve"> folder, right click on the events folder and take the “Open with code” option.</w:t>
+      </w:r>
+    </w:p>
+    <w:p>
+      <w:r>
+        <w:t>To pull updates from GitHub you can click on the Git interface button</w:t>
+      </w:r>
+      <w:r>
+        <w:t xml:space="preserve"> in the left hand options</w:t>
+      </w:r>
+      <w:r>
+        <w:t xml:space="preserve"> then</w:t>
+      </w:r>
+      <w:r>
+        <w:t>, from</w:t>
+      </w:r>
+      <w:r>
+        <w:t xml:space="preserve"> the menu in the top right hand </w:t>
+      </w:r>
+      <w:r>
+        <w:t xml:space="preserve">corner, and take the “pull” option. This will pull the latest updates from GitHub. </w:t>
+      </w:r>
+    </w:p>
+    <w:p>
+      <w:r>
+        <w:rPr>
+          <w:noProof/>
+          <w:lang w:eastAsia="en-GB"/>
+        </w:rPr>
+        <w:lastRenderedPageBreak/>
+        <w:drawing>
+          <wp:inline distT="0" distB="0" distL="0" distR="0" wp14:anchorId="2EFCA2EC" wp14:editId="1A55F543">
+            <wp:extent cx="3295238" cy="2628571"/>
+            <wp:effectExtent l="0" t="0" r="635" b="635"/>
+            <wp:docPr id="4" name="Picture 4"/>
+            <wp:cNvGraphicFramePr>
+              <a:graphicFrameLocks xmlns:a="http://schemas.openxmlformats.org/drawingml/2006/main" noChangeAspect="1"/>
+            </wp:cNvGraphicFramePr>
+            <a:graphic xmlns:a="http://schemas.openxmlformats.org/drawingml/2006/main">
+              <a:graphicData uri="http://schemas.openxmlformats.org/drawingml/2006/picture">
+                <pic:pic xmlns:pic="http://schemas.openxmlformats.org/drawingml/2006/picture">
+                  <pic:nvPicPr>
+                    <pic:cNvPr id="1" name=""/>
+                    <pic:cNvPicPr/>
+                  </pic:nvPicPr>
+                  <pic:blipFill>
+                    <a:blip r:embed="rId22"/>
+                    <a:stretch>
+                      <a:fillRect/>
+                    </a:stretch>
+                  </pic:blipFill>
+                  <pic:spPr>
+                    <a:xfrm>
+                      <a:off x="0" y="0"/>
                       <a:ext cx="3295238" cy="2628571"/>
                     </a:xfrm>
                     <a:prstGeom prst="rect">
@@ -2402,10 +2628,226 @@
         </w:drawing>
       </w:r>
     </w:p>
-    <w:p/>
+    <w:p>
+      <w:pPr>
+        <w:rPr>
+          <w:rFonts w:asciiTheme="majorHAnsi" w:eastAsiaTheme="majorEastAsia" w:hAnsiTheme="majorHAnsi" w:cstheme="majorBidi"/>
+          <w:b/>
+          <w:bCs/>
+          <w:color w:val="4F81BD" w:themeColor="accent1"/>
+          <w:sz w:val="26"/>
+          <w:szCs w:val="26"/>
+        </w:rPr>
+      </w:pPr>
+      <w:r>
+        <w:br w:type="page"/>
+      </w:r>
+    </w:p>
+    <w:p>
+      <w:pPr>
+        <w:pStyle w:val="Heading2"/>
+      </w:pPr>
+      <w:bookmarkStart w:id="14" w:name="_Toc439515237"/>
+      <w:r>
+        <w:lastRenderedPageBreak/>
+        <w:t>Putting changes into production</w:t>
+      </w:r>
+      <w:bookmarkEnd w:id="14"/>
+    </w:p>
+    <w:p>
+      <w:r>
+        <w:t xml:space="preserve">Currently the application is running on my own Centos Server (running Plesk) hosted by </w:t>
+      </w:r>
+      <w:proofErr w:type="spellStart"/>
+      <w:r>
+        <w:t>Poundhosts</w:t>
+      </w:r>
+      <w:proofErr w:type="spellEnd"/>
+      <w:r>
+        <w:t xml:space="preserve">.  </w:t>
+      </w:r>
+    </w:p>
+    <w:p>
+      <w:r>
+        <w:t>The hostname is kpturner.co.uk</w:t>
+      </w:r>
+    </w:p>
+    <w:p>
+      <w:r>
+        <w:t xml:space="preserve">I use </w:t>
+      </w:r>
+      <w:proofErr w:type="spellStart"/>
+      <w:r>
+        <w:t>PuTTY</w:t>
+      </w:r>
+      <w:proofErr w:type="spellEnd"/>
+      <w:r>
+        <w:t xml:space="preserve"> to deploy changes and start/stop the server.  In windows you can just run putty.exe and then open an SSH connection to kpturner.co.uk on port 22.</w:t>
+      </w:r>
+      <w:r>
+        <w:br/>
+      </w:r>
+      <w:r>
+        <w:br/>
+        <w:t>Login with the supplied user id and password (to be provided) then:</w:t>
+      </w:r>
+    </w:p>
+    <w:p>
+      <w:r>
+        <w:t>Change to correct location</w:t>
+      </w:r>
+      <w:proofErr w:type="gramStart"/>
+      <w:r>
+        <w:t>:</w:t>
+      </w:r>
+      <w:proofErr w:type="gramEnd"/>
+      <w:r>
+        <w:br/>
+      </w:r>
+      <w:r>
+        <w:rPr>
+          <w:i/>
+        </w:rPr>
+        <w:t>cd /</w:t>
+      </w:r>
+      <w:proofErr w:type="spellStart"/>
+      <w:r>
+        <w:rPr>
+          <w:i/>
+        </w:rPr>
+        <w:t>usr</w:t>
+      </w:r>
+      <w:proofErr w:type="spellEnd"/>
+      <w:r>
+        <w:rPr>
+          <w:i/>
+        </w:rPr>
+        <w:t>/sails/projects/events</w:t>
+      </w:r>
+      <w:r>
+        <w:br/>
+      </w:r>
+      <w:r>
+        <w:br/>
+        <w:t>Pull latest updates from GitHub:</w:t>
+      </w:r>
+      <w:r>
+        <w:br/>
+      </w:r>
+      <w:r>
+        <w:rPr>
+          <w:i/>
+        </w:rPr>
+        <w:t>bash gitupdate.sh</w:t>
+      </w:r>
+    </w:p>
+    <w:p>
+      <w:r>
+        <w:t>Stop the service</w:t>
+      </w:r>
+      <w:proofErr w:type="gramStart"/>
+      <w:r>
+        <w:t>:</w:t>
+      </w:r>
+      <w:proofErr w:type="gramEnd"/>
+      <w:r>
+        <w:br/>
+      </w:r>
+      <w:r>
+        <w:rPr>
+          <w:i/>
+        </w:rPr>
+        <w:t>service events-service stop</w:t>
+      </w:r>
+    </w:p>
+    <w:p>
+      <w:r>
+        <w:t>The next two commands are only required i</w:t>
+      </w:r>
+      <w:r>
+        <w:t xml:space="preserve">f database updates </w:t>
+      </w:r>
+      <w:r>
+        <w:t>need to be implemented</w:t>
+      </w:r>
+      <w:proofErr w:type="gramStart"/>
+      <w:r>
+        <w:t>:</w:t>
+      </w:r>
+      <w:proofErr w:type="gramEnd"/>
+      <w:r>
+        <w:br/>
+      </w:r>
+      <w:r>
+        <w:rPr>
+          <w:i/>
+        </w:rPr>
+        <w:t>sails lift</w:t>
+      </w:r>
+      <w:r>
+        <w:rPr>
+          <w:i/>
+        </w:rPr>
+        <w:br/>
+        <w:t>ctrl-c</w:t>
+      </w:r>
+    </w:p>
+    <w:p>
+      <w:r>
+        <w:t>Start the service again</w:t>
+      </w:r>
+      <w:proofErr w:type="gramStart"/>
+      <w:r>
+        <w:t>:</w:t>
+      </w:r>
+      <w:proofErr w:type="gramEnd"/>
+      <w:r>
+        <w:br/>
+      </w:r>
+      <w:r>
+        <w:rPr>
+          <w:i/>
+        </w:rPr>
+        <w:t>service events-service st</w:t>
+      </w:r>
+      <w:r>
+        <w:rPr>
+          <w:i/>
+        </w:rPr>
+        <w:t>art</w:t>
+      </w:r>
+    </w:p>
+    <w:p>
+      <w:pPr>
+        <w:pStyle w:val="Heading2"/>
+      </w:pPr>
+      <w:bookmarkStart w:id="15" w:name="_Toc439515238"/>
+      <w:r>
+        <w:t>Notes on setting up a Linux server</w:t>
+      </w:r>
+      <w:bookmarkEnd w:id="15"/>
+    </w:p>
+    <w:p>
+      <w:r>
+        <w:t xml:space="preserve">Look at the </w:t>
+      </w:r>
+      <w:hyperlink r:id="rId23" w:history="1">
+        <w:r>
+          <w:rPr>
+            <w:rStyle w:val="Hyperlink"/>
+            <w:b/>
+            <w:i/>
+          </w:rPr>
+          <w:t>installing_on_centos.txt</w:t>
+        </w:r>
+      </w:hyperlink>
+      <w:r>
+        <w:t xml:space="preserve"> file in the project folder.</w:t>
+      </w:r>
+    </w:p>
     <w:sectPr>
-      <w:headerReference w:type="default" r:id="rId22"/>
-      <w:footerReference w:type="default" r:id="rId23"/>
+      <w:headerReference w:type="default" r:id="rId24"/>
+      <w:footerReference w:type="default" r:id="rId25"/>
       <w:pgSz w:w="11906" w:h="16838"/>
       <w:pgMar w:top="1440" w:right="1440" w:bottom="1440" w:left="1440" w:header="708" w:footer="708" w:gutter="0"/>
       <w:cols w:space="708"/>
@@ -2489,7 +2931,7 @@
               <w:sz w:val="32"/>
               <w:szCs w:val="32"/>
             </w:rPr>
-            <w:t>6</w:t>
+            <w:t>9</w:t>
           </w:r>
           <w:r>
             <w:rPr>
@@ -3633,7 +4075,7 @@
 </file>
 
 <file path=customXml/itemProps1.xml><?xml version="1.0" encoding="utf-8"?>
-<ds:datastoreItem xmlns:ds="http://schemas.openxmlformats.org/officeDocument/2006/customXml" ds:itemID="{EA869650-1ED3-4576-BD8E-C7CA0BCCEECD}">
+<ds:datastoreItem xmlns:ds="http://schemas.openxmlformats.org/officeDocument/2006/customXml" ds:itemID="{45C53686-45DA-44A9-A1BD-2BF0E8B7BC78}">
   <ds:schemaRefs>
     <ds:schemaRef ds:uri="http://schemas.openxmlformats.org/officeDocument/2006/bibliography"/>
   </ds:schemaRefs>

</xml_diff>

<commit_message>
Update developers guide with pandoc instructions
</commit_message>
<xml_diff>
--- a/developers.docx
+++ b/developers.docx
@@ -73,110 +73,63 @@
           <w:r>
             <w:fldChar w:fldCharType="separate"/>
           </w:r>
-          <w:bookmarkStart w:id="0" w:name="_GoBack"/>
-          <w:bookmarkEnd w:id="0"/>
-          <w:r>
-            <w:rPr>
-              <w:rStyle w:val="Hyperlink"/>
-              <w:noProof/>
-            </w:rPr>
-            <w:fldChar w:fldCharType="begin"/>
-          </w:r>
-          <w:r>
-            <w:rPr>
-              <w:rStyle w:val="Hyperlink"/>
-              <w:noProof/>
-            </w:rPr>
-            <w:instrText xml:space="preserve"> </w:instrText>
-          </w:r>
-          <w:r>
-            <w:rPr>
-              <w:noProof/>
-            </w:rPr>
-            <w:instrText>HYPERLINK \l "_Toc439670943"</w:instrText>
-          </w:r>
-          <w:r>
-            <w:rPr>
-              <w:rStyle w:val="Hyperlink"/>
-              <w:noProof/>
-            </w:rPr>
-            <w:instrText xml:space="preserve"> </w:instrText>
-          </w:r>
-          <w:r>
-            <w:rPr>
-              <w:rStyle w:val="Hyperlink"/>
-              <w:noProof/>
-            </w:rPr>
-          </w:r>
-          <w:r>
-            <w:rPr>
-              <w:rStyle w:val="Hyperlink"/>
-              <w:noProof/>
-            </w:rPr>
-            <w:fldChar w:fldCharType="separate"/>
-          </w:r>
-          <w:r>
-            <w:rPr>
-              <w:rStyle w:val="Hyperlink"/>
-              <w:noProof/>
-            </w:rPr>
-            <w:t>Pre-requisites</w:t>
-          </w:r>
-          <w:r>
-            <w:rPr>
-              <w:noProof/>
-              <w:webHidden/>
-            </w:rPr>
-            <w:tab/>
-          </w:r>
-          <w:r>
-            <w:rPr>
-              <w:noProof/>
-              <w:webHidden/>
-            </w:rPr>
-            <w:fldChar w:fldCharType="begin"/>
-          </w:r>
-          <w:r>
-            <w:rPr>
-              <w:noProof/>
-              <w:webHidden/>
-            </w:rPr>
-            <w:instrText xml:space="preserve"> PAGEREF _Toc439670943 \h </w:instrText>
-          </w:r>
-          <w:r>
-            <w:rPr>
-              <w:noProof/>
-              <w:webHidden/>
-            </w:rPr>
-          </w:r>
-          <w:r>
-            <w:rPr>
-              <w:noProof/>
-              <w:webHidden/>
-            </w:rPr>
-            <w:fldChar w:fldCharType="separate"/>
-          </w:r>
-          <w:r>
-            <w:rPr>
-              <w:noProof/>
-              <w:webHidden/>
-            </w:rPr>
-            <w:t>2</w:t>
-          </w:r>
-          <w:r>
-            <w:rPr>
-              <w:noProof/>
-              <w:webHidden/>
-            </w:rPr>
-            <w:fldChar w:fldCharType="end"/>
-          </w:r>
-          <w:r>
-            <w:rPr>
-              <w:rStyle w:val="Hyperlink"/>
-              <w:noProof/>
-            </w:rPr>
-            <w:fldChar w:fldCharType="end"/>
-          </w:r>
+          <w:hyperlink w:anchor="_Toc439670943" w:history="1">
+            <w:r>
+              <w:rPr>
+                <w:rStyle w:val="Hyperlink"/>
+                <w:noProof/>
+              </w:rPr>
+              <w:t>Pre-requisites</w:t>
+            </w:r>
+            <w:r>
+              <w:rPr>
+                <w:noProof/>
+                <w:webHidden/>
+              </w:rPr>
+              <w:tab/>
+            </w:r>
+            <w:r>
+              <w:rPr>
+                <w:noProof/>
+                <w:webHidden/>
+              </w:rPr>
+              <w:fldChar w:fldCharType="begin"/>
+            </w:r>
+            <w:r>
+              <w:rPr>
+                <w:noProof/>
+                <w:webHidden/>
+              </w:rPr>
+              <w:instrText xml:space="preserve"> PAGEREF _Toc439670943 \h </w:instrText>
+            </w:r>
+            <w:r>
+              <w:rPr>
+                <w:noProof/>
+                <w:webHidden/>
+              </w:rPr>
+            </w:r>
+            <w:r>
+              <w:rPr>
+                <w:noProof/>
+                <w:webHidden/>
+              </w:rPr>
+              <w:fldChar w:fldCharType="separate"/>
+            </w:r>
+            <w:r>
+              <w:rPr>
+                <w:noProof/>
+                <w:webHidden/>
+              </w:rPr>
+              <w:t>2</w:t>
+            </w:r>
+            <w:r>
+              <w:rPr>
+                <w:noProof/>
+                <w:webHidden/>
+              </w:rPr>
+              <w:fldChar w:fldCharType="end"/>
+            </w:r>
+          </w:hyperlink>
         </w:p>
         <w:p>
           <w:pPr>
@@ -1464,12 +1417,12 @@
       <w:pPr>
         <w:pStyle w:val="Heading1"/>
       </w:pPr>
-      <w:bookmarkStart w:id="1" w:name="_Toc439670943"/>
+      <w:bookmarkStart w:id="0" w:name="_Toc439670943"/>
       <w:r>
         <w:lastRenderedPageBreak/>
         <w:t>Pre-requisites</w:t>
       </w:r>
-      <w:bookmarkEnd w:id="1"/>
+      <w:bookmarkEnd w:id="0"/>
     </w:p>
     <w:p>
       <w:r>
@@ -1490,7 +1443,7 @@
           <w:szCs w:val="22"/>
         </w:rPr>
       </w:pPr>
-      <w:bookmarkStart w:id="2" w:name="_Toc439670944"/>
+      <w:bookmarkStart w:id="1" w:name="_Toc439670944"/>
       <w:proofErr w:type="spellStart"/>
       <w:r>
         <w:rPr>
@@ -1499,7 +1452,7 @@
         </w:rPr>
         <w:t>MySql</w:t>
       </w:r>
-      <w:bookmarkEnd w:id="2"/>
+      <w:bookmarkEnd w:id="1"/>
       <w:proofErr w:type="spellEnd"/>
     </w:p>
     <w:p>
@@ -1596,11 +1549,11 @@
           <w:bCs/>
         </w:rPr>
       </w:pPr>
-      <w:bookmarkStart w:id="3" w:name="_Toc439670945"/>
+      <w:bookmarkStart w:id="2" w:name="_Toc439670945"/>
       <w:r>
         <w:t>Node</w:t>
       </w:r>
-      <w:bookmarkEnd w:id="3"/>
+      <w:bookmarkEnd w:id="2"/>
     </w:p>
     <w:p>
       <w:r>
@@ -1619,11 +1572,11 @@
       <w:pPr>
         <w:pStyle w:val="Heading2"/>
       </w:pPr>
-      <w:bookmarkStart w:id="4" w:name="_Toc439670946"/>
+      <w:bookmarkStart w:id="3" w:name="_Toc439670946"/>
       <w:r>
         <w:t>Git</w:t>
       </w:r>
-      <w:bookmarkEnd w:id="4"/>
+      <w:bookmarkEnd w:id="3"/>
     </w:p>
     <w:p>
       <w:pPr>
@@ -1665,11 +1618,11 @@
       <w:pPr>
         <w:pStyle w:val="Heading2"/>
       </w:pPr>
-      <w:bookmarkStart w:id="5" w:name="_Toc439670947"/>
+      <w:bookmarkStart w:id="4" w:name="_Toc439670947"/>
       <w:r>
         <w:t>GitHub</w:t>
       </w:r>
-      <w:bookmarkEnd w:id="5"/>
+      <w:bookmarkEnd w:id="4"/>
     </w:p>
     <w:p>
       <w:r>
@@ -1719,7 +1672,7 @@
           <w:bCs/>
         </w:rPr>
       </w:pPr>
-      <w:bookmarkStart w:id="6" w:name="_Toc439670948"/>
+      <w:bookmarkStart w:id="5" w:name="_Toc439670948"/>
       <w:r>
         <w:rPr>
           <w:rStyle w:val="Heading2Char"/>
@@ -1728,7 +1681,7 @@
         </w:rPr>
         <w:t>Windows</w:t>
       </w:r>
-      <w:bookmarkEnd w:id="6"/>
+      <w:bookmarkEnd w:id="5"/>
     </w:p>
     <w:p>
       <w:r>
@@ -1744,7 +1697,7 @@
           <w:bCs/>
         </w:rPr>
       </w:pPr>
-      <w:bookmarkStart w:id="7" w:name="_Toc439670949"/>
+      <w:bookmarkStart w:id="6" w:name="_Toc439670949"/>
       <w:proofErr w:type="spellStart"/>
       <w:r>
         <w:rPr>
@@ -1754,7 +1707,7 @@
         </w:rPr>
         <w:t>TortoiseGit</w:t>
       </w:r>
-      <w:bookmarkEnd w:id="7"/>
+      <w:bookmarkEnd w:id="6"/>
       <w:proofErr w:type="spellEnd"/>
     </w:p>
     <w:p>
@@ -1774,7 +1727,7 @@
       <w:pPr>
         <w:pStyle w:val="Heading2"/>
       </w:pPr>
-      <w:bookmarkStart w:id="8" w:name="_Toc439670950"/>
+      <w:bookmarkStart w:id="7" w:name="_Toc439670950"/>
       <w:proofErr w:type="spellStart"/>
       <w:r>
         <w:t>PuTTY</w:t>
@@ -1786,7 +1739,7 @@
       <w:r>
         <w:t>indows</w:t>
       </w:r>
-      <w:bookmarkEnd w:id="8"/>
+      <w:bookmarkEnd w:id="7"/>
     </w:p>
     <w:p>
       <w:hyperlink r:id="rId15" w:history="1">
@@ -1802,11 +1755,11 @@
       <w:pPr>
         <w:pStyle w:val="Heading2"/>
       </w:pPr>
-      <w:bookmarkStart w:id="9" w:name="_Toc439670951"/>
+      <w:bookmarkStart w:id="8" w:name="_Toc439670951"/>
       <w:r>
         <w:t>Visual Studio Code</w:t>
       </w:r>
-      <w:bookmarkEnd w:id="9"/>
+      <w:bookmarkEnd w:id="8"/>
     </w:p>
     <w:p>
       <w:r>
@@ -2133,22 +2086,22 @@
       <w:pPr>
         <w:pStyle w:val="Heading1"/>
       </w:pPr>
-      <w:bookmarkStart w:id="10" w:name="_Toc439670952"/>
+      <w:bookmarkStart w:id="9" w:name="_Toc439670952"/>
       <w:r>
         <w:lastRenderedPageBreak/>
         <w:t>Setting up a development environment</w:t>
       </w:r>
-      <w:bookmarkEnd w:id="10"/>
+      <w:bookmarkEnd w:id="9"/>
     </w:p>
     <w:p>
       <w:pPr>
         <w:pStyle w:val="Heading2"/>
       </w:pPr>
-      <w:bookmarkStart w:id="11" w:name="_Toc439670953"/>
+      <w:bookmarkStart w:id="10" w:name="_Toc439670953"/>
       <w:r>
         <w:t>Database</w:t>
       </w:r>
-      <w:bookmarkEnd w:id="11"/>
+      <w:bookmarkEnd w:id="10"/>
     </w:p>
     <w:p>
       <w:r>
@@ -2271,11 +2224,11 @@
       <w:r>
         <w:t xml:space="preserve"> </w:t>
       </w:r>
-      <w:bookmarkStart w:id="12" w:name="_Toc439670954"/>
+      <w:bookmarkStart w:id="11" w:name="_Toc439670954"/>
       <w:r>
         <w:t>Get the source code</w:t>
       </w:r>
-      <w:bookmarkEnd w:id="12"/>
+      <w:bookmarkEnd w:id="11"/>
     </w:p>
     <w:p>
       <w:r>
@@ -2712,14 +2665,14 @@
       <w:pPr>
         <w:pStyle w:val="Heading1"/>
       </w:pPr>
-      <w:bookmarkStart w:id="13" w:name="_Toc439670955"/>
+      <w:bookmarkStart w:id="12" w:name="_Toc439670955"/>
       <w:r>
         <w:t>Starting</w:t>
       </w:r>
       <w:r>
         <w:t xml:space="preserve"> the application</w:t>
       </w:r>
-      <w:bookmarkEnd w:id="13"/>
+      <w:bookmarkEnd w:id="12"/>
       <w:r>
         <w:t xml:space="preserve"> </w:t>
       </w:r>
@@ -2827,11 +2780,11 @@
       <w:pPr>
         <w:pStyle w:val="Heading2"/>
       </w:pPr>
-      <w:bookmarkStart w:id="14" w:name="_Toc439670956"/>
+      <w:bookmarkStart w:id="13" w:name="_Toc439670956"/>
       <w:r>
         <w:t>From a command line</w:t>
       </w:r>
-      <w:bookmarkEnd w:id="14"/>
+      <w:bookmarkEnd w:id="13"/>
     </w:p>
     <w:p>
       <w:r>
@@ -2924,12 +2877,12 @@
       <w:pPr>
         <w:pStyle w:val="Heading2"/>
       </w:pPr>
-      <w:bookmarkStart w:id="15" w:name="_Toc439670957"/>
+      <w:bookmarkStart w:id="14" w:name="_Toc439670957"/>
       <w:r>
         <w:lastRenderedPageBreak/>
         <w:t>From within VS Code (for debugging)</w:t>
       </w:r>
-      <w:bookmarkEnd w:id="15"/>
+      <w:bookmarkEnd w:id="14"/>
     </w:p>
     <w:p>
       <w:r>
@@ -3000,12 +2953,12 @@
       <w:pPr>
         <w:pStyle w:val="Heading1"/>
       </w:pPr>
-      <w:bookmarkStart w:id="16" w:name="_Toc439670958"/>
+      <w:bookmarkStart w:id="15" w:name="_Toc439670958"/>
       <w:r>
         <w:lastRenderedPageBreak/>
         <w:t>Running the application</w:t>
       </w:r>
-      <w:bookmarkEnd w:id="16"/>
+      <w:bookmarkEnd w:id="15"/>
     </w:p>
     <w:p>
       <w:r>
@@ -3071,11 +3024,11 @@
       <w:pPr>
         <w:pStyle w:val="Heading1"/>
       </w:pPr>
-      <w:bookmarkStart w:id="17" w:name="_Toc439670959"/>
+      <w:bookmarkStart w:id="16" w:name="_Toc439670959"/>
       <w:r>
         <w:t>Editing the code</w:t>
       </w:r>
-      <w:bookmarkEnd w:id="17"/>
+      <w:bookmarkEnd w:id="16"/>
     </w:p>
     <w:p>
       <w:r>
@@ -3177,12 +3130,12 @@
       <w:pPr>
         <w:pStyle w:val="Heading1"/>
       </w:pPr>
-      <w:bookmarkStart w:id="18" w:name="_Toc439670960"/>
+      <w:bookmarkStart w:id="17" w:name="_Toc439670960"/>
       <w:r>
         <w:lastRenderedPageBreak/>
         <w:t>Putting changes into production</w:t>
       </w:r>
-      <w:bookmarkEnd w:id="18"/>
+      <w:bookmarkEnd w:id="17"/>
     </w:p>
     <w:p>
       <w:r>
@@ -3351,37 +3304,144 @@
       <w:pPr>
         <w:pStyle w:val="Heading1"/>
       </w:pPr>
-      <w:bookmarkStart w:id="19" w:name="_Toc439670961"/>
+      <w:bookmarkStart w:id="18" w:name="_Toc439670961"/>
       <w:r>
         <w:t>Notes on setting up a Linux server</w:t>
       </w:r>
+      <w:bookmarkEnd w:id="18"/>
+    </w:p>
+    <w:p>
+      <w:r>
+        <w:t>Look at the</w:t>
+      </w:r>
+      <w:r>
+        <w:t xml:space="preserve"> </w:t>
+      </w:r>
+      <w:r>
+        <w:rPr>
+          <w:b/>
+        </w:rPr>
+        <w:t>installing_on_centos.txt</w:t>
+      </w:r>
+      <w:r>
+        <w:t xml:space="preserve"> file located in the </w:t>
+      </w:r>
+      <w:r>
+        <w:rPr>
+          <w:i/>
+        </w:rPr>
+        <w:t>sails\projects\events</w:t>
+      </w:r>
+      <w:r>
+        <w:t xml:space="preserve"> folder.</w:t>
+      </w:r>
+    </w:p>
+    <w:p>
+      <w:pPr>
+        <w:pStyle w:val="Heading1"/>
+      </w:pPr>
+      <w:r>
+        <w:t xml:space="preserve">Notes on </w:t>
+      </w:r>
+      <w:r>
+        <w:t xml:space="preserve">creating the readme.md markdown file for </w:t>
+      </w:r>
+      <w:proofErr w:type="spellStart"/>
+      <w:r>
+        <w:t>github</w:t>
+      </w:r>
+      <w:proofErr w:type="spellEnd"/>
+    </w:p>
+    <w:p>
+      <w:r>
+        <w:t>If you change the documentation (readme.docx) you must also save it as a PDF.  Additionally, use must create a markdown file for GitHub called readme.md.</w:t>
+      </w:r>
+      <w:r>
+        <w:br/>
+      </w:r>
+      <w:r>
+        <w:br/>
+        <w:t xml:space="preserve">To do this, make sure you have a tool called </w:t>
+      </w:r>
+      <w:proofErr w:type="spellStart"/>
+      <w:r>
+        <w:t>pandoc</w:t>
+      </w:r>
+      <w:proofErr w:type="spellEnd"/>
+      <w:r>
+        <w:t xml:space="preserve"> installed: </w:t>
+      </w:r>
+      <w:r>
+        <w:fldChar w:fldCharType="begin"/>
+      </w:r>
+      <w:r>
+        <w:instrText xml:space="preserve"> HYPERLINK "</w:instrText>
+      </w:r>
+      <w:r>
+        <w:instrText>http://pandoc.org/</w:instrText>
+      </w:r>
+      <w:r>
+        <w:instrText xml:space="preserve">" </w:instrText>
+      </w:r>
+      <w:r>
+        <w:fldChar w:fldCharType="separate"/>
+      </w:r>
+      <w:r>
+        <w:rPr>
+          <w:rStyle w:val="Hyperlink"/>
+        </w:rPr>
+        <w:t>http://pandoc.org/</w:t>
+      </w:r>
+      <w:r>
+        <w:fldChar w:fldCharType="end"/>
+      </w:r>
+    </w:p>
+    <w:p>
+      <w:r>
+        <w:t>Then navigate to the “events” project folder that contains readme.docx and run this command</w:t>
+      </w:r>
+      <w:proofErr w:type="gramStart"/>
+      <w:r>
+        <w:t>:</w:t>
+      </w:r>
+      <w:proofErr w:type="gramEnd"/>
+      <w:r>
+        <w:br/>
+      </w:r>
+      <w:proofErr w:type="spellStart"/>
+      <w:r>
+        <w:rPr>
+          <w:b/>
+          <w:i/>
+        </w:rPr>
+        <w:t>pandoc</w:t>
+      </w:r>
+      <w:proofErr w:type="spellEnd"/>
+      <w:r>
+        <w:rPr>
+          <w:b/>
+          <w:i/>
+        </w:rPr>
+        <w:t xml:space="preserve"> -s readme.docx --no-wrap --reference-links -t markdown --extract-media=</w:t>
+      </w:r>
+      <w:proofErr w:type="spellStart"/>
+      <w:r>
+        <w:rPr>
+          <w:b/>
+          <w:i/>
+        </w:rPr>
+        <w:t>readme_media</w:t>
+      </w:r>
+      <w:proofErr w:type="spellEnd"/>
+      <w:r>
+        <w:rPr>
+          <w:b/>
+          <w:i/>
+        </w:rPr>
+        <w:t xml:space="preserve"> -o readme.md</w:t>
+      </w:r>
+      <w:bookmarkStart w:id="19" w:name="_GoBack"/>
       <w:bookmarkEnd w:id="19"/>
-    </w:p>
-    <w:p>
-      <w:r>
-        <w:t>Look at the</w:t>
-      </w:r>
-      <w:r>
-        <w:t xml:space="preserve"> </w:t>
-      </w:r>
-      <w:r>
-        <w:rPr>
-          <w:b/>
-        </w:rPr>
-        <w:t>installing_on_centos.txt</w:t>
-      </w:r>
-      <w:r>
-        <w:t xml:space="preserve"> file located in the </w:t>
-      </w:r>
-      <w:r>
-        <w:rPr>
-          <w:i/>
-        </w:rPr>
-        <w:t>sails\projects\events</w:t>
-      </w:r>
-      <w:r>
-        <w:t xml:space="preserve"> folder.</w:t>
-      </w:r>
     </w:p>
     <w:sectPr>
       <w:headerReference w:type="default" r:id="rId26"/>
@@ -4613,7 +4673,7 @@
 </file>
 
 <file path=customXml/itemProps1.xml><?xml version="1.0" encoding="utf-8"?>
-<ds:datastoreItem xmlns:ds="http://schemas.openxmlformats.org/officeDocument/2006/customXml" ds:itemID="{4051FF21-7967-4C16-9711-EF5724200917}">
+<ds:datastoreItem xmlns:ds="http://schemas.openxmlformats.org/officeDocument/2006/customXml" ds:itemID="{F0B75921-01F4-4179-B74B-5DD96FAB7017}">
   <ds:schemaRefs>
     <ds:schemaRef ds:uri="http://schemas.openxmlformats.org/officeDocument/2006/bibliography"/>
   </ds:schemaRefs>

</xml_diff>

<commit_message>
Added documentation on passport redirect uri maintenance for Google and Facebook
</commit_message>
<xml_diff>
--- a/developers.docx
+++ b/developers.docx
@@ -73,13 +73,130 @@
           <w:r>
             <w:fldChar w:fldCharType="separate"/>
           </w:r>
-          <w:hyperlink w:anchor="_Toc439670943" w:history="1">
+          <w:bookmarkStart w:id="0" w:name="_GoBack"/>
+          <w:bookmarkEnd w:id="0"/>
+          <w:r>
+            <w:rPr>
+              <w:rStyle w:val="Hyperlink"/>
+              <w:noProof/>
+            </w:rPr>
+            <w:fldChar w:fldCharType="begin"/>
+          </w:r>
+          <w:r>
+            <w:rPr>
+              <w:rStyle w:val="Hyperlink"/>
+              <w:noProof/>
+            </w:rPr>
+            <w:instrText xml:space="preserve"> </w:instrText>
+          </w:r>
+          <w:r>
+            <w:rPr>
+              <w:noProof/>
+            </w:rPr>
+            <w:instrText>HYPERLINK \l "_Toc440389253"</w:instrText>
+          </w:r>
+          <w:r>
+            <w:rPr>
+              <w:rStyle w:val="Hyperlink"/>
+              <w:noProof/>
+            </w:rPr>
+            <w:instrText xml:space="preserve"> </w:instrText>
+          </w:r>
+          <w:r>
+            <w:rPr>
+              <w:rStyle w:val="Hyperlink"/>
+              <w:noProof/>
+            </w:rPr>
+          </w:r>
+          <w:r>
+            <w:rPr>
+              <w:rStyle w:val="Hyperlink"/>
+              <w:noProof/>
+            </w:rPr>
+            <w:fldChar w:fldCharType="separate"/>
+          </w:r>
+          <w:r>
+            <w:rPr>
+              <w:rStyle w:val="Hyperlink"/>
+              <w:noProof/>
+            </w:rPr>
+            <w:t>Pre-requisites</w:t>
+          </w:r>
+          <w:r>
+            <w:rPr>
+              <w:noProof/>
+              <w:webHidden/>
+            </w:rPr>
+            <w:tab/>
+          </w:r>
+          <w:r>
+            <w:rPr>
+              <w:noProof/>
+              <w:webHidden/>
+            </w:rPr>
+            <w:fldChar w:fldCharType="begin"/>
+          </w:r>
+          <w:r>
+            <w:rPr>
+              <w:noProof/>
+              <w:webHidden/>
+            </w:rPr>
+            <w:instrText xml:space="preserve"> PAGEREF _Toc440389253 \h </w:instrText>
+          </w:r>
+          <w:r>
+            <w:rPr>
+              <w:noProof/>
+              <w:webHidden/>
+            </w:rPr>
+          </w:r>
+          <w:r>
+            <w:rPr>
+              <w:noProof/>
+              <w:webHidden/>
+            </w:rPr>
+            <w:fldChar w:fldCharType="separate"/>
+          </w:r>
+          <w:r>
+            <w:rPr>
+              <w:noProof/>
+              <w:webHidden/>
+            </w:rPr>
+            <w:t>2</w:t>
+          </w:r>
+          <w:r>
+            <w:rPr>
+              <w:noProof/>
+              <w:webHidden/>
+            </w:rPr>
+            <w:fldChar w:fldCharType="end"/>
+          </w:r>
+          <w:r>
+            <w:rPr>
+              <w:rStyle w:val="Hyperlink"/>
+              <w:noProof/>
+            </w:rPr>
+            <w:fldChar w:fldCharType="end"/>
+          </w:r>
+        </w:p>
+        <w:p>
+          <w:pPr>
+            <w:pStyle w:val="TOC2"/>
+            <w:tabs>
+              <w:tab w:val="right" w:leader="dot" w:pos="9016"/>
+            </w:tabs>
+            <w:rPr>
+              <w:rFonts w:eastAsiaTheme="minorEastAsia"/>
+              <w:noProof/>
+              <w:lang w:eastAsia="en-GB"/>
+            </w:rPr>
+          </w:pPr>
+          <w:hyperlink w:anchor="_Toc440389254" w:history="1">
             <w:r>
               <w:rPr>
                 <w:rStyle w:val="Hyperlink"/>
                 <w:noProof/>
               </w:rPr>
-              <w:t>Pre-requisites</w:t>
+              <w:t>MySql</w:t>
             </w:r>
             <w:r>
               <w:rPr>
@@ -100,7 +217,7 @@
                 <w:noProof/>
                 <w:webHidden/>
               </w:rPr>
-              <w:instrText xml:space="preserve"> PAGEREF _Toc439670943 \h </w:instrText>
+              <w:instrText xml:space="preserve"> PAGEREF _Toc440389254 \h </w:instrText>
             </w:r>
             <w:r>
               <w:rPr>
@@ -143,13 +260,13 @@
               <w:lang w:eastAsia="en-GB"/>
             </w:rPr>
           </w:pPr>
-          <w:hyperlink w:anchor="_Toc439670944" w:history="1">
+          <w:hyperlink w:anchor="_Toc440389255" w:history="1">
             <w:r>
               <w:rPr>
                 <w:rStyle w:val="Hyperlink"/>
                 <w:noProof/>
               </w:rPr>
-              <w:t>MySql</w:t>
+              <w:t>Node</w:t>
             </w:r>
             <w:r>
               <w:rPr>
@@ -170,7 +287,7 @@
                 <w:noProof/>
                 <w:webHidden/>
               </w:rPr>
-              <w:instrText xml:space="preserve"> PAGEREF _Toc439670944 \h </w:instrText>
+              <w:instrText xml:space="preserve"> PAGEREF _Toc440389255 \h </w:instrText>
             </w:r>
             <w:r>
               <w:rPr>
@@ -213,13 +330,13 @@
               <w:lang w:eastAsia="en-GB"/>
             </w:rPr>
           </w:pPr>
-          <w:hyperlink w:anchor="_Toc439670945" w:history="1">
+          <w:hyperlink w:anchor="_Toc440389256" w:history="1">
             <w:r>
               <w:rPr>
                 <w:rStyle w:val="Hyperlink"/>
                 <w:noProof/>
               </w:rPr>
-              <w:t>Node</w:t>
+              <w:t>Git</w:t>
             </w:r>
             <w:r>
               <w:rPr>
@@ -240,7 +357,7 @@
                 <w:noProof/>
                 <w:webHidden/>
               </w:rPr>
-              <w:instrText xml:space="preserve"> PAGEREF _Toc439670945 \h </w:instrText>
+              <w:instrText xml:space="preserve"> PAGEREF _Toc440389256 \h </w:instrText>
             </w:r>
             <w:r>
               <w:rPr>
@@ -283,13 +400,13 @@
               <w:lang w:eastAsia="en-GB"/>
             </w:rPr>
           </w:pPr>
-          <w:hyperlink w:anchor="_Toc439670946" w:history="1">
+          <w:hyperlink w:anchor="_Toc440389257" w:history="1">
             <w:r>
               <w:rPr>
                 <w:rStyle w:val="Hyperlink"/>
                 <w:noProof/>
               </w:rPr>
-              <w:t>Git</w:t>
+              <w:t>GitHub</w:t>
             </w:r>
             <w:r>
               <w:rPr>
@@ -310,7 +427,77 @@
                 <w:noProof/>
                 <w:webHidden/>
               </w:rPr>
-              <w:instrText xml:space="preserve"> PAGEREF _Toc439670946 \h </w:instrText>
+              <w:instrText xml:space="preserve"> PAGEREF _Toc440389257 \h </w:instrText>
+            </w:r>
+            <w:r>
+              <w:rPr>
+                <w:noProof/>
+                <w:webHidden/>
+              </w:rPr>
+            </w:r>
+            <w:r>
+              <w:rPr>
+                <w:noProof/>
+                <w:webHidden/>
+              </w:rPr>
+              <w:fldChar w:fldCharType="separate"/>
+            </w:r>
+            <w:r>
+              <w:rPr>
+                <w:noProof/>
+                <w:webHidden/>
+              </w:rPr>
+              <w:t>2</w:t>
+            </w:r>
+            <w:r>
+              <w:rPr>
+                <w:noProof/>
+                <w:webHidden/>
+              </w:rPr>
+              <w:fldChar w:fldCharType="end"/>
+            </w:r>
+          </w:hyperlink>
+        </w:p>
+        <w:p>
+          <w:pPr>
+            <w:pStyle w:val="TOC1"/>
+            <w:tabs>
+              <w:tab w:val="right" w:leader="dot" w:pos="9016"/>
+            </w:tabs>
+            <w:rPr>
+              <w:rFonts w:eastAsiaTheme="minorEastAsia"/>
+              <w:noProof/>
+              <w:lang w:eastAsia="en-GB"/>
+            </w:rPr>
+          </w:pPr>
+          <w:hyperlink w:anchor="_Toc440389258" w:history="1">
+            <w:r>
+              <w:rPr>
+                <w:rStyle w:val="Hyperlink"/>
+                <w:noProof/>
+              </w:rPr>
+              <w:t>Windows</w:t>
+            </w:r>
+            <w:r>
+              <w:rPr>
+                <w:noProof/>
+                <w:webHidden/>
+              </w:rPr>
+              <w:tab/>
+            </w:r>
+            <w:r>
+              <w:rPr>
+                <w:noProof/>
+                <w:webHidden/>
+              </w:rPr>
+              <w:fldChar w:fldCharType="begin"/>
+            </w:r>
+            <w:r>
+              <w:rPr>
+                <w:noProof/>
+                <w:webHidden/>
+              </w:rPr>
+              <w:instrText xml:space="preserve"> PAGEREF _Toc440389258 \h </w:instrText>
             </w:r>
             <w:r>
               <w:rPr>
@@ -353,13 +540,13 @@
               <w:lang w:eastAsia="en-GB"/>
             </w:rPr>
           </w:pPr>
-          <w:hyperlink w:anchor="_Toc439670947" w:history="1">
+          <w:hyperlink w:anchor="_Toc440389259" w:history="1">
             <w:r>
               <w:rPr>
                 <w:rStyle w:val="Hyperlink"/>
                 <w:noProof/>
               </w:rPr>
-              <w:t>GitHub</w:t>
+              <w:t>TortoiseGit</w:t>
             </w:r>
             <w:r>
               <w:rPr>
@@ -380,7 +567,147 @@
                 <w:noProof/>
                 <w:webHidden/>
               </w:rPr>
-              <w:instrText xml:space="preserve"> PAGEREF _Toc439670947 \h </w:instrText>
+              <w:instrText xml:space="preserve"> PAGEREF _Toc440389259 \h </w:instrText>
+            </w:r>
+            <w:r>
+              <w:rPr>
+                <w:noProof/>
+                <w:webHidden/>
+              </w:rPr>
+            </w:r>
+            <w:r>
+              <w:rPr>
+                <w:noProof/>
+                <w:webHidden/>
+              </w:rPr>
+              <w:fldChar w:fldCharType="separate"/>
+            </w:r>
+            <w:r>
+              <w:rPr>
+                <w:noProof/>
+                <w:webHidden/>
+              </w:rPr>
+              <w:t>2</w:t>
+            </w:r>
+            <w:r>
+              <w:rPr>
+                <w:noProof/>
+                <w:webHidden/>
+              </w:rPr>
+              <w:fldChar w:fldCharType="end"/>
+            </w:r>
+          </w:hyperlink>
+        </w:p>
+        <w:p>
+          <w:pPr>
+            <w:pStyle w:val="TOC2"/>
+            <w:tabs>
+              <w:tab w:val="right" w:leader="dot" w:pos="9016"/>
+            </w:tabs>
+            <w:rPr>
+              <w:rFonts w:eastAsiaTheme="minorEastAsia"/>
+              <w:noProof/>
+              <w:lang w:eastAsia="en-GB"/>
+            </w:rPr>
+          </w:pPr>
+          <w:hyperlink w:anchor="_Toc440389260" w:history="1">
+            <w:r>
+              <w:rPr>
+                <w:rStyle w:val="Hyperlink"/>
+                <w:noProof/>
+              </w:rPr>
+              <w:t>PuTTY for Windows</w:t>
+            </w:r>
+            <w:r>
+              <w:rPr>
+                <w:noProof/>
+                <w:webHidden/>
+              </w:rPr>
+              <w:tab/>
+            </w:r>
+            <w:r>
+              <w:rPr>
+                <w:noProof/>
+                <w:webHidden/>
+              </w:rPr>
+              <w:fldChar w:fldCharType="begin"/>
+            </w:r>
+            <w:r>
+              <w:rPr>
+                <w:noProof/>
+                <w:webHidden/>
+              </w:rPr>
+              <w:instrText xml:space="preserve"> PAGEREF _Toc440389260 \h </w:instrText>
+            </w:r>
+            <w:r>
+              <w:rPr>
+                <w:noProof/>
+                <w:webHidden/>
+              </w:rPr>
+            </w:r>
+            <w:r>
+              <w:rPr>
+                <w:noProof/>
+                <w:webHidden/>
+              </w:rPr>
+              <w:fldChar w:fldCharType="separate"/>
+            </w:r>
+            <w:r>
+              <w:rPr>
+                <w:noProof/>
+                <w:webHidden/>
+              </w:rPr>
+              <w:t>2</w:t>
+            </w:r>
+            <w:r>
+              <w:rPr>
+                <w:noProof/>
+                <w:webHidden/>
+              </w:rPr>
+              <w:fldChar w:fldCharType="end"/>
+            </w:r>
+          </w:hyperlink>
+        </w:p>
+        <w:p>
+          <w:pPr>
+            <w:pStyle w:val="TOC2"/>
+            <w:tabs>
+              <w:tab w:val="right" w:leader="dot" w:pos="9016"/>
+            </w:tabs>
+            <w:rPr>
+              <w:rFonts w:eastAsiaTheme="minorEastAsia"/>
+              <w:noProof/>
+              <w:lang w:eastAsia="en-GB"/>
+            </w:rPr>
+          </w:pPr>
+          <w:hyperlink w:anchor="_Toc440389261" w:history="1">
+            <w:r>
+              <w:rPr>
+                <w:rStyle w:val="Hyperlink"/>
+                <w:noProof/>
+              </w:rPr>
+              <w:t>Visual Studio Code</w:t>
+            </w:r>
+            <w:r>
+              <w:rPr>
+                <w:noProof/>
+                <w:webHidden/>
+              </w:rPr>
+              <w:tab/>
+            </w:r>
+            <w:r>
+              <w:rPr>
+                <w:noProof/>
+                <w:webHidden/>
+              </w:rPr>
+              <w:fldChar w:fldCharType="begin"/>
+            </w:r>
+            <w:r>
+              <w:rPr>
+                <w:noProof/>
+                <w:webHidden/>
+              </w:rPr>
+              <w:instrText xml:space="preserve"> PAGEREF _Toc440389261 \h </w:instrText>
             </w:r>
             <w:r>
               <w:rPr>
@@ -423,13 +750,13 @@
               <w:lang w:eastAsia="en-GB"/>
             </w:rPr>
           </w:pPr>
-          <w:hyperlink w:anchor="_Toc439670948" w:history="1">
+          <w:hyperlink w:anchor="_Toc440389262" w:history="1">
             <w:r>
               <w:rPr>
                 <w:rStyle w:val="Hyperlink"/>
                 <w:noProof/>
               </w:rPr>
-              <w:t>Windows</w:t>
+              <w:t>Setting up a development environment</w:t>
             </w:r>
             <w:r>
               <w:rPr>
@@ -450,7 +777,7 @@
                 <w:noProof/>
                 <w:webHidden/>
               </w:rPr>
-              <w:instrText xml:space="preserve"> PAGEREF _Toc439670948 \h </w:instrText>
+              <w:instrText xml:space="preserve"> PAGEREF _Toc440389262 \h </w:instrText>
             </w:r>
             <w:r>
               <w:rPr>
@@ -470,7 +797,7 @@
                 <w:noProof/>
                 <w:webHidden/>
               </w:rPr>
-              <w:t>2</w:t>
+              <w:t>4</w:t>
             </w:r>
             <w:r>
               <w:rPr>
@@ -493,13 +820,13 @@
               <w:lang w:eastAsia="en-GB"/>
             </w:rPr>
           </w:pPr>
-          <w:hyperlink w:anchor="_Toc439670949" w:history="1">
+          <w:hyperlink w:anchor="_Toc440389263" w:history="1">
             <w:r>
               <w:rPr>
                 <w:rStyle w:val="Hyperlink"/>
                 <w:noProof/>
               </w:rPr>
-              <w:t>TortoiseGit</w:t>
+              <w:t>Database</w:t>
             </w:r>
             <w:r>
               <w:rPr>
@@ -520,7 +847,7 @@
                 <w:noProof/>
                 <w:webHidden/>
               </w:rPr>
-              <w:instrText xml:space="preserve"> PAGEREF _Toc439670949 \h </w:instrText>
+              <w:instrText xml:space="preserve"> PAGEREF _Toc440389263 \h </w:instrText>
             </w:r>
             <w:r>
               <w:rPr>
@@ -540,7 +867,7 @@
                 <w:noProof/>
                 <w:webHidden/>
               </w:rPr>
-              <w:t>2</w:t>
+              <w:t>4</w:t>
             </w:r>
             <w:r>
               <w:rPr>
@@ -563,13 +890,13 @@
               <w:lang w:eastAsia="en-GB"/>
             </w:rPr>
           </w:pPr>
-          <w:hyperlink w:anchor="_Toc439670950" w:history="1">
+          <w:hyperlink w:anchor="_Toc440389264" w:history="1">
             <w:r>
               <w:rPr>
                 <w:rStyle w:val="Hyperlink"/>
                 <w:noProof/>
               </w:rPr>
-              <w:t>PuTTY for Windows</w:t>
+              <w:t>Get the source code</w:t>
             </w:r>
             <w:r>
               <w:rPr>
@@ -590,7 +917,7 @@
                 <w:noProof/>
                 <w:webHidden/>
               </w:rPr>
-              <w:instrText xml:space="preserve"> PAGEREF _Toc439670950 \h </w:instrText>
+              <w:instrText xml:space="preserve"> PAGEREF _Toc440389264 \h </w:instrText>
             </w:r>
             <w:r>
               <w:rPr>
@@ -610,7 +937,77 @@
                 <w:noProof/>
                 <w:webHidden/>
               </w:rPr>
-              <w:t>2</w:t>
+              <w:t>4</w:t>
+            </w:r>
+            <w:r>
+              <w:rPr>
+                <w:noProof/>
+                <w:webHidden/>
+              </w:rPr>
+              <w:fldChar w:fldCharType="end"/>
+            </w:r>
+          </w:hyperlink>
+        </w:p>
+        <w:p>
+          <w:pPr>
+            <w:pStyle w:val="TOC1"/>
+            <w:tabs>
+              <w:tab w:val="right" w:leader="dot" w:pos="9016"/>
+            </w:tabs>
+            <w:rPr>
+              <w:rFonts w:eastAsiaTheme="minorEastAsia"/>
+              <w:noProof/>
+              <w:lang w:eastAsia="en-GB"/>
+            </w:rPr>
+          </w:pPr>
+          <w:hyperlink w:anchor="_Toc440389265" w:history="1">
+            <w:r>
+              <w:rPr>
+                <w:rStyle w:val="Hyperlink"/>
+                <w:noProof/>
+              </w:rPr>
+              <w:t>Starting the application</w:t>
+            </w:r>
+            <w:r>
+              <w:rPr>
+                <w:noProof/>
+                <w:webHidden/>
+              </w:rPr>
+              <w:tab/>
+            </w:r>
+            <w:r>
+              <w:rPr>
+                <w:noProof/>
+                <w:webHidden/>
+              </w:rPr>
+              <w:fldChar w:fldCharType="begin"/>
+            </w:r>
+            <w:r>
+              <w:rPr>
+                <w:noProof/>
+                <w:webHidden/>
+              </w:rPr>
+              <w:instrText xml:space="preserve"> PAGEREF _Toc440389265 \h </w:instrText>
+            </w:r>
+            <w:r>
+              <w:rPr>
+                <w:noProof/>
+                <w:webHidden/>
+              </w:rPr>
+            </w:r>
+            <w:r>
+              <w:rPr>
+                <w:noProof/>
+                <w:webHidden/>
+              </w:rPr>
+              <w:fldChar w:fldCharType="separate"/>
+            </w:r>
+            <w:r>
+              <w:rPr>
+                <w:noProof/>
+                <w:webHidden/>
+              </w:rPr>
+              <w:t>6</w:t>
             </w:r>
             <w:r>
               <w:rPr>
@@ -633,13 +1030,13 @@
               <w:lang w:eastAsia="en-GB"/>
             </w:rPr>
           </w:pPr>
-          <w:hyperlink w:anchor="_Toc439670951" w:history="1">
+          <w:hyperlink w:anchor="_Toc440389266" w:history="1">
             <w:r>
               <w:rPr>
                 <w:rStyle w:val="Hyperlink"/>
                 <w:noProof/>
               </w:rPr>
-              <w:t>Visual Studio Code</w:t>
+              <w:t>From a command line</w:t>
             </w:r>
             <w:r>
               <w:rPr>
@@ -660,7 +1057,7 @@
                 <w:noProof/>
                 <w:webHidden/>
               </w:rPr>
-              <w:instrText xml:space="preserve"> PAGEREF _Toc439670951 \h </w:instrText>
+              <w:instrText xml:space="preserve"> PAGEREF _Toc440389266 \h </w:instrText>
             </w:r>
             <w:r>
               <w:rPr>
@@ -680,7 +1077,77 @@
                 <w:noProof/>
                 <w:webHidden/>
               </w:rPr>
-              <w:t>2</w:t>
+              <w:t>6</w:t>
+            </w:r>
+            <w:r>
+              <w:rPr>
+                <w:noProof/>
+                <w:webHidden/>
+              </w:rPr>
+              <w:fldChar w:fldCharType="end"/>
+            </w:r>
+          </w:hyperlink>
+        </w:p>
+        <w:p>
+          <w:pPr>
+            <w:pStyle w:val="TOC2"/>
+            <w:tabs>
+              <w:tab w:val="right" w:leader="dot" w:pos="9016"/>
+            </w:tabs>
+            <w:rPr>
+              <w:rFonts w:eastAsiaTheme="minorEastAsia"/>
+              <w:noProof/>
+              <w:lang w:eastAsia="en-GB"/>
+            </w:rPr>
+          </w:pPr>
+          <w:hyperlink w:anchor="_Toc440389267" w:history="1">
+            <w:r>
+              <w:rPr>
+                <w:rStyle w:val="Hyperlink"/>
+                <w:noProof/>
+              </w:rPr>
+              <w:t>From within VS Code (for debugging)</w:t>
+            </w:r>
+            <w:r>
+              <w:rPr>
+                <w:noProof/>
+                <w:webHidden/>
+              </w:rPr>
+              <w:tab/>
+            </w:r>
+            <w:r>
+              <w:rPr>
+                <w:noProof/>
+                <w:webHidden/>
+              </w:rPr>
+              <w:fldChar w:fldCharType="begin"/>
+            </w:r>
+            <w:r>
+              <w:rPr>
+                <w:noProof/>
+                <w:webHidden/>
+              </w:rPr>
+              <w:instrText xml:space="preserve"> PAGEREF _Toc440389267 \h </w:instrText>
+            </w:r>
+            <w:r>
+              <w:rPr>
+                <w:noProof/>
+                <w:webHidden/>
+              </w:rPr>
+            </w:r>
+            <w:r>
+              <w:rPr>
+                <w:noProof/>
+                <w:webHidden/>
+              </w:rPr>
+              <w:fldChar w:fldCharType="separate"/>
+            </w:r>
+            <w:r>
+              <w:rPr>
+                <w:noProof/>
+                <w:webHidden/>
+              </w:rPr>
+              <w:t>7</w:t>
             </w:r>
             <w:r>
               <w:rPr>
@@ -703,13 +1170,13 @@
               <w:lang w:eastAsia="en-GB"/>
             </w:rPr>
           </w:pPr>
-          <w:hyperlink w:anchor="_Toc439670952" w:history="1">
+          <w:hyperlink w:anchor="_Toc440389268" w:history="1">
             <w:r>
               <w:rPr>
                 <w:rStyle w:val="Hyperlink"/>
                 <w:noProof/>
               </w:rPr>
-              <w:t>Setting up a development environment</w:t>
+              <w:t>Running the application</w:t>
             </w:r>
             <w:r>
               <w:rPr>
@@ -730,7 +1197,7 @@
                 <w:noProof/>
                 <w:webHidden/>
               </w:rPr>
-              <w:instrText xml:space="preserve"> PAGEREF _Toc439670952 \h </w:instrText>
+              <w:instrText xml:space="preserve"> PAGEREF _Toc440389268 \h </w:instrText>
             </w:r>
             <w:r>
               <w:rPr>
@@ -750,147 +1217,7 @@
                 <w:noProof/>
                 <w:webHidden/>
               </w:rPr>
-              <w:t>4</w:t>
-            </w:r>
-            <w:r>
-              <w:rPr>
-                <w:noProof/>
-                <w:webHidden/>
-              </w:rPr>
-              <w:fldChar w:fldCharType="end"/>
-            </w:r>
-          </w:hyperlink>
-        </w:p>
-        <w:p>
-          <w:pPr>
-            <w:pStyle w:val="TOC2"/>
-            <w:tabs>
-              <w:tab w:val="right" w:leader="dot" w:pos="9016"/>
-            </w:tabs>
-            <w:rPr>
-              <w:rFonts w:eastAsiaTheme="minorEastAsia"/>
-              <w:noProof/>
-              <w:lang w:eastAsia="en-GB"/>
-            </w:rPr>
-          </w:pPr>
-          <w:hyperlink w:anchor="_Toc439670953" w:history="1">
-            <w:r>
-              <w:rPr>
-                <w:rStyle w:val="Hyperlink"/>
-                <w:noProof/>
-              </w:rPr>
-              <w:t>Database</w:t>
-            </w:r>
-            <w:r>
-              <w:rPr>
-                <w:noProof/>
-                <w:webHidden/>
-              </w:rPr>
-              <w:tab/>
-            </w:r>
-            <w:r>
-              <w:rPr>
-                <w:noProof/>
-                <w:webHidden/>
-              </w:rPr>
-              <w:fldChar w:fldCharType="begin"/>
-            </w:r>
-            <w:r>
-              <w:rPr>
-                <w:noProof/>
-                <w:webHidden/>
-              </w:rPr>
-              <w:instrText xml:space="preserve"> PAGEREF _Toc439670953 \h </w:instrText>
-            </w:r>
-            <w:r>
-              <w:rPr>
-                <w:noProof/>
-                <w:webHidden/>
-              </w:rPr>
-            </w:r>
-            <w:r>
-              <w:rPr>
-                <w:noProof/>
-                <w:webHidden/>
-              </w:rPr>
-              <w:fldChar w:fldCharType="separate"/>
-            </w:r>
-            <w:r>
-              <w:rPr>
-                <w:noProof/>
-                <w:webHidden/>
-              </w:rPr>
-              <w:t>4</w:t>
-            </w:r>
-            <w:r>
-              <w:rPr>
-                <w:noProof/>
-                <w:webHidden/>
-              </w:rPr>
-              <w:fldChar w:fldCharType="end"/>
-            </w:r>
-          </w:hyperlink>
-        </w:p>
-        <w:p>
-          <w:pPr>
-            <w:pStyle w:val="TOC2"/>
-            <w:tabs>
-              <w:tab w:val="right" w:leader="dot" w:pos="9016"/>
-            </w:tabs>
-            <w:rPr>
-              <w:rFonts w:eastAsiaTheme="minorEastAsia"/>
-              <w:noProof/>
-              <w:lang w:eastAsia="en-GB"/>
-            </w:rPr>
-          </w:pPr>
-          <w:hyperlink w:anchor="_Toc439670954" w:history="1">
-            <w:r>
-              <w:rPr>
-                <w:rStyle w:val="Hyperlink"/>
-                <w:noProof/>
-              </w:rPr>
-              <w:t>Get the source code</w:t>
-            </w:r>
-            <w:r>
-              <w:rPr>
-                <w:noProof/>
-                <w:webHidden/>
-              </w:rPr>
-              <w:tab/>
-            </w:r>
-            <w:r>
-              <w:rPr>
-                <w:noProof/>
-                <w:webHidden/>
-              </w:rPr>
-              <w:fldChar w:fldCharType="begin"/>
-            </w:r>
-            <w:r>
-              <w:rPr>
-                <w:noProof/>
-                <w:webHidden/>
-              </w:rPr>
-              <w:instrText xml:space="preserve"> PAGEREF _Toc439670954 \h </w:instrText>
-            </w:r>
-            <w:r>
-              <w:rPr>
-                <w:noProof/>
-                <w:webHidden/>
-              </w:rPr>
-            </w:r>
-            <w:r>
-              <w:rPr>
-                <w:noProof/>
-                <w:webHidden/>
-              </w:rPr>
-              <w:fldChar w:fldCharType="separate"/>
-            </w:r>
-            <w:r>
-              <w:rPr>
-                <w:noProof/>
-                <w:webHidden/>
-              </w:rPr>
-              <w:t>4</w:t>
+              <w:t>8</w:t>
             </w:r>
             <w:r>
               <w:rPr>
@@ -913,13 +1240,13 @@
               <w:lang w:eastAsia="en-GB"/>
             </w:rPr>
           </w:pPr>
-          <w:hyperlink w:anchor="_Toc439670955" w:history="1">
+          <w:hyperlink w:anchor="_Toc440389269" w:history="1">
             <w:r>
               <w:rPr>
                 <w:rStyle w:val="Hyperlink"/>
                 <w:noProof/>
               </w:rPr>
-              <w:t>Starting the application</w:t>
+              <w:t>Editing the code</w:t>
             </w:r>
             <w:r>
               <w:rPr>
@@ -940,7 +1267,7 @@
                 <w:noProof/>
                 <w:webHidden/>
               </w:rPr>
-              <w:instrText xml:space="preserve"> PAGEREF _Toc439670955 \h </w:instrText>
+              <w:instrText xml:space="preserve"> PAGEREF _Toc440389269 \h </w:instrText>
             </w:r>
             <w:r>
               <w:rPr>
@@ -960,147 +1287,7 @@
                 <w:noProof/>
                 <w:webHidden/>
               </w:rPr>
-              <w:t>6</w:t>
-            </w:r>
-            <w:r>
-              <w:rPr>
-                <w:noProof/>
-                <w:webHidden/>
-              </w:rPr>
-              <w:fldChar w:fldCharType="end"/>
-            </w:r>
-          </w:hyperlink>
-        </w:p>
-        <w:p>
-          <w:pPr>
-            <w:pStyle w:val="TOC2"/>
-            <w:tabs>
-              <w:tab w:val="right" w:leader="dot" w:pos="9016"/>
-            </w:tabs>
-            <w:rPr>
-              <w:rFonts w:eastAsiaTheme="minorEastAsia"/>
-              <w:noProof/>
-              <w:lang w:eastAsia="en-GB"/>
-            </w:rPr>
-          </w:pPr>
-          <w:hyperlink w:anchor="_Toc439670956" w:history="1">
-            <w:r>
-              <w:rPr>
-                <w:rStyle w:val="Hyperlink"/>
-                <w:noProof/>
-              </w:rPr>
-              <w:t>From a command line</w:t>
-            </w:r>
-            <w:r>
-              <w:rPr>
-                <w:noProof/>
-                <w:webHidden/>
-              </w:rPr>
-              <w:tab/>
-            </w:r>
-            <w:r>
-              <w:rPr>
-                <w:noProof/>
-                <w:webHidden/>
-              </w:rPr>
-              <w:fldChar w:fldCharType="begin"/>
-            </w:r>
-            <w:r>
-              <w:rPr>
-                <w:noProof/>
-                <w:webHidden/>
-              </w:rPr>
-              <w:instrText xml:space="preserve"> PAGEREF _Toc439670956 \h </w:instrText>
-            </w:r>
-            <w:r>
-              <w:rPr>
-                <w:noProof/>
-                <w:webHidden/>
-              </w:rPr>
-            </w:r>
-            <w:r>
-              <w:rPr>
-                <w:noProof/>
-                <w:webHidden/>
-              </w:rPr>
-              <w:fldChar w:fldCharType="separate"/>
-            </w:r>
-            <w:r>
-              <w:rPr>
-                <w:noProof/>
-                <w:webHidden/>
-              </w:rPr>
-              <w:t>6</w:t>
-            </w:r>
-            <w:r>
-              <w:rPr>
-                <w:noProof/>
-                <w:webHidden/>
-              </w:rPr>
-              <w:fldChar w:fldCharType="end"/>
-            </w:r>
-          </w:hyperlink>
-        </w:p>
-        <w:p>
-          <w:pPr>
-            <w:pStyle w:val="TOC2"/>
-            <w:tabs>
-              <w:tab w:val="right" w:leader="dot" w:pos="9016"/>
-            </w:tabs>
-            <w:rPr>
-              <w:rFonts w:eastAsiaTheme="minorEastAsia"/>
-              <w:noProof/>
-              <w:lang w:eastAsia="en-GB"/>
-            </w:rPr>
-          </w:pPr>
-          <w:hyperlink w:anchor="_Toc439670957" w:history="1">
-            <w:r>
-              <w:rPr>
-                <w:rStyle w:val="Hyperlink"/>
-                <w:noProof/>
-              </w:rPr>
-              <w:t>From within VS Code (for debugging)</w:t>
-            </w:r>
-            <w:r>
-              <w:rPr>
-                <w:noProof/>
-                <w:webHidden/>
-              </w:rPr>
-              <w:tab/>
-            </w:r>
-            <w:r>
-              <w:rPr>
-                <w:noProof/>
-                <w:webHidden/>
-              </w:rPr>
-              <w:fldChar w:fldCharType="begin"/>
-            </w:r>
-            <w:r>
-              <w:rPr>
-                <w:noProof/>
-                <w:webHidden/>
-              </w:rPr>
-              <w:instrText xml:space="preserve"> PAGEREF _Toc439670957 \h </w:instrText>
-            </w:r>
-            <w:r>
-              <w:rPr>
-                <w:noProof/>
-                <w:webHidden/>
-              </w:rPr>
-            </w:r>
-            <w:r>
-              <w:rPr>
-                <w:noProof/>
-                <w:webHidden/>
-              </w:rPr>
-              <w:fldChar w:fldCharType="separate"/>
-            </w:r>
-            <w:r>
-              <w:rPr>
-                <w:noProof/>
-                <w:webHidden/>
-              </w:rPr>
-              <w:t>7</w:t>
+              <w:t>8</w:t>
             </w:r>
             <w:r>
               <w:rPr>
@@ -1123,13 +1310,13 @@
               <w:lang w:eastAsia="en-GB"/>
             </w:rPr>
           </w:pPr>
-          <w:hyperlink w:anchor="_Toc439670958" w:history="1">
+          <w:hyperlink w:anchor="_Toc440389270" w:history="1">
             <w:r>
               <w:rPr>
                 <w:rStyle w:val="Hyperlink"/>
                 <w:noProof/>
               </w:rPr>
-              <w:t>Running the application</w:t>
+              <w:t>Putting changes into production</w:t>
             </w:r>
             <w:r>
               <w:rPr>
@@ -1150,7 +1337,7 @@
                 <w:noProof/>
                 <w:webHidden/>
               </w:rPr>
-              <w:instrText xml:space="preserve"> PAGEREF _Toc439670958 \h </w:instrText>
+              <w:instrText xml:space="preserve"> PAGEREF _Toc440389270 \h </w:instrText>
             </w:r>
             <w:r>
               <w:rPr>
@@ -1170,7 +1357,7 @@
                 <w:noProof/>
                 <w:webHidden/>
               </w:rPr>
-              <w:t>8</w:t>
+              <w:t>10</w:t>
             </w:r>
             <w:r>
               <w:rPr>
@@ -1193,13 +1380,13 @@
               <w:lang w:eastAsia="en-GB"/>
             </w:rPr>
           </w:pPr>
-          <w:hyperlink w:anchor="_Toc439670959" w:history="1">
+          <w:hyperlink w:anchor="_Toc440389271" w:history="1">
             <w:r>
               <w:rPr>
                 <w:rStyle w:val="Hyperlink"/>
                 <w:noProof/>
               </w:rPr>
-              <w:t>Editing the code</w:t>
+              <w:t>Notes on setting up a Linux server</w:t>
             </w:r>
             <w:r>
               <w:rPr>
@@ -1220,7 +1407,7 @@
                 <w:noProof/>
                 <w:webHidden/>
               </w:rPr>
-              <w:instrText xml:space="preserve"> PAGEREF _Toc439670959 \h </w:instrText>
+              <w:instrText xml:space="preserve"> PAGEREF _Toc440389271 \h </w:instrText>
             </w:r>
             <w:r>
               <w:rPr>
@@ -1240,7 +1427,7 @@
                 <w:noProof/>
                 <w:webHidden/>
               </w:rPr>
-              <w:t>8</w:t>
+              <w:t>10</w:t>
             </w:r>
             <w:r>
               <w:rPr>
@@ -1263,13 +1450,13 @@
               <w:lang w:eastAsia="en-GB"/>
             </w:rPr>
           </w:pPr>
-          <w:hyperlink w:anchor="_Toc439670960" w:history="1">
+          <w:hyperlink w:anchor="_Toc440389272" w:history="1">
             <w:r>
               <w:rPr>
                 <w:rStyle w:val="Hyperlink"/>
                 <w:noProof/>
               </w:rPr>
-              <w:t>Putting changes into production</w:t>
+              <w:t>Notes on creating the readme.md markdown file for github</w:t>
             </w:r>
             <w:r>
               <w:rPr>
@@ -1290,7 +1477,7 @@
                 <w:noProof/>
                 <w:webHidden/>
               </w:rPr>
-              <w:instrText xml:space="preserve"> PAGEREF _Toc439670960 \h </w:instrText>
+              <w:instrText xml:space="preserve"> PAGEREF _Toc440389272 \h </w:instrText>
             </w:r>
             <w:r>
               <w:rPr>
@@ -1333,13 +1520,13 @@
               <w:lang w:eastAsia="en-GB"/>
             </w:rPr>
           </w:pPr>
-          <w:hyperlink w:anchor="_Toc439670961" w:history="1">
+          <w:hyperlink w:anchor="_Toc440389273" w:history="1">
             <w:r>
               <w:rPr>
                 <w:rStyle w:val="Hyperlink"/>
                 <w:noProof/>
               </w:rPr>
-              <w:t>Notes on setting up a Linux server</w:t>
+              <w:t>Notes for authorising URLs for passport login</w:t>
             </w:r>
             <w:r>
               <w:rPr>
@@ -1360,7 +1547,7 @@
                 <w:noProof/>
                 <w:webHidden/>
               </w:rPr>
-              <w:instrText xml:space="preserve"> PAGEREF _Toc439670961 \h </w:instrText>
+              <w:instrText xml:space="preserve"> PAGEREF _Toc440389273 \h </w:instrText>
             </w:r>
             <w:r>
               <w:rPr>
@@ -1417,12 +1604,12 @@
       <w:pPr>
         <w:pStyle w:val="Heading1"/>
       </w:pPr>
-      <w:bookmarkStart w:id="0" w:name="_Toc439670943"/>
+      <w:bookmarkStart w:id="1" w:name="_Toc440389253"/>
       <w:r>
         <w:lastRenderedPageBreak/>
         <w:t>Pre-requisites</w:t>
       </w:r>
-      <w:bookmarkEnd w:id="0"/>
+      <w:bookmarkEnd w:id="1"/>
     </w:p>
     <w:p>
       <w:r>
@@ -1443,7 +1630,7 @@
           <w:szCs w:val="22"/>
         </w:rPr>
       </w:pPr>
-      <w:bookmarkStart w:id="1" w:name="_Toc439670944"/>
+      <w:bookmarkStart w:id="2" w:name="_Toc440389254"/>
       <w:proofErr w:type="spellStart"/>
       <w:r>
         <w:rPr>
@@ -1452,7 +1639,7 @@
         </w:rPr>
         <w:t>MySql</w:t>
       </w:r>
-      <w:bookmarkEnd w:id="1"/>
+      <w:bookmarkEnd w:id="2"/>
       <w:proofErr w:type="spellEnd"/>
     </w:p>
     <w:p>
@@ -1549,11 +1736,11 @@
           <w:bCs/>
         </w:rPr>
       </w:pPr>
-      <w:bookmarkStart w:id="2" w:name="_Toc439670945"/>
+      <w:bookmarkStart w:id="3" w:name="_Toc440389255"/>
       <w:r>
         <w:t>Node</w:t>
       </w:r>
-      <w:bookmarkEnd w:id="2"/>
+      <w:bookmarkEnd w:id="3"/>
     </w:p>
     <w:p>
       <w:r>
@@ -1572,11 +1759,11 @@
       <w:pPr>
         <w:pStyle w:val="Heading2"/>
       </w:pPr>
-      <w:bookmarkStart w:id="3" w:name="_Toc439670946"/>
+      <w:bookmarkStart w:id="4" w:name="_Toc440389256"/>
       <w:r>
         <w:t>Git</w:t>
       </w:r>
-      <w:bookmarkEnd w:id="3"/>
+      <w:bookmarkEnd w:id="4"/>
     </w:p>
     <w:p>
       <w:pPr>
@@ -1618,11 +1805,11 @@
       <w:pPr>
         <w:pStyle w:val="Heading2"/>
       </w:pPr>
-      <w:bookmarkStart w:id="4" w:name="_Toc439670947"/>
+      <w:bookmarkStart w:id="5" w:name="_Toc440389257"/>
       <w:r>
         <w:t>GitHub</w:t>
       </w:r>
-      <w:bookmarkEnd w:id="4"/>
+      <w:bookmarkEnd w:id="5"/>
     </w:p>
     <w:p>
       <w:r>
@@ -1672,7 +1859,7 @@
           <w:bCs/>
         </w:rPr>
       </w:pPr>
-      <w:bookmarkStart w:id="5" w:name="_Toc439670948"/>
+      <w:bookmarkStart w:id="6" w:name="_Toc440389258"/>
       <w:r>
         <w:rPr>
           <w:rStyle w:val="Heading2Char"/>
@@ -1681,7 +1868,7 @@
         </w:rPr>
         <w:t>Windows</w:t>
       </w:r>
-      <w:bookmarkEnd w:id="5"/>
+      <w:bookmarkEnd w:id="6"/>
     </w:p>
     <w:p>
       <w:r>
@@ -1697,7 +1884,7 @@
           <w:bCs/>
         </w:rPr>
       </w:pPr>
-      <w:bookmarkStart w:id="6" w:name="_Toc439670949"/>
+      <w:bookmarkStart w:id="7" w:name="_Toc440389259"/>
       <w:proofErr w:type="spellStart"/>
       <w:r>
         <w:rPr>
@@ -1707,7 +1894,7 @@
         </w:rPr>
         <w:t>TortoiseGit</w:t>
       </w:r>
-      <w:bookmarkEnd w:id="6"/>
+      <w:bookmarkEnd w:id="7"/>
       <w:proofErr w:type="spellEnd"/>
     </w:p>
     <w:p>
@@ -1727,7 +1914,7 @@
       <w:pPr>
         <w:pStyle w:val="Heading2"/>
       </w:pPr>
-      <w:bookmarkStart w:id="7" w:name="_Toc439670950"/>
+      <w:bookmarkStart w:id="8" w:name="_Toc440389260"/>
       <w:proofErr w:type="spellStart"/>
       <w:r>
         <w:t>PuTTY</w:t>
@@ -1739,7 +1926,7 @@
       <w:r>
         <w:t>indows</w:t>
       </w:r>
-      <w:bookmarkEnd w:id="7"/>
+      <w:bookmarkEnd w:id="8"/>
     </w:p>
     <w:p>
       <w:hyperlink r:id="rId15" w:history="1">
@@ -1755,11 +1942,11 @@
       <w:pPr>
         <w:pStyle w:val="Heading2"/>
       </w:pPr>
-      <w:bookmarkStart w:id="8" w:name="_Toc439670951"/>
+      <w:bookmarkStart w:id="9" w:name="_Toc440389261"/>
       <w:r>
         <w:t>Visual Studio Code</w:t>
       </w:r>
-      <w:bookmarkEnd w:id="8"/>
+      <w:bookmarkEnd w:id="9"/>
     </w:p>
     <w:p>
       <w:r>
@@ -2086,22 +2273,22 @@
       <w:pPr>
         <w:pStyle w:val="Heading1"/>
       </w:pPr>
-      <w:bookmarkStart w:id="9" w:name="_Toc439670952"/>
+      <w:bookmarkStart w:id="10" w:name="_Toc440389262"/>
       <w:r>
         <w:lastRenderedPageBreak/>
         <w:t>Setting up a development environment</w:t>
       </w:r>
-      <w:bookmarkEnd w:id="9"/>
+      <w:bookmarkEnd w:id="10"/>
     </w:p>
     <w:p>
       <w:pPr>
         <w:pStyle w:val="Heading2"/>
       </w:pPr>
-      <w:bookmarkStart w:id="10" w:name="_Toc439670953"/>
+      <w:bookmarkStart w:id="11" w:name="_Toc440389263"/>
       <w:r>
         <w:t>Database</w:t>
       </w:r>
-      <w:bookmarkEnd w:id="10"/>
+      <w:bookmarkEnd w:id="11"/>
     </w:p>
     <w:p>
       <w:r>
@@ -2224,11 +2411,11 @@
       <w:r>
         <w:t xml:space="preserve"> </w:t>
       </w:r>
-      <w:bookmarkStart w:id="11" w:name="_Toc439670954"/>
+      <w:bookmarkStart w:id="12" w:name="_Toc440389264"/>
       <w:r>
         <w:t>Get the source code</w:t>
       </w:r>
-      <w:bookmarkEnd w:id="11"/>
+      <w:bookmarkEnd w:id="12"/>
     </w:p>
     <w:p>
       <w:r>
@@ -2665,14 +2852,14 @@
       <w:pPr>
         <w:pStyle w:val="Heading1"/>
       </w:pPr>
-      <w:bookmarkStart w:id="12" w:name="_Toc439670955"/>
+      <w:bookmarkStart w:id="13" w:name="_Toc440389265"/>
       <w:r>
         <w:t>Starting</w:t>
       </w:r>
       <w:r>
         <w:t xml:space="preserve"> the application</w:t>
       </w:r>
-      <w:bookmarkEnd w:id="12"/>
+      <w:bookmarkEnd w:id="13"/>
       <w:r>
         <w:t xml:space="preserve"> </w:t>
       </w:r>
@@ -2780,11 +2967,11 @@
       <w:pPr>
         <w:pStyle w:val="Heading2"/>
       </w:pPr>
-      <w:bookmarkStart w:id="13" w:name="_Toc439670956"/>
+      <w:bookmarkStart w:id="14" w:name="_Toc440389266"/>
       <w:r>
         <w:t>From a command line</w:t>
       </w:r>
-      <w:bookmarkEnd w:id="13"/>
+      <w:bookmarkEnd w:id="14"/>
     </w:p>
     <w:p>
       <w:r>
@@ -2877,12 +3064,12 @@
       <w:pPr>
         <w:pStyle w:val="Heading2"/>
       </w:pPr>
-      <w:bookmarkStart w:id="14" w:name="_Toc439670957"/>
+      <w:bookmarkStart w:id="15" w:name="_Toc440389267"/>
       <w:r>
         <w:lastRenderedPageBreak/>
         <w:t>From within VS Code (for debugging)</w:t>
       </w:r>
-      <w:bookmarkEnd w:id="14"/>
+      <w:bookmarkEnd w:id="15"/>
     </w:p>
     <w:p>
       <w:r>
@@ -2953,12 +3140,12 @@
       <w:pPr>
         <w:pStyle w:val="Heading1"/>
       </w:pPr>
-      <w:bookmarkStart w:id="15" w:name="_Toc439670958"/>
+      <w:bookmarkStart w:id="16" w:name="_Toc440389268"/>
       <w:r>
         <w:lastRenderedPageBreak/>
         <w:t>Running the application</w:t>
       </w:r>
-      <w:bookmarkEnd w:id="15"/>
+      <w:bookmarkEnd w:id="16"/>
     </w:p>
     <w:p>
       <w:r>
@@ -3024,11 +3211,11 @@
       <w:pPr>
         <w:pStyle w:val="Heading1"/>
       </w:pPr>
-      <w:bookmarkStart w:id="16" w:name="_Toc439670959"/>
+      <w:bookmarkStart w:id="17" w:name="_Toc440389269"/>
       <w:r>
         <w:t>Editing the code</w:t>
       </w:r>
-      <w:bookmarkEnd w:id="16"/>
+      <w:bookmarkEnd w:id="17"/>
     </w:p>
     <w:p>
       <w:r>
@@ -3130,12 +3317,12 @@
       <w:pPr>
         <w:pStyle w:val="Heading1"/>
       </w:pPr>
-      <w:bookmarkStart w:id="17" w:name="_Toc439670960"/>
+      <w:bookmarkStart w:id="18" w:name="_Toc440389270"/>
       <w:r>
         <w:lastRenderedPageBreak/>
         <w:t>Putting changes into production</w:t>
       </w:r>
-      <w:bookmarkEnd w:id="17"/>
+      <w:bookmarkEnd w:id="18"/>
     </w:p>
     <w:p>
       <w:r>
@@ -3304,11 +3491,11 @@
       <w:pPr>
         <w:pStyle w:val="Heading1"/>
       </w:pPr>
-      <w:bookmarkStart w:id="18" w:name="_Toc439670961"/>
+      <w:bookmarkStart w:id="19" w:name="_Toc440389271"/>
       <w:r>
         <w:t>Notes on setting up a Linux server</w:t>
       </w:r>
-      <w:bookmarkEnd w:id="18"/>
+      <w:bookmarkEnd w:id="19"/>
     </w:p>
     <w:p>
       <w:r>
@@ -3340,16 +3527,15 @@
       <w:pPr>
         <w:pStyle w:val="Heading1"/>
       </w:pPr>
-      <w:r>
-        <w:t xml:space="preserve">Notes on </w:t>
-      </w:r>
-      <w:r>
-        <w:t xml:space="preserve">creating the readme.md markdown file for </w:t>
+      <w:bookmarkStart w:id="20" w:name="_Toc440389272"/>
+      <w:r>
+        <w:t xml:space="preserve">Notes on creating the readme.md markdown file for </w:t>
       </w:r>
       <w:proofErr w:type="spellStart"/>
       <w:r>
         <w:t>github</w:t>
       </w:r>
+      <w:bookmarkEnd w:id="20"/>
       <w:proofErr w:type="spellEnd"/>
     </w:p>
     <w:p>
@@ -3371,81 +3557,119 @@
       <w:r>
         <w:t xml:space="preserve"> installed: </w:t>
       </w:r>
-      <w:r>
-        <w:fldChar w:fldCharType="begin"/>
-      </w:r>
-      <w:r>
-        <w:instrText xml:space="preserve"> HYPERLINK "</w:instrText>
-      </w:r>
-      <w:r>
-        <w:instrText>http://pandoc.org/</w:instrText>
-      </w:r>
-      <w:r>
-        <w:instrText xml:space="preserve">" </w:instrText>
-      </w:r>
-      <w:r>
-        <w:fldChar w:fldCharType="separate"/>
-      </w:r>
-      <w:r>
-        <w:rPr>
-          <w:rStyle w:val="Hyperlink"/>
-        </w:rPr>
-        <w:t>http://pandoc.org/</w:t>
-      </w:r>
-      <w:r>
-        <w:fldChar w:fldCharType="end"/>
-      </w:r>
-    </w:p>
-    <w:p>
-      <w:r>
-        <w:t>Then navigate to the “events” project folder that contains readme.docx and run this command</w:t>
-      </w:r>
-      <w:proofErr w:type="gramStart"/>
-      <w:r>
-        <w:t>:</w:t>
-      </w:r>
-      <w:proofErr w:type="gramEnd"/>
-      <w:r>
-        <w:br/>
-      </w:r>
-      <w:proofErr w:type="spellStart"/>
-      <w:r>
+      <w:hyperlink r:id="rId26" w:history="1">
+        <w:r>
+          <w:rPr>
+            <w:rStyle w:val="Hyperlink"/>
+          </w:rPr>
+          <w:t>http://pandoc.org/</w:t>
+        </w:r>
+      </w:hyperlink>
+    </w:p>
+    <w:p>
+      <w:pPr>
         <w:rPr>
           <w:b/>
           <w:i/>
         </w:rPr>
-        <w:t>pandoc</w:t>
-      </w:r>
-      <w:proofErr w:type="spellEnd"/>
+      </w:pPr>
+      <w:r>
+        <w:t>Then navigate to the “events” project folder that contains readme.docx and run this command</w:t>
+      </w:r>
+      <w:proofErr w:type="gramStart"/>
+      <w:r>
+        <w:t>:</w:t>
+      </w:r>
+      <w:proofErr w:type="gramEnd"/>
+      <w:r>
+        <w:br/>
+      </w:r>
+      <w:proofErr w:type="spellStart"/>
       <w:r>
         <w:rPr>
           <w:b/>
           <w:i/>
         </w:rPr>
-        <w:t xml:space="preserve"> -s readme.docx --no-wrap --reference-links -t markdown --extract-media=</w:t>
-      </w:r>
-      <w:proofErr w:type="spellStart"/>
+        <w:t>pandoc</w:t>
+      </w:r>
+      <w:proofErr w:type="spellEnd"/>
       <w:r>
         <w:rPr>
           <w:b/>
           <w:i/>
         </w:rPr>
-        <w:t>readme_media</w:t>
-      </w:r>
-      <w:proofErr w:type="spellEnd"/>
+        <w:t xml:space="preserve"> -s readme.docx --no-wrap --reference-links -t markdown --extract-media=</w:t>
+      </w:r>
+      <w:proofErr w:type="spellStart"/>
       <w:r>
         <w:rPr>
           <w:b/>
           <w:i/>
         </w:rPr>
+        <w:t>readme_media</w:t>
+      </w:r>
+      <w:proofErr w:type="spellEnd"/>
+      <w:r>
+        <w:rPr>
+          <w:b/>
+          <w:i/>
+        </w:rPr>
         <w:t xml:space="preserve"> -o readme.md</w:t>
       </w:r>
-      <w:bookmarkStart w:id="19" w:name="_GoBack"/>
-      <w:bookmarkEnd w:id="19"/>
-    </w:p>
+    </w:p>
+    <w:p>
+      <w:pPr>
+        <w:pStyle w:val="Heading1"/>
+      </w:pPr>
+      <w:bookmarkStart w:id="21" w:name="_Toc440389273"/>
+      <w:r>
+        <w:t>Notes for authorising URLs for passport login</w:t>
+      </w:r>
+      <w:bookmarkEnd w:id="21"/>
+    </w:p>
+    <w:p>
+      <w:r>
+        <w:t xml:space="preserve">Google:  </w:t>
+      </w:r>
+      <w:hyperlink r:id="rId27" w:history="1">
+        <w:r>
+          <w:rPr>
+            <w:rStyle w:val="Hyperlink"/>
+          </w:rPr>
+          <w:t>https://console.developers.google.com</w:t>
+        </w:r>
+      </w:hyperlink>
+      <w:r>
+        <w:t xml:space="preserve">   Look at credentials section for the app</w:t>
+      </w:r>
+    </w:p>
+    <w:p>
+      <w:r>
+        <w:t xml:space="preserve">Facebook: </w:t>
+      </w:r>
+      <w:hyperlink r:id="rId28" w:history="1">
+        <w:r>
+          <w:rPr>
+            <w:rStyle w:val="Hyperlink"/>
+          </w:rPr>
+          <w:t>https://developers.facebook.com/</w:t>
+        </w:r>
+      </w:hyperlink>
+      <w:r>
+        <w:t xml:space="preserve">  Go to the app settings, “Advanced” tab and find “Valid OAuth redirect URIs”</w:t>
+      </w:r>
+    </w:p>
+    <w:p>
+      <w:r>
+        <w:lastRenderedPageBreak/>
+        <w:t>Twitter doesn’t seem to check the redirect URI</w:t>
+      </w:r>
+    </w:p>
+    <w:p/>
+    <w:p/>
     <w:sectPr>
-      <w:headerReference w:type="default" r:id="rId26"/>
-      <w:footerReference w:type="default" r:id="rId27"/>
+      <w:headerReference w:type="default" r:id="rId29"/>
+      <w:footerReference w:type="default" r:id="rId30"/>
       <w:pgSz w:w="11906" w:h="16838"/>
       <w:pgMar w:top="1440" w:right="1440" w:bottom="1440" w:left="1440" w:header="708" w:footer="708" w:gutter="0"/>
       <w:cols w:space="708"/>
@@ -4673,7 +4897,7 @@
 </file>
 
 <file path=customXml/itemProps1.xml><?xml version="1.0" encoding="utf-8"?>
-<ds:datastoreItem xmlns:ds="http://schemas.openxmlformats.org/officeDocument/2006/customXml" ds:itemID="{F0B75921-01F4-4179-B74B-5DD96FAB7017}">
+<ds:datastoreItem xmlns:ds="http://schemas.openxmlformats.org/officeDocument/2006/customXml" ds:itemID="{61BF945F-5C5E-407C-B905-E8ADD4A2F917}">
   <ds:schemaRefs>
     <ds:schemaRef ds:uri="http://schemas.openxmlformats.org/officeDocument/2006/bibliography"/>
   </ds:schemaRefs>

</xml_diff>

<commit_message>
Slight changes to developers guide
</commit_message>
<xml_diff>
--- a/developers.docx
+++ b/developers.docx
@@ -1,6 +1,6 @@
 
 <file path=word/document.xml><?xml version="1.0" encoding="utf-8"?>
-<w:document xmlns:wpc="http://schemas.microsoft.com/office/word/2010/wordprocessingCanvas" xmlns:mc="http://schemas.openxmlformats.org/markup-compatibility/2006" xmlns:o="urn:schemas-microsoft-com:office:office" xmlns:r="http://schemas.openxmlformats.org/officeDocument/2006/relationships" xmlns:m="http://schemas.openxmlformats.org/officeDocument/2006/math" xmlns:v="urn:schemas-microsoft-com:vml" xmlns:wp14="http://schemas.microsoft.com/office/word/2010/wordprocessingDrawing" xmlns:wp="http://schemas.openxmlformats.org/drawingml/2006/wordprocessingDrawing" xmlns:w10="urn:schemas-microsoft-com:office:word" xmlns:w="http://schemas.openxmlformats.org/wordprocessingml/2006/main" xmlns:w14="http://schemas.microsoft.com/office/word/2010/wordml" xmlns:w15="http://schemas.microsoft.com/office/word/2012/wordml" xmlns:wpg="http://schemas.microsoft.com/office/word/2010/wordprocessingGroup" xmlns:wpi="http://schemas.microsoft.com/office/word/2010/wordprocessingInk" xmlns:wne="http://schemas.microsoft.com/office/word/2006/wordml" xmlns:wps="http://schemas.microsoft.com/office/word/2010/wordprocessingShape" mc:Ignorable="w14 w15 wp14">
+<w:document xmlns:wpc="http://schemas.microsoft.com/office/word/2010/wordprocessingCanvas" xmlns:cx="http://schemas.microsoft.com/office/drawing/2014/chartex" xmlns:cx1="http://schemas.microsoft.com/office/drawing/2015/9/8/chartex" xmlns:cx2="http://schemas.microsoft.com/office/drawing/2015/10/21/chartex" xmlns:cx3="http://schemas.microsoft.com/office/drawing/2016/5/9/chartex" xmlns:cx4="http://schemas.microsoft.com/office/drawing/2016/5/10/chartex" xmlns:cx5="http://schemas.microsoft.com/office/drawing/2016/5/11/chartex" xmlns:cx6="http://schemas.microsoft.com/office/drawing/2016/5/12/chartex" xmlns:cx7="http://schemas.microsoft.com/office/drawing/2016/5/13/chartex" xmlns:cx8="http://schemas.microsoft.com/office/drawing/2016/5/14/chartex" xmlns:mc="http://schemas.openxmlformats.org/markup-compatibility/2006" xmlns:aink="http://schemas.microsoft.com/office/drawing/2016/ink" xmlns:o="urn:schemas-microsoft-com:office:office" xmlns:r="http://schemas.openxmlformats.org/officeDocument/2006/relationships" xmlns:m="http://schemas.openxmlformats.org/officeDocument/2006/math" xmlns:v="urn:schemas-microsoft-com:vml" xmlns:wp14="http://schemas.microsoft.com/office/word/2010/wordprocessingDrawing" xmlns:wp="http://schemas.openxmlformats.org/drawingml/2006/wordprocessingDrawing" xmlns:w10="urn:schemas-microsoft-com:office:word" xmlns:w="http://schemas.openxmlformats.org/wordprocessingml/2006/main" xmlns:w14="http://schemas.microsoft.com/office/word/2010/wordml" xmlns:w15="http://schemas.microsoft.com/office/word/2012/wordml" xmlns:w16se="http://schemas.microsoft.com/office/word/2015/wordml/symex" xmlns:wpg="http://schemas.microsoft.com/office/word/2010/wordprocessingGroup" xmlns:wpi="http://schemas.microsoft.com/office/word/2010/wordprocessingInk" xmlns:wne="http://schemas.microsoft.com/office/word/2006/wordml" xmlns:wps="http://schemas.microsoft.com/office/word/2010/wordprocessingShape" mc:Ignorable="w14 w15 w16se wp14">
   <w:body>
     <w:p>
       <w:pPr>
@@ -73,110 +73,63 @@
           <w:r>
             <w:fldChar w:fldCharType="separate"/>
           </w:r>
-          <w:bookmarkStart w:id="0" w:name="_GoBack"/>
-          <w:bookmarkEnd w:id="0"/>
-          <w:r>
-            <w:rPr>
-              <w:rStyle w:val="Hyperlink"/>
-              <w:noProof/>
-            </w:rPr>
-            <w:fldChar w:fldCharType="begin"/>
-          </w:r>
-          <w:r>
-            <w:rPr>
-              <w:rStyle w:val="Hyperlink"/>
-              <w:noProof/>
-            </w:rPr>
-            <w:instrText xml:space="preserve"> </w:instrText>
-          </w:r>
-          <w:r>
-            <w:rPr>
-              <w:noProof/>
-            </w:rPr>
-            <w:instrText>HYPERLINK \l "_Toc440389253"</w:instrText>
-          </w:r>
-          <w:r>
-            <w:rPr>
-              <w:rStyle w:val="Hyperlink"/>
-              <w:noProof/>
-            </w:rPr>
-            <w:instrText xml:space="preserve"> </w:instrText>
-          </w:r>
-          <w:r>
-            <w:rPr>
-              <w:rStyle w:val="Hyperlink"/>
-              <w:noProof/>
-            </w:rPr>
-          </w:r>
-          <w:r>
-            <w:rPr>
-              <w:rStyle w:val="Hyperlink"/>
-              <w:noProof/>
-            </w:rPr>
-            <w:fldChar w:fldCharType="separate"/>
-          </w:r>
-          <w:r>
-            <w:rPr>
-              <w:rStyle w:val="Hyperlink"/>
-              <w:noProof/>
-            </w:rPr>
-            <w:t>Pre-requisites</w:t>
-          </w:r>
-          <w:r>
-            <w:rPr>
-              <w:noProof/>
-              <w:webHidden/>
-            </w:rPr>
-            <w:tab/>
-          </w:r>
-          <w:r>
-            <w:rPr>
-              <w:noProof/>
-              <w:webHidden/>
-            </w:rPr>
-            <w:fldChar w:fldCharType="begin"/>
-          </w:r>
-          <w:r>
-            <w:rPr>
-              <w:noProof/>
-              <w:webHidden/>
-            </w:rPr>
-            <w:instrText xml:space="preserve"> PAGEREF _Toc440389253 \h </w:instrText>
-          </w:r>
-          <w:r>
-            <w:rPr>
-              <w:noProof/>
-              <w:webHidden/>
-            </w:rPr>
-          </w:r>
-          <w:r>
-            <w:rPr>
-              <w:noProof/>
-              <w:webHidden/>
-            </w:rPr>
-            <w:fldChar w:fldCharType="separate"/>
-          </w:r>
-          <w:r>
-            <w:rPr>
-              <w:noProof/>
-              <w:webHidden/>
-            </w:rPr>
-            <w:t>2</w:t>
-          </w:r>
-          <w:r>
-            <w:rPr>
-              <w:noProof/>
-              <w:webHidden/>
-            </w:rPr>
-            <w:fldChar w:fldCharType="end"/>
-          </w:r>
-          <w:r>
-            <w:rPr>
-              <w:rStyle w:val="Hyperlink"/>
-              <w:noProof/>
-            </w:rPr>
-            <w:fldChar w:fldCharType="end"/>
-          </w:r>
+          <w:hyperlink w:anchor="_Toc440389253" w:history="1">
+            <w:r>
+              <w:rPr>
+                <w:rStyle w:val="Hyperlink"/>
+                <w:noProof/>
+              </w:rPr>
+              <w:t>Pre-requisites</w:t>
+            </w:r>
+            <w:r>
+              <w:rPr>
+                <w:noProof/>
+                <w:webHidden/>
+              </w:rPr>
+              <w:tab/>
+            </w:r>
+            <w:r>
+              <w:rPr>
+                <w:noProof/>
+                <w:webHidden/>
+              </w:rPr>
+              <w:fldChar w:fldCharType="begin"/>
+            </w:r>
+            <w:r>
+              <w:rPr>
+                <w:noProof/>
+                <w:webHidden/>
+              </w:rPr>
+              <w:instrText xml:space="preserve"> PAGEREF _Toc440389253 \h </w:instrText>
+            </w:r>
+            <w:r>
+              <w:rPr>
+                <w:noProof/>
+                <w:webHidden/>
+              </w:rPr>
+            </w:r>
+            <w:r>
+              <w:rPr>
+                <w:noProof/>
+                <w:webHidden/>
+              </w:rPr>
+              <w:fldChar w:fldCharType="separate"/>
+            </w:r>
+            <w:r>
+              <w:rPr>
+                <w:noProof/>
+                <w:webHidden/>
+              </w:rPr>
+              <w:t>2</w:t>
+            </w:r>
+            <w:r>
+              <w:rPr>
+                <w:noProof/>
+                <w:webHidden/>
+              </w:rPr>
+              <w:fldChar w:fldCharType="end"/>
+            </w:r>
+          </w:hyperlink>
         </w:p>
         <w:p>
           <w:pPr>
@@ -1604,12 +1557,12 @@
       <w:pPr>
         <w:pStyle w:val="Heading1"/>
       </w:pPr>
-      <w:bookmarkStart w:id="1" w:name="_Toc440389253"/>
+      <w:bookmarkStart w:id="0" w:name="_Toc440389253"/>
       <w:r>
         <w:lastRenderedPageBreak/>
         <w:t>Pre-requisites</w:t>
       </w:r>
-      <w:bookmarkEnd w:id="1"/>
+      <w:bookmarkEnd w:id="0"/>
     </w:p>
     <w:p>
       <w:r>
@@ -1630,7 +1583,7 @@
           <w:szCs w:val="22"/>
         </w:rPr>
       </w:pPr>
-      <w:bookmarkStart w:id="2" w:name="_Toc440389254"/>
+      <w:bookmarkStart w:id="1" w:name="_Toc440389254"/>
       <w:proofErr w:type="spellStart"/>
       <w:r>
         <w:rPr>
@@ -1639,7 +1592,7 @@
         </w:rPr>
         <w:t>MySql</w:t>
       </w:r>
-      <w:bookmarkEnd w:id="2"/>
+      <w:bookmarkEnd w:id="1"/>
       <w:proofErr w:type="spellEnd"/>
     </w:p>
     <w:p>
@@ -1736,11 +1689,11 @@
           <w:bCs/>
         </w:rPr>
       </w:pPr>
-      <w:bookmarkStart w:id="3" w:name="_Toc440389255"/>
+      <w:bookmarkStart w:id="2" w:name="_Toc440389255"/>
       <w:r>
         <w:t>Node</w:t>
       </w:r>
-      <w:bookmarkEnd w:id="3"/>
+      <w:bookmarkEnd w:id="2"/>
     </w:p>
     <w:p>
       <w:r>
@@ -1759,11 +1712,11 @@
       <w:pPr>
         <w:pStyle w:val="Heading2"/>
       </w:pPr>
-      <w:bookmarkStart w:id="4" w:name="_Toc440389256"/>
+      <w:bookmarkStart w:id="3" w:name="_Toc440389256"/>
       <w:r>
         <w:t>Git</w:t>
       </w:r>
-      <w:bookmarkEnd w:id="4"/>
+      <w:bookmarkEnd w:id="3"/>
     </w:p>
     <w:p>
       <w:pPr>
@@ -1805,17 +1758,80 @@
       <w:pPr>
         <w:pStyle w:val="Heading2"/>
       </w:pPr>
-      <w:bookmarkStart w:id="5" w:name="_Toc440389257"/>
+      <w:bookmarkStart w:id="4" w:name="_Toc440389257"/>
+      <w:proofErr w:type="spellStart"/>
+      <w:r>
+        <w:t>Redis</w:t>
+      </w:r>
+      <w:proofErr w:type="spellEnd"/>
+    </w:p>
+    <w:p>
+      <w:proofErr w:type="spellStart"/>
+      <w:r>
+        <w:t>Redis</w:t>
+      </w:r>
+      <w:proofErr w:type="spellEnd"/>
+      <w:r>
+        <w:t xml:space="preserve"> is an in-memory data store that can optionally </w:t>
+      </w:r>
+      <w:proofErr w:type="spellStart"/>
+      <w:r>
+        <w:t>used</w:t>
+      </w:r>
+      <w:proofErr w:type="spellEnd"/>
+      <w:r>
+        <w:t xml:space="preserve"> as a more efficient way to manage sessions.  The application can be configured to use </w:t>
+      </w:r>
+      <w:proofErr w:type="spellStart"/>
+      <w:r>
+        <w:t>redis</w:t>
+      </w:r>
+      <w:proofErr w:type="spellEnd"/>
+      <w:r>
+        <w:t xml:space="preserve"> (and does so by default) or just use RAM for sessions.  </w:t>
+      </w:r>
+      <w:proofErr w:type="spellStart"/>
+      <w:r>
+        <w:t>Redis</w:t>
+      </w:r>
+      <w:proofErr w:type="spellEnd"/>
+      <w:r>
+        <w:t xml:space="preserve"> should be downloaded and installed from </w:t>
+      </w:r>
+      <w:hyperlink r:id="rId12" w:history="1">
+        <w:r>
+          <w:rPr>
+            <w:rStyle w:val="Hyperlink"/>
+          </w:rPr>
+          <w:t>https://redis.io/</w:t>
+        </w:r>
+      </w:hyperlink>
+      <w:r>
+        <w:t xml:space="preserve"> for most platforms but should be obtained from </w:t>
+      </w:r>
+      <w:hyperlink r:id="rId13" w:history="1">
+        <w:r>
+          <w:rPr>
+            <w:rStyle w:val="Hyperlink"/>
+          </w:rPr>
+          <w:t>https://github.com/MSOpenTech/redis/releases</w:t>
+        </w:r>
+      </w:hyperlink>
+    </w:p>
+    <w:p>
+      <w:pPr>
+        <w:pStyle w:val="Heading2"/>
+      </w:pPr>
       <w:r>
         <w:t>GitHub</w:t>
       </w:r>
-      <w:bookmarkEnd w:id="5"/>
+      <w:bookmarkEnd w:id="4"/>
     </w:p>
     <w:p>
       <w:r>
         <w:t xml:space="preserve">If you have not already got an account, register at </w:t>
       </w:r>
-      <w:hyperlink r:id="rId12" w:history="1">
+      <w:hyperlink r:id="rId14" w:history="1">
         <w:r>
           <w:rPr>
             <w:rStyle w:val="Hyperlink"/>
@@ -1826,14 +1842,9 @@
     </w:p>
     <w:p>
       <w:r>
-        <w:t xml:space="preserve">An important URL for future use is the </w:t>
-      </w:r>
-      <w:proofErr w:type="gramStart"/>
-      <w:r>
-        <w:t>repo(</w:t>
+        <w:t>An important URL for future use is the repo(</w:t>
       </w:r>
       <w:proofErr w:type="spellStart"/>
-      <w:proofErr w:type="gramEnd"/>
       <w:r>
         <w:t>sitory</w:t>
       </w:r>
@@ -1841,7 +1852,7 @@
       <w:r>
         <w:t xml:space="preserve">) for the Square Events application: </w:t>
       </w:r>
-      <w:hyperlink r:id="rId13" w:history="1">
+      <w:hyperlink r:id="rId15" w:history="1">
         <w:r>
           <w:rPr>
             <w:rStyle w:val="Hyperlink"/>
@@ -1859,7 +1870,7 @@
           <w:bCs/>
         </w:rPr>
       </w:pPr>
-      <w:bookmarkStart w:id="6" w:name="_Toc440389258"/>
+      <w:bookmarkStart w:id="5" w:name="_Toc440389258"/>
       <w:r>
         <w:rPr>
           <w:rStyle w:val="Heading2Char"/>
@@ -1868,7 +1879,7 @@
         </w:rPr>
         <w:t>Windows</w:t>
       </w:r>
-      <w:bookmarkEnd w:id="6"/>
+      <w:bookmarkEnd w:id="5"/>
     </w:p>
     <w:p>
       <w:r>
@@ -1884,7 +1895,7 @@
           <w:bCs/>
         </w:rPr>
       </w:pPr>
-      <w:bookmarkStart w:id="7" w:name="_Toc440389259"/>
+      <w:bookmarkStart w:id="6" w:name="_Toc440389259"/>
       <w:proofErr w:type="spellStart"/>
       <w:r>
         <w:rPr>
@@ -1894,14 +1905,14 @@
         </w:rPr>
         <w:t>TortoiseGit</w:t>
       </w:r>
-      <w:bookmarkEnd w:id="7"/>
+      <w:bookmarkEnd w:id="6"/>
       <w:proofErr w:type="spellEnd"/>
     </w:p>
     <w:p>
       <w:r>
         <w:t xml:space="preserve">By no means an essential tool but quite useful for a Windows Explorer GUI interface to Git (which is primarily a command line tool): </w:t>
       </w:r>
-      <w:hyperlink r:id="rId14" w:history="1">
+      <w:hyperlink r:id="rId16" w:history="1">
         <w:r>
           <w:rPr>
             <w:rStyle w:val="Hyperlink"/>
@@ -1914,7 +1925,7 @@
       <w:pPr>
         <w:pStyle w:val="Heading2"/>
       </w:pPr>
-      <w:bookmarkStart w:id="8" w:name="_Toc440389260"/>
+      <w:bookmarkStart w:id="7" w:name="_Toc440389260"/>
       <w:proofErr w:type="spellStart"/>
       <w:r>
         <w:t>PuTTY</w:t>
@@ -1926,10 +1937,10 @@
       <w:r>
         <w:t>indows</w:t>
       </w:r>
-      <w:bookmarkEnd w:id="8"/>
-    </w:p>
-    <w:p>
-      <w:hyperlink r:id="rId15" w:history="1">
+      <w:bookmarkEnd w:id="7"/>
+    </w:p>
+    <w:p>
+      <w:hyperlink r:id="rId17" w:history="1">
         <w:r>
           <w:rPr>
             <w:rStyle w:val="Hyperlink"/>
@@ -1942,17 +1953,18 @@
       <w:pPr>
         <w:pStyle w:val="Heading2"/>
       </w:pPr>
-      <w:bookmarkStart w:id="9" w:name="_Toc440389261"/>
-      <w:r>
+      <w:bookmarkStart w:id="8" w:name="_Toc440389261"/>
+      <w:r>
+        <w:lastRenderedPageBreak/>
         <w:t>Visual Studio Code</w:t>
       </w:r>
-      <w:bookmarkEnd w:id="9"/>
+      <w:bookmarkEnd w:id="8"/>
     </w:p>
     <w:p>
       <w:r>
         <w:t xml:space="preserve">If you don’t already have a favourite editor, this is a very nice lightweight editor to use with many languages: </w:t>
       </w:r>
-      <w:hyperlink r:id="rId16" w:history="1">
+      <w:hyperlink r:id="rId18" w:history="1">
         <w:r>
           <w:rPr>
             <w:rStyle w:val="Hyperlink"/>
@@ -1968,16 +1980,7 @@
     </w:p>
     <w:p>
       <w:r>
-        <w:lastRenderedPageBreak/>
-        <w:t xml:space="preserve">We also need to make a small </w:t>
-      </w:r>
-      <w:proofErr w:type="spellStart"/>
-      <w:r>
-        <w:t>config</w:t>
-      </w:r>
-      <w:proofErr w:type="spellEnd"/>
-      <w:r>
-        <w:t xml:space="preserve"> change:</w:t>
+        <w:t>We also need to make a small config change:</w:t>
       </w:r>
     </w:p>
     <w:p>
@@ -2273,22 +2276,22 @@
       <w:pPr>
         <w:pStyle w:val="Heading1"/>
       </w:pPr>
-      <w:bookmarkStart w:id="10" w:name="_Toc440389262"/>
+      <w:bookmarkStart w:id="9" w:name="_Toc440389262"/>
       <w:r>
         <w:lastRenderedPageBreak/>
         <w:t>Setting up a development environment</w:t>
       </w:r>
-      <w:bookmarkEnd w:id="10"/>
+      <w:bookmarkEnd w:id="9"/>
     </w:p>
     <w:p>
       <w:pPr>
         <w:pStyle w:val="Heading2"/>
       </w:pPr>
-      <w:bookmarkStart w:id="11" w:name="_Toc440389263"/>
+      <w:bookmarkStart w:id="10" w:name="_Toc440389263"/>
       <w:r>
         <w:t>Database</w:t>
       </w:r>
-      <w:bookmarkEnd w:id="11"/>
+      <w:bookmarkEnd w:id="10"/>
     </w:p>
     <w:p>
       <w:r>
@@ -2383,7 +2386,7 @@
                     <pic:cNvPicPr/>
                   </pic:nvPicPr>
                   <pic:blipFill>
-                    <a:blip r:embed="rId17"/>
+                    <a:blip r:embed="rId19"/>
                     <a:stretch>
                       <a:fillRect/>
                     </a:stretch>
@@ -2411,21 +2414,16 @@
       <w:r>
         <w:t xml:space="preserve"> </w:t>
       </w:r>
-      <w:bookmarkStart w:id="12" w:name="_Toc440389264"/>
+      <w:bookmarkStart w:id="11" w:name="_Toc440389264"/>
       <w:r>
         <w:t>Get the source code</w:t>
       </w:r>
-      <w:bookmarkEnd w:id="12"/>
-    </w:p>
-    <w:p>
-      <w:r>
-        <w:t>Start up a command prompt window and as a one off exercise, register yourself with your preferred name and email address</w:t>
-      </w:r>
-      <w:proofErr w:type="gramStart"/>
-      <w:r>
-        <w:t>:</w:t>
-      </w:r>
-      <w:proofErr w:type="gramEnd"/>
+      <w:bookmarkEnd w:id="11"/>
+    </w:p>
+    <w:p>
+      <w:r>
+        <w:t>Start up a command prompt window and as a one off exercise, register yourself with your preferred name and email address:</w:t>
+      </w:r>
       <w:r>
         <w:br/>
       </w:r>
@@ -2437,9 +2435,8 @@
           <w:szCs w:val="27"/>
           <w:shd w:val="clear" w:color="auto" w:fill="FFFFFF"/>
         </w:rPr>
-        <w:t xml:space="preserve">git </w:t>
-      </w:r>
-      <w:proofErr w:type="spellStart"/>
+        <w:t>git config --global user.name "Your Name Here"</w:t>
+      </w:r>
       <w:r>
         <w:rPr>
           <w:rFonts w:ascii="Consolas" w:hAnsi="Consolas"/>
@@ -2448,9 +2445,11 @@
           <w:szCs w:val="27"/>
           <w:shd w:val="clear" w:color="auto" w:fill="FFFFFF"/>
         </w:rPr>
-        <w:t>config</w:t>
-      </w:r>
-      <w:proofErr w:type="spellEnd"/>
+        <w:br/>
+        <w:t xml:space="preserve">git config --global </w:t>
+      </w:r>
+      <w:proofErr w:type="spellStart"/>
+      <w:proofErr w:type="gramStart"/>
       <w:r>
         <w:rPr>
           <w:rFonts w:ascii="Consolas" w:hAnsi="Consolas"/>
@@ -2459,8 +2458,10 @@
           <w:szCs w:val="27"/>
           <w:shd w:val="clear" w:color="auto" w:fill="FFFFFF"/>
         </w:rPr>
-        <w:t xml:space="preserve"> --global user.name "Your Name Here"</w:t>
-      </w:r>
+        <w:t>user.email</w:t>
+      </w:r>
+      <w:proofErr w:type="spellEnd"/>
+      <w:proofErr w:type="gramEnd"/>
       <w:r>
         <w:rPr>
           <w:rFonts w:ascii="Consolas" w:hAnsi="Consolas"/>
@@ -2469,51 +2470,6 @@
           <w:szCs w:val="27"/>
           <w:shd w:val="clear" w:color="auto" w:fill="FFFFFF"/>
         </w:rPr>
-        <w:br/>
-        <w:t xml:space="preserve">git </w:t>
-      </w:r>
-      <w:proofErr w:type="spellStart"/>
-      <w:r>
-        <w:rPr>
-          <w:rFonts w:ascii="Consolas" w:hAnsi="Consolas"/>
-          <w:color w:val="333333"/>
-          <w:sz w:val="27"/>
-          <w:szCs w:val="27"/>
-          <w:shd w:val="clear" w:color="auto" w:fill="FFFFFF"/>
-        </w:rPr>
-        <w:t>config</w:t>
-      </w:r>
-      <w:proofErr w:type="spellEnd"/>
-      <w:r>
-        <w:rPr>
-          <w:rFonts w:ascii="Consolas" w:hAnsi="Consolas"/>
-          <w:color w:val="333333"/>
-          <w:sz w:val="27"/>
-          <w:szCs w:val="27"/>
-          <w:shd w:val="clear" w:color="auto" w:fill="FFFFFF"/>
-        </w:rPr>
-        <w:t xml:space="preserve"> --global </w:t>
-      </w:r>
-      <w:proofErr w:type="spellStart"/>
-      <w:r>
-        <w:rPr>
-          <w:rFonts w:ascii="Consolas" w:hAnsi="Consolas"/>
-          <w:color w:val="333333"/>
-          <w:sz w:val="27"/>
-          <w:szCs w:val="27"/>
-          <w:shd w:val="clear" w:color="auto" w:fill="FFFFFF"/>
-        </w:rPr>
-        <w:t>user.email</w:t>
-      </w:r>
-      <w:proofErr w:type="spellEnd"/>
-      <w:r>
-        <w:rPr>
-          <w:rFonts w:ascii="Consolas" w:hAnsi="Consolas"/>
-          <w:color w:val="333333"/>
-          <w:sz w:val="27"/>
-          <w:szCs w:val="27"/>
-          <w:shd w:val="clear" w:color="auto" w:fill="FFFFFF"/>
-        </w:rPr>
         <w:t xml:space="preserve"> "your_email@youremail.com"</w:t>
       </w:r>
     </w:p>
@@ -2535,13 +2491,8 @@
         </w:rPr>
       </w:pPr>
       <w:r>
-        <w:t>From here create the following directory structure and navigate there</w:t>
-      </w:r>
-      <w:proofErr w:type="gramStart"/>
-      <w:r>
-        <w:t>:</w:t>
-      </w:r>
-      <w:proofErr w:type="gramEnd"/>
+        <w:t>From here create the following directory structure and navigate there:</w:t>
+      </w:r>
       <w:r>
         <w:br/>
       </w:r>
@@ -2616,7 +2567,6 @@
           <w:lang w:eastAsia="en-GB"/>
         </w:rPr>
       </w:pPr>
-      <w:proofErr w:type="gramStart"/>
       <w:r>
         <w:rPr>
           <w:rFonts w:ascii="Consolas" w:eastAsia="Times New Roman" w:hAnsi="Consolas" w:cs="Courier New"/>
@@ -2625,9 +2575,8 @@
           <w:szCs w:val="27"/>
           <w:lang w:eastAsia="en-GB"/>
         </w:rPr>
-        <w:t>git</w:t>
-      </w:r>
-      <w:proofErr w:type="gramEnd"/>
+        <w:t>git c</w:t>
+      </w:r>
       <w:r>
         <w:rPr>
           <w:rFonts w:ascii="Consolas" w:eastAsia="Times New Roman" w:hAnsi="Consolas" w:cs="Courier New"/>
@@ -2636,19 +2585,9 @@
           <w:szCs w:val="27"/>
           <w:lang w:eastAsia="en-GB"/>
         </w:rPr>
-        <w:t xml:space="preserve"> c</w:t>
-      </w:r>
-      <w:r>
-        <w:rPr>
-          <w:rFonts w:ascii="Consolas" w:eastAsia="Times New Roman" w:hAnsi="Consolas" w:cs="Courier New"/>
-          <w:color w:val="333333"/>
-          <w:sz w:val="27"/>
-          <w:szCs w:val="27"/>
-          <w:lang w:eastAsia="en-GB"/>
-        </w:rPr>
         <w:t xml:space="preserve">lone </w:t>
       </w:r>
-      <w:hyperlink r:id="rId18" w:history="1">
+      <w:hyperlink r:id="rId20" w:history="1">
         <w:r>
           <w:rPr>
             <w:rStyle w:val="Hyperlink"/>
@@ -2684,50 +2623,13 @@
         <w:lastRenderedPageBreak/>
         <w:t xml:space="preserve">Navigate to </w:t>
       </w:r>
-    </w:p>
-    <w:p>
-      <w:r>
-        <w:rPr>
-          <w:i/>
-        </w:rPr>
-        <w:t>c:\users\</w:t>
-      </w:r>
-      <w:r>
-        <w:rPr>
-          <w:i/>
-        </w:rPr>
-        <w:t>&lt;user&gt;</w:t>
-      </w:r>
-      <w:r>
-        <w:rPr>
-          <w:i/>
-        </w:rPr>
-        <w:t>\sails\projects</w:t>
-      </w:r>
-      <w:r>
-        <w:rPr>
-          <w:i/>
-        </w:rPr>
-        <w:t>\events</w:t>
-      </w:r>
-    </w:p>
-    <w:p>
-      <w:r>
-        <w:t xml:space="preserve">The </w:t>
-      </w:r>
-      <w:proofErr w:type="spellStart"/>
-      <w:r>
-        <w:t>git</w:t>
-      </w:r>
-      <w:proofErr w:type="spellEnd"/>
-      <w:r>
-        <w:t xml:space="preserve"> repo (i.e. the code) will be in this folder.</w:t>
-      </w:r>
-      <w:r>
-        <w:t xml:space="preserve"> </w:t>
-      </w:r>
-    </w:p>
-    <w:p>
+      <w:r>
+        <w:t>the location of the cloned repo in a shell/command prompt</w:t>
+      </w:r>
+    </w:p>
+    <w:p>
+      <w:bookmarkStart w:id="12" w:name="_GoBack"/>
+      <w:bookmarkEnd w:id="12"/>
       <w:r>
         <w:t>The next thing to do is make sure all the node packages require</w:t>
       </w:r>
@@ -2737,7 +2639,7 @@
       <w:r>
         <w:t xml:space="preserve"> are installed on the system. Assuming you have installed node successfully, we will start with globally installing </w:t>
       </w:r>
-      <w:hyperlink r:id="rId19" w:history="1">
+      <w:hyperlink r:id="rId21" w:history="1">
         <w:r>
           <w:rPr>
             <w:rStyle w:val="Hyperlink"/>
@@ -2756,7 +2658,6 @@
     </w:p>
     <w:p>
       <w:proofErr w:type="spellStart"/>
-      <w:proofErr w:type="gramStart"/>
       <w:r>
         <w:rPr>
           <w:rFonts w:ascii="Consolas" w:hAnsi="Consolas"/>
@@ -2768,7 +2669,6 @@
         <w:t>npm</w:t>
       </w:r>
       <w:proofErr w:type="spellEnd"/>
-      <w:proofErr w:type="gramEnd"/>
       <w:r>
         <w:rPr>
           <w:rFonts w:ascii="Consolas" w:hAnsi="Consolas"/>
@@ -2810,7 +2710,6 @@
         </w:rPr>
       </w:pPr>
       <w:proofErr w:type="spellStart"/>
-      <w:proofErr w:type="gramStart"/>
       <w:r>
         <w:rPr>
           <w:rFonts w:ascii="Consolas" w:hAnsi="Consolas"/>
@@ -2822,7 +2721,6 @@
         <w:t>npm</w:t>
       </w:r>
       <w:proofErr w:type="spellEnd"/>
-      <w:proofErr w:type="gramEnd"/>
       <w:r>
         <w:rPr>
           <w:rFonts w:ascii="Consolas" w:hAnsi="Consolas"/>
@@ -2844,142 +2742,12 @@
         <w:rPr>
           <w:shd w:val="clear" w:color="auto" w:fill="FFFFFF"/>
         </w:rPr>
-        <w:br w:type="page"/>
-      </w:r>
-    </w:p>
-    <w:p/>
-    <w:p>
-      <w:pPr>
-        <w:pStyle w:val="Heading1"/>
-      </w:pPr>
-      <w:bookmarkStart w:id="13" w:name="_Toc440389265"/>
-      <w:r>
-        <w:t>Starting</w:t>
-      </w:r>
-      <w:r>
-        <w:t xml:space="preserve"> the application</w:t>
-      </w:r>
-      <w:bookmarkEnd w:id="13"/>
-      <w:r>
-        <w:t xml:space="preserve"> </w:t>
-      </w:r>
-    </w:p>
-    <w:p>
-      <w:r>
-        <w:t xml:space="preserve">Assuming you are still in the </w:t>
-      </w:r>
-      <w:r>
-        <w:rPr>
-          <w:i/>
-        </w:rPr>
-        <w:t>c:\users\</w:t>
-      </w:r>
-      <w:r>
-        <w:rPr>
-          <w:i/>
-        </w:rPr>
-        <w:t>&lt;user&gt;</w:t>
-      </w:r>
-      <w:r>
-        <w:rPr>
-          <w:i/>
-        </w:rPr>
-        <w:t>\sails\projects</w:t>
-      </w:r>
-      <w:r>
-        <w:rPr>
-          <w:i/>
-        </w:rPr>
-        <w:t>\events</w:t>
-      </w:r>
-      <w:r>
-        <w:rPr>
-          <w:i/>
-        </w:rPr>
-        <w:t xml:space="preserve"> </w:t>
-      </w:r>
-      <w:r>
-        <w:t xml:space="preserve">directory, we can start the application.  </w:t>
-      </w:r>
-      <w:r>
-        <w:rPr>
-          <w:u w:val="single"/>
-        </w:rPr>
-        <w:t xml:space="preserve">This </w:t>
-      </w:r>
-      <w:r>
-        <w:rPr>
-          <w:u w:val="single"/>
-        </w:rPr>
-        <w:t>will</w:t>
-      </w:r>
-      <w:r>
-        <w:rPr>
-          <w:u w:val="single"/>
-        </w:rPr>
-        <w:t xml:space="preserve"> also automatically build</w:t>
-      </w:r>
-      <w:r>
-        <w:rPr>
-          <w:u w:val="single"/>
-        </w:rPr>
-        <w:t>\update</w:t>
-      </w:r>
-      <w:r>
-        <w:rPr>
-          <w:u w:val="single"/>
-        </w:rPr>
-        <w:t xml:space="preserve"> the database</w:t>
-      </w:r>
-      <w:r>
-        <w:t xml:space="preserve">, assuming you have already created the empty </w:t>
-      </w:r>
+        <w:t>We will also need forever.js to run the app continuously (it will auto-restart after failure or upgrade).</w:t>
+      </w:r>
+    </w:p>
+    <w:p>
       <w:proofErr w:type="spellStart"/>
       <w:r>
-        <w:rPr>
-          <w:b/>
-        </w:rPr>
-        <w:t>squareevents</w:t>
-      </w:r>
-      <w:proofErr w:type="spellEnd"/>
-      <w:r>
-        <w:t xml:space="preserve"> database and created the </w:t>
-      </w:r>
-      <w:proofErr w:type="spellStart"/>
-      <w:r>
-        <w:rPr>
-          <w:b/>
-        </w:rPr>
-        <w:t>squareevents@localhost</w:t>
-      </w:r>
-      <w:proofErr w:type="spellEnd"/>
-      <w:r>
-        <w:t xml:space="preserve"> user with a password of </w:t>
-      </w:r>
-      <w:r>
-        <w:t>&lt;obfuscated&gt;</w:t>
-      </w:r>
-      <w:r>
-        <w:t>.</w:t>
-      </w:r>
-    </w:p>
-    <w:p>
-      <w:pPr>
-        <w:pStyle w:val="Heading2"/>
-      </w:pPr>
-      <w:bookmarkStart w:id="14" w:name="_Toc440389266"/>
-      <w:r>
-        <w:t>From a command line</w:t>
-      </w:r>
-      <w:bookmarkEnd w:id="14"/>
-    </w:p>
-    <w:p>
-      <w:r>
-        <w:t>Use the following command to fire everything up:</w:t>
-      </w:r>
-    </w:p>
-    <w:p>
-      <w:pPr>
         <w:rPr>
           <w:rFonts w:ascii="Consolas" w:hAnsi="Consolas"/>
           <w:color w:val="333333"/>
@@ -2987,8 +2755,9 @@
           <w:szCs w:val="27"/>
           <w:shd w:val="clear" w:color="auto" w:fill="FFFFFF"/>
         </w:rPr>
-      </w:pPr>
-      <w:proofErr w:type="gramStart"/>
+        <w:t>npm</w:t>
+      </w:r>
+      <w:proofErr w:type="spellEnd"/>
       <w:r>
         <w:rPr>
           <w:rFonts w:ascii="Consolas" w:hAnsi="Consolas"/>
@@ -2997,9 +2766,8 @@
           <w:szCs w:val="27"/>
           <w:shd w:val="clear" w:color="auto" w:fill="FFFFFF"/>
         </w:rPr>
-        <w:t>sails</w:t>
-      </w:r>
-      <w:proofErr w:type="gramEnd"/>
+        <w:t xml:space="preserve"> install </w:t>
+      </w:r>
       <w:r>
         <w:rPr>
           <w:rFonts w:ascii="Consolas" w:hAnsi="Consolas"/>
@@ -3008,7 +2776,193 @@
           <w:szCs w:val="27"/>
           <w:shd w:val="clear" w:color="auto" w:fill="FFFFFF"/>
         </w:rPr>
-        <w:t xml:space="preserve"> lift</w:t>
+        <w:t>forever</w:t>
+      </w:r>
+      <w:r>
+        <w:rPr>
+          <w:rFonts w:ascii="Consolas" w:hAnsi="Consolas"/>
+          <w:color w:val="333333"/>
+          <w:sz w:val="27"/>
+          <w:szCs w:val="27"/>
+          <w:shd w:val="clear" w:color="auto" w:fill="FFFFFF"/>
+        </w:rPr>
+        <w:t xml:space="preserve"> </w:t>
+      </w:r>
+      <w:r>
+        <w:rPr>
+          <w:rFonts w:ascii="Consolas" w:hAnsi="Consolas"/>
+          <w:color w:val="333333"/>
+          <w:sz w:val="27"/>
+          <w:szCs w:val="27"/>
+          <w:highlight w:val="yellow"/>
+          <w:shd w:val="clear" w:color="auto" w:fill="FFFFFF"/>
+        </w:rPr>
+        <w:t>-g</w:t>
+      </w:r>
+    </w:p>
+    <w:p>
+      <w:pPr>
+        <w:rPr>
+          <w:shd w:val="clear" w:color="auto" w:fill="FFFFFF"/>
+        </w:rPr>
+      </w:pPr>
+      <w:r>
+        <w:rPr>
+          <w:shd w:val="clear" w:color="auto" w:fill="FFFFFF"/>
+        </w:rPr>
+        <w:br w:type="page"/>
+      </w:r>
+    </w:p>
+    <w:p/>
+    <w:p>
+      <w:pPr>
+        <w:pStyle w:val="Heading1"/>
+      </w:pPr>
+      <w:bookmarkStart w:id="13" w:name="_Toc440389265"/>
+      <w:r>
+        <w:t>Starting</w:t>
+      </w:r>
+      <w:r>
+        <w:t xml:space="preserve"> the application</w:t>
+      </w:r>
+      <w:bookmarkEnd w:id="13"/>
+      <w:r>
+        <w:t xml:space="preserve"> </w:t>
+      </w:r>
+    </w:p>
+    <w:p>
+      <w:r>
+        <w:t xml:space="preserve">Assuming you are still in the </w:t>
+      </w:r>
+      <w:r>
+        <w:rPr>
+          <w:i/>
+        </w:rPr>
+        <w:t>c:\users\</w:t>
+      </w:r>
+      <w:r>
+        <w:rPr>
+          <w:i/>
+        </w:rPr>
+        <w:t>&lt;user&gt;</w:t>
+      </w:r>
+      <w:r>
+        <w:rPr>
+          <w:i/>
+        </w:rPr>
+        <w:t>\sails\projects</w:t>
+      </w:r>
+      <w:r>
+        <w:rPr>
+          <w:i/>
+        </w:rPr>
+        <w:t>\events</w:t>
+      </w:r>
+      <w:r>
+        <w:rPr>
+          <w:i/>
+        </w:rPr>
+        <w:t xml:space="preserve"> </w:t>
+      </w:r>
+      <w:r>
+        <w:t xml:space="preserve">directory, we can start the application.  </w:t>
+      </w:r>
+      <w:r>
+        <w:rPr>
+          <w:u w:val="single"/>
+        </w:rPr>
+        <w:t xml:space="preserve">This </w:t>
+      </w:r>
+      <w:r>
+        <w:rPr>
+          <w:u w:val="single"/>
+        </w:rPr>
+        <w:t>will</w:t>
+      </w:r>
+      <w:r>
+        <w:rPr>
+          <w:u w:val="single"/>
+        </w:rPr>
+        <w:t xml:space="preserve"> also automatically build</w:t>
+      </w:r>
+      <w:r>
+        <w:rPr>
+          <w:u w:val="single"/>
+        </w:rPr>
+        <w:t>\update</w:t>
+      </w:r>
+      <w:r>
+        <w:rPr>
+          <w:u w:val="single"/>
+        </w:rPr>
+        <w:t xml:space="preserve"> the database</w:t>
+      </w:r>
+      <w:r>
+        <w:t xml:space="preserve">, assuming you have already created the empty </w:t>
+      </w:r>
+      <w:proofErr w:type="spellStart"/>
+      <w:r>
+        <w:rPr>
+          <w:b/>
+        </w:rPr>
+        <w:t>squareevents</w:t>
+      </w:r>
+      <w:proofErr w:type="spellEnd"/>
+      <w:r>
+        <w:t xml:space="preserve"> database and created the </w:t>
+      </w:r>
+      <w:proofErr w:type="spellStart"/>
+      <w:r>
+        <w:rPr>
+          <w:b/>
+        </w:rPr>
+        <w:t>squareevents@localhost</w:t>
+      </w:r>
+      <w:proofErr w:type="spellEnd"/>
+      <w:r>
+        <w:t xml:space="preserve"> user with a password of </w:t>
+      </w:r>
+      <w:r>
+        <w:t>&lt;obfuscated&gt;</w:t>
+      </w:r>
+      <w:r>
+        <w:t>.</w:t>
+      </w:r>
+    </w:p>
+    <w:p>
+      <w:pPr>
+        <w:pStyle w:val="Heading2"/>
+      </w:pPr>
+      <w:bookmarkStart w:id="14" w:name="_Toc440389266"/>
+      <w:r>
+        <w:t>From a command line</w:t>
+      </w:r>
+      <w:bookmarkEnd w:id="14"/>
+    </w:p>
+    <w:p>
+      <w:r>
+        <w:t>Use the following command to fire everything up:</w:t>
+      </w:r>
+    </w:p>
+    <w:p>
+      <w:pPr>
+        <w:rPr>
+          <w:rFonts w:ascii="Consolas" w:hAnsi="Consolas"/>
+          <w:color w:val="333333"/>
+          <w:sz w:val="27"/>
+          <w:szCs w:val="27"/>
+          <w:shd w:val="clear" w:color="auto" w:fill="FFFFFF"/>
+        </w:rPr>
+      </w:pPr>
+      <w:r>
+        <w:rPr>
+          <w:rFonts w:ascii="Consolas" w:hAnsi="Consolas"/>
+          <w:color w:val="333333"/>
+          <w:sz w:val="27"/>
+          <w:szCs w:val="27"/>
+          <w:shd w:val="clear" w:color="auto" w:fill="FFFFFF"/>
+        </w:rPr>
+        <w:t>sails lift</w:t>
       </w:r>
     </w:p>
     <w:p>
@@ -3039,7 +2993,7 @@
                     <pic:cNvPicPr/>
                   </pic:nvPicPr>
                   <pic:blipFill>
-                    <a:blip r:embed="rId20"/>
+                    <a:blip r:embed="rId22"/>
                     <a:stretch>
                       <a:fillRect/>
                     </a:stretch>
@@ -3099,7 +3053,7 @@
                     <pic:cNvPicPr/>
                   </pic:nvPicPr>
                   <pic:blipFill>
-                    <a:blip r:embed="rId21"/>
+                    <a:blip r:embed="rId23"/>
                     <a:stretch>
                       <a:fillRect/>
                     </a:stretch>
@@ -3124,7 +3078,7 @@
       <w:r>
         <w:t xml:space="preserve">Further information: </w:t>
       </w:r>
-      <w:hyperlink r:id="rId22" w:history="1">
+      <w:hyperlink r:id="rId24" w:history="1">
         <w:r>
           <w:rPr>
             <w:rStyle w:val="Hyperlink"/>
@@ -3151,7 +3105,7 @@
       <w:r>
         <w:t xml:space="preserve">You should now be able to run </w:t>
       </w:r>
-      <w:hyperlink r:id="rId23" w:history="1">
+      <w:hyperlink r:id="rId25" w:history="1">
         <w:r>
           <w:rPr>
             <w:rStyle w:val="Hyperlink"/>
@@ -3186,7 +3140,7 @@
                     <pic:cNvPicPr/>
                   </pic:nvPicPr>
                   <pic:blipFill>
-                    <a:blip r:embed="rId24"/>
+                    <a:blip r:embed="rId26"/>
                     <a:stretch>
                       <a:fillRect/>
                     </a:stretch>
@@ -3277,7 +3231,7 @@
                     <pic:cNvPicPr/>
                   </pic:nvPicPr>
                   <pic:blipFill>
-                    <a:blip r:embed="rId25"/>
+                    <a:blip r:embed="rId27"/>
                     <a:stretch>
                       <a:fillRect/>
                     </a:stretch>
@@ -3364,13 +3318,8 @@
     </w:p>
     <w:p>
       <w:r>
-        <w:t>Change to correct location</w:t>
-      </w:r>
-      <w:proofErr w:type="gramStart"/>
-      <w:r>
-        <w:t>:</w:t>
-      </w:r>
-      <w:proofErr w:type="gramEnd"/>
+        <w:t>Change to correct location:</w:t>
+      </w:r>
       <w:r>
         <w:br/>
       </w:r>
@@ -3413,13 +3362,8 @@
     </w:p>
     <w:p>
       <w:r>
-        <w:t>Stop the service</w:t>
-      </w:r>
-      <w:proofErr w:type="gramStart"/>
-      <w:r>
-        <w:t>:</w:t>
-      </w:r>
-      <w:proofErr w:type="gramEnd"/>
+        <w:t>Stop the service:</w:t>
+      </w:r>
       <w:r>
         <w:br/>
       </w:r>
@@ -3438,13 +3382,8 @@
         <w:t xml:space="preserve">f database updates </w:t>
       </w:r>
       <w:r>
-        <w:t>need to be implemented</w:t>
-      </w:r>
-      <w:proofErr w:type="gramStart"/>
-      <w:r>
-        <w:t>:</w:t>
-      </w:r>
-      <w:proofErr w:type="gramEnd"/>
+        <w:t>need to be implemented:</w:t>
+      </w:r>
       <w:r>
         <w:br/>
       </w:r>
@@ -3464,13 +3403,8 @@
     </w:p>
     <w:p>
       <w:r>
-        <w:t>Start the service again</w:t>
-      </w:r>
-      <w:proofErr w:type="gramStart"/>
-      <w:r>
-        <w:t>:</w:t>
-      </w:r>
-      <w:proofErr w:type="gramEnd"/>
+        <w:t>Start the service again:</w:t>
+      </w:r>
       <w:r>
         <w:br/>
       </w:r>
@@ -3557,7 +3491,7 @@
       <w:r>
         <w:t xml:space="preserve"> installed: </w:t>
       </w:r>
-      <w:hyperlink r:id="rId26" w:history="1">
+      <w:hyperlink r:id="rId28" w:history="1">
         <w:r>
           <w:rPr>
             <w:rStyle w:val="Hyperlink"/>
@@ -3574,13 +3508,8 @@
         </w:rPr>
       </w:pPr>
       <w:r>
-        <w:t>Then navigate to the “events” project folder that contains readme.docx and run this command</w:t>
-      </w:r>
-      <w:proofErr w:type="gramStart"/>
-      <w:r>
-        <w:t>:</w:t>
-      </w:r>
-      <w:proofErr w:type="gramEnd"/>
+        <w:t>Then navigate to the “events” project folder that contains readme.docx and run this command:</w:t>
+      </w:r>
       <w:r>
         <w:br/>
       </w:r>
@@ -3631,7 +3560,7 @@
       <w:r>
         <w:t xml:space="preserve">Google:  </w:t>
       </w:r>
-      <w:hyperlink r:id="rId27" w:history="1">
+      <w:hyperlink r:id="rId29" w:history="1">
         <w:r>
           <w:rPr>
             <w:rStyle w:val="Hyperlink"/>
@@ -3647,7 +3576,7 @@
       <w:r>
         <w:t xml:space="preserve">Facebook: </w:t>
       </w:r>
-      <w:hyperlink r:id="rId28" w:history="1">
+      <w:hyperlink r:id="rId30" w:history="1">
         <w:r>
           <w:rPr>
             <w:rStyle w:val="Hyperlink"/>
@@ -3668,8 +3597,8 @@
     <w:p/>
     <w:p/>
     <w:sectPr>
-      <w:headerReference w:type="default" r:id="rId29"/>
-      <w:footerReference w:type="default" r:id="rId30"/>
+      <w:headerReference w:type="default" r:id="rId31"/>
+      <w:footerReference w:type="default" r:id="rId32"/>
       <w:pgSz w:w="11906" w:h="16838"/>
       <w:pgMar w:top="1440" w:right="1440" w:bottom="1440" w:left="1440" w:header="708" w:footer="708" w:gutter="0"/>
       <w:cols w:space="708"/>
@@ -3681,7 +3610,7 @@
 </file>
 
 <file path=word/endnotes.xml><?xml version="1.0" encoding="utf-8"?>
-<w:endnotes xmlns:wpc="http://schemas.microsoft.com/office/word/2010/wordprocessingCanvas" xmlns:mc="http://schemas.openxmlformats.org/markup-compatibility/2006" xmlns:o="urn:schemas-microsoft-com:office:office" xmlns:r="http://schemas.openxmlformats.org/officeDocument/2006/relationships" xmlns:m="http://schemas.openxmlformats.org/officeDocument/2006/math" xmlns:v="urn:schemas-microsoft-com:vml" xmlns:wp14="http://schemas.microsoft.com/office/word/2010/wordprocessingDrawing" xmlns:wp="http://schemas.openxmlformats.org/drawingml/2006/wordprocessingDrawing" xmlns:w10="urn:schemas-microsoft-com:office:word" xmlns:w="http://schemas.openxmlformats.org/wordprocessingml/2006/main" xmlns:w14="http://schemas.microsoft.com/office/word/2010/wordml" xmlns:w15="http://schemas.microsoft.com/office/word/2012/wordml" xmlns:wpg="http://schemas.microsoft.com/office/word/2010/wordprocessingGroup" xmlns:wpi="http://schemas.microsoft.com/office/word/2010/wordprocessingInk" xmlns:wne="http://schemas.microsoft.com/office/word/2006/wordml" xmlns:wps="http://schemas.microsoft.com/office/word/2010/wordprocessingShape" mc:Ignorable="w14 w15 wp14">
+<w:endnotes xmlns:wpc="http://schemas.microsoft.com/office/word/2010/wordprocessingCanvas" xmlns:cx="http://schemas.microsoft.com/office/drawing/2014/chartex" xmlns:cx1="http://schemas.microsoft.com/office/drawing/2015/9/8/chartex" xmlns:cx2="http://schemas.microsoft.com/office/drawing/2015/10/21/chartex" xmlns:cx3="http://schemas.microsoft.com/office/drawing/2016/5/9/chartex" xmlns:cx4="http://schemas.microsoft.com/office/drawing/2016/5/10/chartex" xmlns:cx5="http://schemas.microsoft.com/office/drawing/2016/5/11/chartex" xmlns:cx6="http://schemas.microsoft.com/office/drawing/2016/5/12/chartex" xmlns:cx7="http://schemas.microsoft.com/office/drawing/2016/5/13/chartex" xmlns:cx8="http://schemas.microsoft.com/office/drawing/2016/5/14/chartex" xmlns:mc="http://schemas.openxmlformats.org/markup-compatibility/2006" xmlns:aink="http://schemas.microsoft.com/office/drawing/2016/ink" xmlns:o="urn:schemas-microsoft-com:office:office" xmlns:r="http://schemas.openxmlformats.org/officeDocument/2006/relationships" xmlns:m="http://schemas.openxmlformats.org/officeDocument/2006/math" xmlns:v="urn:schemas-microsoft-com:vml" xmlns:wp14="http://schemas.microsoft.com/office/word/2010/wordprocessingDrawing" xmlns:wp="http://schemas.openxmlformats.org/drawingml/2006/wordprocessingDrawing" xmlns:w10="urn:schemas-microsoft-com:office:word" xmlns:w="http://schemas.openxmlformats.org/wordprocessingml/2006/main" xmlns:w14="http://schemas.microsoft.com/office/word/2010/wordml" xmlns:w15="http://schemas.microsoft.com/office/word/2012/wordml" xmlns:w16se="http://schemas.microsoft.com/office/word/2015/wordml/symex" xmlns:wpg="http://schemas.microsoft.com/office/word/2010/wordprocessingGroup" xmlns:wpi="http://schemas.microsoft.com/office/word/2010/wordprocessingInk" xmlns:wne="http://schemas.microsoft.com/office/word/2006/wordml" xmlns:wps="http://schemas.microsoft.com/office/word/2010/wordprocessingShape" mc:Ignorable="w14 w15 w16se wp14">
   <w:endnote w:type="separator" w:id="-1">
     <w:p>
       <w:pPr>
@@ -3706,7 +3635,7 @@
 </file>
 
 <file path=word/footer1.xml><?xml version="1.0" encoding="utf-8"?>
-<w:ftr xmlns:wpc="http://schemas.microsoft.com/office/word/2010/wordprocessingCanvas" xmlns:mc="http://schemas.openxmlformats.org/markup-compatibility/2006" xmlns:o="urn:schemas-microsoft-com:office:office" xmlns:r="http://schemas.openxmlformats.org/officeDocument/2006/relationships" xmlns:m="http://schemas.openxmlformats.org/officeDocument/2006/math" xmlns:v="urn:schemas-microsoft-com:vml" xmlns:wp14="http://schemas.microsoft.com/office/word/2010/wordprocessingDrawing" xmlns:wp="http://schemas.openxmlformats.org/drawingml/2006/wordprocessingDrawing" xmlns:w10="urn:schemas-microsoft-com:office:word" xmlns:w="http://schemas.openxmlformats.org/wordprocessingml/2006/main" xmlns:w14="http://schemas.microsoft.com/office/word/2010/wordml" xmlns:w15="http://schemas.microsoft.com/office/word/2012/wordml" xmlns:wpg="http://schemas.microsoft.com/office/word/2010/wordprocessingGroup" xmlns:wpi="http://schemas.microsoft.com/office/word/2010/wordprocessingInk" xmlns:wne="http://schemas.microsoft.com/office/word/2006/wordml" xmlns:wps="http://schemas.microsoft.com/office/word/2010/wordprocessingShape" mc:Ignorable="w14 w15 wp14">
+<w:ftr xmlns:wpc="http://schemas.microsoft.com/office/word/2010/wordprocessingCanvas" xmlns:cx="http://schemas.microsoft.com/office/drawing/2014/chartex" xmlns:cx1="http://schemas.microsoft.com/office/drawing/2015/9/8/chartex" xmlns:cx2="http://schemas.microsoft.com/office/drawing/2015/10/21/chartex" xmlns:cx3="http://schemas.microsoft.com/office/drawing/2016/5/9/chartex" xmlns:cx4="http://schemas.microsoft.com/office/drawing/2016/5/10/chartex" xmlns:cx5="http://schemas.microsoft.com/office/drawing/2016/5/11/chartex" xmlns:cx6="http://schemas.microsoft.com/office/drawing/2016/5/12/chartex" xmlns:cx7="http://schemas.microsoft.com/office/drawing/2016/5/13/chartex" xmlns:cx8="http://schemas.microsoft.com/office/drawing/2016/5/14/chartex" xmlns:mc="http://schemas.openxmlformats.org/markup-compatibility/2006" xmlns:aink="http://schemas.microsoft.com/office/drawing/2016/ink" xmlns:o="urn:schemas-microsoft-com:office:office" xmlns:r="http://schemas.openxmlformats.org/officeDocument/2006/relationships" xmlns:m="http://schemas.openxmlformats.org/officeDocument/2006/math" xmlns:v="urn:schemas-microsoft-com:vml" xmlns:wp14="http://schemas.microsoft.com/office/word/2010/wordprocessingDrawing" xmlns:wp="http://schemas.openxmlformats.org/drawingml/2006/wordprocessingDrawing" xmlns:w10="urn:schemas-microsoft-com:office:word" xmlns:w="http://schemas.openxmlformats.org/wordprocessingml/2006/main" xmlns:w14="http://schemas.microsoft.com/office/word/2010/wordml" xmlns:w15="http://schemas.microsoft.com/office/word/2012/wordml" xmlns:w16se="http://schemas.microsoft.com/office/word/2015/wordml/symex" xmlns:wpg="http://schemas.microsoft.com/office/word/2010/wordprocessingGroup" xmlns:wpi="http://schemas.microsoft.com/office/word/2010/wordprocessingInk" xmlns:wne="http://schemas.microsoft.com/office/word/2006/wordml" xmlns:wps="http://schemas.microsoft.com/office/word/2010/wordprocessingShape" mc:Ignorable="w14 w15 w16se wp14">
   <w:tbl>
     <w:tblPr>
       <w:tblW w:w="5000" w:type="pct"/>
@@ -3753,7 +3682,7 @@
               <w:sz w:val="32"/>
               <w:szCs w:val="32"/>
             </w:rPr>
-            <w:t>10</w:t>
+            <w:t>11</w:t>
           </w:r>
           <w:r>
             <w:rPr>
@@ -3788,7 +3717,7 @@
 </file>
 
 <file path=word/footnotes.xml><?xml version="1.0" encoding="utf-8"?>
-<w:footnotes xmlns:wpc="http://schemas.microsoft.com/office/word/2010/wordprocessingCanvas" xmlns:mc="http://schemas.openxmlformats.org/markup-compatibility/2006" xmlns:o="urn:schemas-microsoft-com:office:office" xmlns:r="http://schemas.openxmlformats.org/officeDocument/2006/relationships" xmlns:m="http://schemas.openxmlformats.org/officeDocument/2006/math" xmlns:v="urn:schemas-microsoft-com:vml" xmlns:wp14="http://schemas.microsoft.com/office/word/2010/wordprocessingDrawing" xmlns:wp="http://schemas.openxmlformats.org/drawingml/2006/wordprocessingDrawing" xmlns:w10="urn:schemas-microsoft-com:office:word" xmlns:w="http://schemas.openxmlformats.org/wordprocessingml/2006/main" xmlns:w14="http://schemas.microsoft.com/office/word/2010/wordml" xmlns:w15="http://schemas.microsoft.com/office/word/2012/wordml" xmlns:wpg="http://schemas.microsoft.com/office/word/2010/wordprocessingGroup" xmlns:wpi="http://schemas.microsoft.com/office/word/2010/wordprocessingInk" xmlns:wne="http://schemas.microsoft.com/office/word/2006/wordml" xmlns:wps="http://schemas.microsoft.com/office/word/2010/wordprocessingShape" mc:Ignorable="w14 w15 wp14">
+<w:footnotes xmlns:wpc="http://schemas.microsoft.com/office/word/2010/wordprocessingCanvas" xmlns:cx="http://schemas.microsoft.com/office/drawing/2014/chartex" xmlns:cx1="http://schemas.microsoft.com/office/drawing/2015/9/8/chartex" xmlns:cx2="http://schemas.microsoft.com/office/drawing/2015/10/21/chartex" xmlns:cx3="http://schemas.microsoft.com/office/drawing/2016/5/9/chartex" xmlns:cx4="http://schemas.microsoft.com/office/drawing/2016/5/10/chartex" xmlns:cx5="http://schemas.microsoft.com/office/drawing/2016/5/11/chartex" xmlns:cx6="http://schemas.microsoft.com/office/drawing/2016/5/12/chartex" xmlns:cx7="http://schemas.microsoft.com/office/drawing/2016/5/13/chartex" xmlns:cx8="http://schemas.microsoft.com/office/drawing/2016/5/14/chartex" xmlns:mc="http://schemas.openxmlformats.org/markup-compatibility/2006" xmlns:aink="http://schemas.microsoft.com/office/drawing/2016/ink" xmlns:o="urn:schemas-microsoft-com:office:office" xmlns:r="http://schemas.openxmlformats.org/officeDocument/2006/relationships" xmlns:m="http://schemas.openxmlformats.org/officeDocument/2006/math" xmlns:v="urn:schemas-microsoft-com:vml" xmlns:wp14="http://schemas.microsoft.com/office/word/2010/wordprocessingDrawing" xmlns:wp="http://schemas.openxmlformats.org/drawingml/2006/wordprocessingDrawing" xmlns:w10="urn:schemas-microsoft-com:office:word" xmlns:w="http://schemas.openxmlformats.org/wordprocessingml/2006/main" xmlns:w14="http://schemas.microsoft.com/office/word/2010/wordml" xmlns:w15="http://schemas.microsoft.com/office/word/2012/wordml" xmlns:w16se="http://schemas.microsoft.com/office/word/2015/wordml/symex" xmlns:wpg="http://schemas.microsoft.com/office/word/2010/wordprocessingGroup" xmlns:wpi="http://schemas.microsoft.com/office/word/2010/wordprocessingInk" xmlns:wne="http://schemas.microsoft.com/office/word/2006/wordml" xmlns:wps="http://schemas.microsoft.com/office/word/2010/wordprocessingShape" mc:Ignorable="w14 w15 w16se wp14">
   <w:footnote w:type="separator" w:id="-1">
     <w:p>
       <w:pPr>
@@ -3813,7 +3742,7 @@
 </file>
 
 <file path=word/header1.xml><?xml version="1.0" encoding="utf-8"?>
-<w:hdr xmlns:wpc="http://schemas.microsoft.com/office/word/2010/wordprocessingCanvas" xmlns:mc="http://schemas.openxmlformats.org/markup-compatibility/2006" xmlns:o="urn:schemas-microsoft-com:office:office" xmlns:r="http://schemas.openxmlformats.org/officeDocument/2006/relationships" xmlns:m="http://schemas.openxmlformats.org/officeDocument/2006/math" xmlns:v="urn:schemas-microsoft-com:vml" xmlns:wp14="http://schemas.microsoft.com/office/word/2010/wordprocessingDrawing" xmlns:wp="http://schemas.openxmlformats.org/drawingml/2006/wordprocessingDrawing" xmlns:w10="urn:schemas-microsoft-com:office:word" xmlns:w="http://schemas.openxmlformats.org/wordprocessingml/2006/main" xmlns:w14="http://schemas.microsoft.com/office/word/2010/wordml" xmlns:w15="http://schemas.microsoft.com/office/word/2012/wordml" xmlns:wpg="http://schemas.microsoft.com/office/word/2010/wordprocessingGroup" xmlns:wpi="http://schemas.microsoft.com/office/word/2010/wordprocessingInk" xmlns:wne="http://schemas.microsoft.com/office/word/2006/wordml" xmlns:wps="http://schemas.microsoft.com/office/word/2010/wordprocessingShape" mc:Ignorable="w14 w15 wp14">
+<w:hdr xmlns:wpc="http://schemas.microsoft.com/office/word/2010/wordprocessingCanvas" xmlns:cx="http://schemas.microsoft.com/office/drawing/2014/chartex" xmlns:cx1="http://schemas.microsoft.com/office/drawing/2015/9/8/chartex" xmlns:cx2="http://schemas.microsoft.com/office/drawing/2015/10/21/chartex" xmlns:cx3="http://schemas.microsoft.com/office/drawing/2016/5/9/chartex" xmlns:cx4="http://schemas.microsoft.com/office/drawing/2016/5/10/chartex" xmlns:cx5="http://schemas.microsoft.com/office/drawing/2016/5/11/chartex" xmlns:cx6="http://schemas.microsoft.com/office/drawing/2016/5/12/chartex" xmlns:cx7="http://schemas.microsoft.com/office/drawing/2016/5/13/chartex" xmlns:cx8="http://schemas.microsoft.com/office/drawing/2016/5/14/chartex" xmlns:mc="http://schemas.openxmlformats.org/markup-compatibility/2006" xmlns:aink="http://schemas.microsoft.com/office/drawing/2016/ink" xmlns:o="urn:schemas-microsoft-com:office:office" xmlns:r="http://schemas.openxmlformats.org/officeDocument/2006/relationships" xmlns:m="http://schemas.openxmlformats.org/officeDocument/2006/math" xmlns:v="urn:schemas-microsoft-com:vml" xmlns:wp14="http://schemas.microsoft.com/office/word/2010/wordprocessingDrawing" xmlns:wp="http://schemas.openxmlformats.org/drawingml/2006/wordprocessingDrawing" xmlns:w10="urn:schemas-microsoft-com:office:word" xmlns:w="http://schemas.openxmlformats.org/wordprocessingml/2006/main" xmlns:w14="http://schemas.microsoft.com/office/word/2010/wordml" xmlns:w15="http://schemas.microsoft.com/office/word/2012/wordml" xmlns:w16se="http://schemas.microsoft.com/office/word/2015/wordml/symex" xmlns:wpg="http://schemas.microsoft.com/office/word/2010/wordprocessingGroup" xmlns:wpi="http://schemas.microsoft.com/office/word/2010/wordprocessingInk" xmlns:wne="http://schemas.microsoft.com/office/word/2006/wordml" xmlns:wps="http://schemas.microsoft.com/office/word/2010/wordprocessingShape" mc:Ignorable="w14 w15 w16se wp14">
   <w:p>
     <w:pPr>
       <w:pStyle w:val="Header"/>
@@ -3835,7 +3764,7 @@
 </file>
 
 <file path=word/styles.xml><?xml version="1.0" encoding="utf-8"?>
-<w:styles xmlns:mc="http://schemas.openxmlformats.org/markup-compatibility/2006" xmlns:r="http://schemas.openxmlformats.org/officeDocument/2006/relationships" xmlns:w="http://schemas.openxmlformats.org/wordprocessingml/2006/main" xmlns:w14="http://schemas.microsoft.com/office/word/2010/wordml" xmlns:w15="http://schemas.microsoft.com/office/word/2012/wordml" mc:Ignorable="w14 w15">
+<w:styles xmlns:mc="http://schemas.openxmlformats.org/markup-compatibility/2006" xmlns:r="http://schemas.openxmlformats.org/officeDocument/2006/relationships" xmlns:w="http://schemas.openxmlformats.org/wordprocessingml/2006/main" xmlns:w14="http://schemas.microsoft.com/office/word/2010/wordml" xmlns:w15="http://schemas.microsoft.com/office/word/2012/wordml" xmlns:w16se="http://schemas.microsoft.com/office/word/2015/wordml/symex" mc:Ignorable="w14 w15 w16se">
   <w:docDefaults>
     <w:rPrDefault>
       <w:rPr>
@@ -3851,7 +3780,7 @@
       </w:pPr>
     </w:pPrDefault>
   </w:docDefaults>
-  <w:latentStyles w:defLockedState="0" w:defUIPriority="99" w:defSemiHidden="0" w:defUnhideWhenUsed="0" w:defQFormat="0" w:count="371">
+  <w:latentStyles w:defLockedState="0" w:defUIPriority="99" w:defSemiHidden="0" w:defUnhideWhenUsed="0" w:defQFormat="0" w:count="374">
     <w:lsdException w:name="Normal" w:uiPriority="0" w:qFormat="1"/>
     <w:lsdException w:name="heading 1" w:uiPriority="9" w:qFormat="1"/>
     <w:lsdException w:name="heading 2" w:semiHidden="1" w:uiPriority="9" w:unhideWhenUsed="1" w:qFormat="1"/>
@@ -3957,7 +3886,6 @@
     <w:lsdException w:name="HTML Sample" w:semiHidden="1" w:unhideWhenUsed="1"/>
     <w:lsdException w:name="HTML Typewriter" w:semiHidden="1" w:unhideWhenUsed="1"/>
     <w:lsdException w:name="HTML Variable" w:semiHidden="1" w:unhideWhenUsed="1"/>
-    <w:lsdException w:name="Normal Table" w:semiHidden="1" w:unhideWhenUsed="1"/>
     <w:lsdException w:name="annotation subject" w:semiHidden="1" w:unhideWhenUsed="1"/>
     <w:lsdException w:name="No List" w:semiHidden="1" w:unhideWhenUsed="1"/>
     <w:lsdException w:name="Outline List 1" w:semiHidden="1" w:unhideWhenUsed="1"/>
@@ -4002,7 +3930,6 @@
     <w:lsdException w:name="Table Professional" w:semiHidden="1" w:unhideWhenUsed="1"/>
     <w:lsdException w:name="Table Subtle 1" w:semiHidden="1" w:unhideWhenUsed="1"/>
     <w:lsdException w:name="Table Subtle 2" w:semiHidden="1" w:unhideWhenUsed="1"/>
-    <w:lsdException w:name="Table Web 1" w:semiHidden="1" w:unhideWhenUsed="1"/>
     <w:lsdException w:name="Table Web 2" w:semiHidden="1" w:unhideWhenUsed="1"/>
     <w:lsdException w:name="Table Web 3" w:semiHidden="1" w:unhideWhenUsed="1"/>
     <w:lsdException w:name="Balloon Text" w:semiHidden="1" w:unhideWhenUsed="1"/>
@@ -4223,6 +4150,9 @@
     <w:lsdException w:name="List Table 5 Dark Accent 6" w:uiPriority="50"/>
     <w:lsdException w:name="List Table 6 Colorful Accent 6" w:uiPriority="51"/>
     <w:lsdException w:name="List Table 7 Colorful Accent 6" w:uiPriority="52"/>
+    <w:lsdException w:name="Mention" w:semiHidden="1" w:unhideWhenUsed="1"/>
+    <w:lsdException w:name="Smart Hyperlink" w:semiHidden="1" w:unhideWhenUsed="1"/>
+    <w:lsdException w:name="Hashtag" w:semiHidden="1" w:unhideWhenUsed="1"/>
   </w:latentStyles>
   <w:style w:type="paragraph" w:default="1" w:styleId="Normal">
     <w:name w:val="Normal"/>
@@ -4606,6 +4536,18 @@
     <w:basedOn w:val="DefaultParagraphFont"/>
     <w:rsid w:val="005D6EBE"/>
   </w:style>
+  <w:style w:type="character" w:styleId="Mention">
+    <w:name w:val="Mention"/>
+    <w:basedOn w:val="DefaultParagraphFont"/>
+    <w:uiPriority w:val="99"/>
+    <w:semiHidden/>
+    <w:unhideWhenUsed/>
+    <w:rsid w:val="00897C8C"/>
+    <w:rPr>
+      <w:color w:val="2B579A"/>
+      <w:shd w:val="clear" w:color="auto" w:fill="E6E6E6"/>
+    </w:rPr>
+  </w:style>
 </w:styles>
 </file>
 
@@ -4897,7 +4839,7 @@
 </file>
 
 <file path=customXml/itemProps1.xml><?xml version="1.0" encoding="utf-8"?>
-<ds:datastoreItem xmlns:ds="http://schemas.openxmlformats.org/officeDocument/2006/customXml" ds:itemID="{61BF945F-5C5E-407C-B905-E8ADD4A2F917}">
+<ds:datastoreItem xmlns:ds="http://schemas.openxmlformats.org/officeDocument/2006/customXml" ds:itemID="{7F687AE0-F8F9-44C9-A11B-C2E7BBFC8045}">
   <ds:schemaRefs>
     <ds:schemaRef ds:uri="http://schemas.openxmlformats.org/officeDocument/2006/bibliography"/>
   </ds:schemaRefs>

</xml_diff>

<commit_message>
Mods to developers guide
</commit_message>
<xml_diff>
--- a/developers.docx
+++ b/developers.docx
@@ -8,7 +8,15 @@
         <w:jc w:val="center"/>
       </w:pPr>
       <w:r>
-        <w:t xml:space="preserve">Provincial Events – </w:t>
+        <w:t>Squa</w:t>
+      </w:r>
+      <w:bookmarkStart w:id="0" w:name="_GoBack"/>
+      <w:bookmarkEnd w:id="0"/>
+      <w:r>
+        <w:t>re</w:t>
+      </w:r>
+      <w:r>
+        <w:t xml:space="preserve"> Events – </w:t>
       </w:r>
       <w:r>
         <w:t xml:space="preserve">Developers </w:t>
@@ -1557,12 +1565,12 @@
       <w:pPr>
         <w:pStyle w:val="Heading1"/>
       </w:pPr>
-      <w:bookmarkStart w:id="0" w:name="_Toc440389253"/>
+      <w:bookmarkStart w:id="1" w:name="_Toc440389253"/>
       <w:r>
         <w:lastRenderedPageBreak/>
         <w:t>Pre-requisites</w:t>
       </w:r>
-      <w:bookmarkEnd w:id="0"/>
+      <w:bookmarkEnd w:id="1"/>
     </w:p>
     <w:p>
       <w:r>
@@ -1583,7 +1591,7 @@
           <w:szCs w:val="22"/>
         </w:rPr>
       </w:pPr>
-      <w:bookmarkStart w:id="1" w:name="_Toc440389254"/>
+      <w:bookmarkStart w:id="2" w:name="_Toc440389254"/>
       <w:proofErr w:type="spellStart"/>
       <w:r>
         <w:rPr>
@@ -1592,7 +1600,7 @@
         </w:rPr>
         <w:t>MySql</w:t>
       </w:r>
-      <w:bookmarkEnd w:id="1"/>
+      <w:bookmarkEnd w:id="2"/>
       <w:proofErr w:type="spellEnd"/>
     </w:p>
     <w:p>
@@ -1689,11 +1697,11 @@
           <w:bCs/>
         </w:rPr>
       </w:pPr>
-      <w:bookmarkStart w:id="2" w:name="_Toc440389255"/>
+      <w:bookmarkStart w:id="3" w:name="_Toc440389255"/>
       <w:r>
         <w:t>Node</w:t>
       </w:r>
-      <w:bookmarkEnd w:id="2"/>
+      <w:bookmarkEnd w:id="3"/>
     </w:p>
     <w:p>
       <w:r>
@@ -1712,11 +1720,11 @@
       <w:pPr>
         <w:pStyle w:val="Heading2"/>
       </w:pPr>
-      <w:bookmarkStart w:id="3" w:name="_Toc440389256"/>
+      <w:bookmarkStart w:id="4" w:name="_Toc440389256"/>
       <w:r>
         <w:t>Git</w:t>
       </w:r>
-      <w:bookmarkEnd w:id="3"/>
+      <w:bookmarkEnd w:id="4"/>
     </w:p>
     <w:p>
       <w:pPr>
@@ -1758,7 +1766,7 @@
       <w:pPr>
         <w:pStyle w:val="Heading2"/>
       </w:pPr>
-      <w:bookmarkStart w:id="4" w:name="_Toc440389257"/>
+      <w:bookmarkStart w:id="5" w:name="_Toc440389257"/>
       <w:proofErr w:type="spellStart"/>
       <w:r>
         <w:t>Redis</w:t>
@@ -1807,14 +1815,32 @@
         </w:r>
       </w:hyperlink>
       <w:r>
-        <w:t xml:space="preserve"> for most platforms but should be obtained from </w:t>
+        <w:t xml:space="preserve"> for most platforms but</w:t>
+      </w:r>
+      <w:r>
+        <w:t xml:space="preserve"> for Windows</w:t>
+      </w:r>
+      <w:r>
+        <w:t xml:space="preserve"> should be obtained from </w:t>
       </w:r>
       <w:hyperlink r:id="rId13" w:history="1">
         <w:r>
           <w:rPr>
             <w:rStyle w:val="Hyperlink"/>
           </w:rPr>
-          <w:t>https://github.com/MSOpenTech/redis/releases</w:t>
+          <w:t>https://github.c</w:t>
+        </w:r>
+        <w:r>
+          <w:rPr>
+            <w:rStyle w:val="Hyperlink"/>
+          </w:rPr>
+          <w:t>o</w:t>
+        </w:r>
+        <w:r>
+          <w:rPr>
+            <w:rStyle w:val="Hyperlink"/>
+          </w:rPr>
+          <w:t>m/MSOpenTech/redis/releases</w:t>
         </w:r>
       </w:hyperlink>
     </w:p>
@@ -1825,7 +1851,7 @@
       <w:r>
         <w:t>GitHub</w:t>
       </w:r>
-      <w:bookmarkEnd w:id="4"/>
+      <w:bookmarkEnd w:id="5"/>
     </w:p>
     <w:p>
       <w:r>
@@ -1870,7 +1896,7 @@
           <w:bCs/>
         </w:rPr>
       </w:pPr>
-      <w:bookmarkStart w:id="5" w:name="_Toc440389258"/>
+      <w:bookmarkStart w:id="6" w:name="_Toc440389258"/>
       <w:r>
         <w:rPr>
           <w:rStyle w:val="Heading2Char"/>
@@ -1879,7 +1905,7 @@
         </w:rPr>
         <w:t>Windows</w:t>
       </w:r>
-      <w:bookmarkEnd w:id="5"/>
+      <w:bookmarkEnd w:id="6"/>
     </w:p>
     <w:p>
       <w:r>
@@ -1895,7 +1921,7 @@
           <w:bCs/>
         </w:rPr>
       </w:pPr>
-      <w:bookmarkStart w:id="6" w:name="_Toc440389259"/>
+      <w:bookmarkStart w:id="7" w:name="_Toc440389259"/>
       <w:proofErr w:type="spellStart"/>
       <w:r>
         <w:rPr>
@@ -1905,7 +1931,7 @@
         </w:rPr>
         <w:t>TortoiseGit</w:t>
       </w:r>
-      <w:bookmarkEnd w:id="6"/>
+      <w:bookmarkEnd w:id="7"/>
       <w:proofErr w:type="spellEnd"/>
     </w:p>
     <w:p>
@@ -1925,7 +1951,7 @@
       <w:pPr>
         <w:pStyle w:val="Heading2"/>
       </w:pPr>
-      <w:bookmarkStart w:id="7" w:name="_Toc440389260"/>
+      <w:bookmarkStart w:id="8" w:name="_Toc440389260"/>
       <w:proofErr w:type="spellStart"/>
       <w:r>
         <w:t>PuTTY</w:t>
@@ -1937,7 +1963,7 @@
       <w:r>
         <w:t>indows</w:t>
       </w:r>
-      <w:bookmarkEnd w:id="7"/>
+      <w:bookmarkEnd w:id="8"/>
     </w:p>
     <w:p>
       <w:hyperlink r:id="rId17" w:history="1">
@@ -1953,12 +1979,12 @@
       <w:pPr>
         <w:pStyle w:val="Heading2"/>
       </w:pPr>
-      <w:bookmarkStart w:id="8" w:name="_Toc440389261"/>
+      <w:bookmarkStart w:id="9" w:name="_Toc440389261"/>
       <w:r>
         <w:lastRenderedPageBreak/>
         <w:t>Visual Studio Code</w:t>
       </w:r>
-      <w:bookmarkEnd w:id="8"/>
+      <w:bookmarkEnd w:id="9"/>
     </w:p>
     <w:p>
       <w:r>
@@ -2276,22 +2302,22 @@
       <w:pPr>
         <w:pStyle w:val="Heading1"/>
       </w:pPr>
-      <w:bookmarkStart w:id="9" w:name="_Toc440389262"/>
+      <w:bookmarkStart w:id="10" w:name="_Toc440389262"/>
       <w:r>
         <w:lastRenderedPageBreak/>
         <w:t>Setting up a development environment</w:t>
       </w:r>
-      <w:bookmarkEnd w:id="9"/>
+      <w:bookmarkEnd w:id="10"/>
     </w:p>
     <w:p>
       <w:pPr>
         <w:pStyle w:val="Heading2"/>
       </w:pPr>
-      <w:bookmarkStart w:id="10" w:name="_Toc440389263"/>
+      <w:bookmarkStart w:id="11" w:name="_Toc440389263"/>
       <w:r>
         <w:t>Database</w:t>
       </w:r>
-      <w:bookmarkEnd w:id="10"/>
+      <w:bookmarkEnd w:id="11"/>
     </w:p>
     <w:p>
       <w:r>
@@ -2414,11 +2440,11 @@
       <w:r>
         <w:t xml:space="preserve"> </w:t>
       </w:r>
-      <w:bookmarkStart w:id="11" w:name="_Toc440389264"/>
+      <w:bookmarkStart w:id="12" w:name="_Toc440389264"/>
       <w:r>
         <w:t>Get the source code</w:t>
       </w:r>
-      <w:bookmarkEnd w:id="11"/>
+      <w:bookmarkEnd w:id="12"/>
     </w:p>
     <w:p>
       <w:r>
@@ -2796,14 +2822,14 @@
       <w:pPr>
         <w:pStyle w:val="Heading1"/>
       </w:pPr>
-      <w:bookmarkStart w:id="12" w:name="_Toc440389265"/>
+      <w:bookmarkStart w:id="13" w:name="_Toc440389265"/>
       <w:r>
         <w:t>Starting</w:t>
       </w:r>
       <w:r>
         <w:t xml:space="preserve"> the application</w:t>
       </w:r>
-      <w:bookmarkEnd w:id="12"/>
+      <w:bookmarkEnd w:id="13"/>
       <w:r>
         <w:t xml:space="preserve"> </w:t>
       </w:r>
@@ -2911,11 +2937,11 @@
       <w:pPr>
         <w:pStyle w:val="Heading2"/>
       </w:pPr>
-      <w:bookmarkStart w:id="13" w:name="_Toc440389266"/>
+      <w:bookmarkStart w:id="14" w:name="_Toc440389266"/>
       <w:r>
         <w:t>From a command line</w:t>
       </w:r>
-      <w:bookmarkEnd w:id="13"/>
+      <w:bookmarkEnd w:id="14"/>
     </w:p>
     <w:p>
       <w:r>
@@ -2996,12 +3022,12 @@
       <w:pPr>
         <w:pStyle w:val="Heading2"/>
       </w:pPr>
-      <w:bookmarkStart w:id="14" w:name="_Toc440389267"/>
+      <w:bookmarkStart w:id="15" w:name="_Toc440389267"/>
       <w:r>
         <w:lastRenderedPageBreak/>
         <w:t>From within VS Code (for debugging)</w:t>
       </w:r>
-      <w:bookmarkEnd w:id="14"/>
+      <w:bookmarkEnd w:id="15"/>
     </w:p>
     <w:p>
       <w:r>
@@ -3072,12 +3098,12 @@
       <w:pPr>
         <w:pStyle w:val="Heading1"/>
       </w:pPr>
-      <w:bookmarkStart w:id="15" w:name="_Toc440389268"/>
+      <w:bookmarkStart w:id="16" w:name="_Toc440389268"/>
       <w:r>
         <w:lastRenderedPageBreak/>
         <w:t>Running the application</w:t>
       </w:r>
-      <w:bookmarkEnd w:id="15"/>
+      <w:bookmarkEnd w:id="16"/>
     </w:p>
     <w:p>
       <w:r>
@@ -3143,11 +3169,11 @@
       <w:pPr>
         <w:pStyle w:val="Heading1"/>
       </w:pPr>
-      <w:bookmarkStart w:id="16" w:name="_Toc440389269"/>
+      <w:bookmarkStart w:id="17" w:name="_Toc440389269"/>
       <w:r>
         <w:t>Editing the code</w:t>
       </w:r>
-      <w:bookmarkEnd w:id="16"/>
+      <w:bookmarkEnd w:id="17"/>
     </w:p>
     <w:p>
       <w:r>
@@ -3249,12 +3275,12 @@
       <w:pPr>
         <w:pStyle w:val="Heading1"/>
       </w:pPr>
-      <w:bookmarkStart w:id="17" w:name="_Toc440389270"/>
+      <w:bookmarkStart w:id="18" w:name="_Toc440389270"/>
       <w:r>
         <w:lastRenderedPageBreak/>
         <w:t>Putting changes into production</w:t>
       </w:r>
-      <w:bookmarkEnd w:id="17"/>
+      <w:bookmarkEnd w:id="18"/>
     </w:p>
     <w:p>
       <w:r>
@@ -3403,11 +3429,11 @@
       <w:pPr>
         <w:pStyle w:val="Heading1"/>
       </w:pPr>
-      <w:bookmarkStart w:id="18" w:name="_Toc440389271"/>
+      <w:bookmarkStart w:id="19" w:name="_Toc440389271"/>
       <w:r>
         <w:t>Notes on setting up a Linux server</w:t>
       </w:r>
-      <w:bookmarkEnd w:id="18"/>
+      <w:bookmarkEnd w:id="19"/>
     </w:p>
     <w:p>
       <w:r>
@@ -3439,7 +3465,7 @@
       <w:pPr>
         <w:pStyle w:val="Heading1"/>
       </w:pPr>
-      <w:bookmarkStart w:id="19" w:name="_Toc440389272"/>
+      <w:bookmarkStart w:id="20" w:name="_Toc440389272"/>
       <w:r>
         <w:t xml:space="preserve">Notes on creating the readme.md markdown file for </w:t>
       </w:r>
@@ -3447,7 +3473,7 @@
       <w:r>
         <w:t>github</w:t>
       </w:r>
-      <w:bookmarkEnd w:id="19"/>
+      <w:bookmarkEnd w:id="20"/>
       <w:proofErr w:type="spellEnd"/>
     </w:p>
     <w:p>
@@ -3600,8 +3626,6 @@
       <w:r>
         <w:t>And this is causing problems so I manually removed the bits highlighted in yellow. I haven’t had time to work out how to stop this.</w:t>
       </w:r>
-      <w:bookmarkStart w:id="20" w:name="_GoBack"/>
-      <w:bookmarkEnd w:id="20"/>
     </w:p>
     <w:p>
       <w:pPr>
@@ -3943,6 +3967,7 @@
     <w:lsdException w:name="HTML Sample" w:semiHidden="1" w:unhideWhenUsed="1"/>
     <w:lsdException w:name="HTML Typewriter" w:semiHidden="1" w:unhideWhenUsed="1"/>
     <w:lsdException w:name="HTML Variable" w:semiHidden="1" w:unhideWhenUsed="1"/>
+    <w:lsdException w:name="Normal Table" w:semiHidden="1" w:unhideWhenUsed="1"/>
     <w:lsdException w:name="annotation subject" w:semiHidden="1" w:unhideWhenUsed="1"/>
     <w:lsdException w:name="No List" w:semiHidden="1" w:unhideWhenUsed="1"/>
     <w:lsdException w:name="Outline List 1" w:semiHidden="1" w:unhideWhenUsed="1"/>
@@ -3989,8 +4014,10 @@
     <w:lsdException w:name="Table Subtle 2" w:semiHidden="1" w:unhideWhenUsed="1"/>
     <w:lsdException w:name="Table Web 1" w:semiHidden="1" w:unhideWhenUsed="1"/>
     <w:lsdException w:name="Table Web 2" w:semiHidden="1" w:unhideWhenUsed="1"/>
+    <w:lsdException w:name="Table Web 3" w:semiHidden="1" w:unhideWhenUsed="1"/>
     <w:lsdException w:name="Balloon Text" w:semiHidden="1" w:unhideWhenUsed="1"/>
     <w:lsdException w:name="Table Grid" w:uiPriority="59"/>
+    <w:lsdException w:name="Table Theme" w:semiHidden="1" w:unhideWhenUsed="1"/>
     <w:lsdException w:name="Placeholder Text" w:semiHidden="1"/>
     <w:lsdException w:name="No Spacing" w:uiPriority="1" w:qFormat="1"/>
     <w:lsdException w:name="Light Shading" w:uiPriority="60"/>
@@ -4605,6 +4632,18 @@
       <w:shd w:val="clear" w:color="auto" w:fill="E6E6E6"/>
     </w:rPr>
   </w:style>
+  <w:style w:type="character" w:styleId="FollowedHyperlink">
+    <w:name w:val="FollowedHyperlink"/>
+    <w:basedOn w:val="DefaultParagraphFont"/>
+    <w:uiPriority w:val="99"/>
+    <w:semiHidden/>
+    <w:unhideWhenUsed/>
+    <w:rsid w:val="00F619B7"/>
+    <w:rPr>
+      <w:color w:val="800080" w:themeColor="followedHyperlink"/>
+      <w:u w:val="single"/>
+    </w:rPr>
+  </w:style>
 </w:styles>
 </file>
 
@@ -4896,7 +4935,7 @@
 </file>
 
 <file path=customXml/itemProps1.xml><?xml version="1.0" encoding="utf-8"?>
-<ds:datastoreItem xmlns:ds="http://schemas.openxmlformats.org/officeDocument/2006/customXml" ds:itemID="{D55E6460-190B-4F2C-91F1-C748E4FC27A5}">
+<ds:datastoreItem xmlns:ds="http://schemas.openxmlformats.org/officeDocument/2006/customXml" ds:itemID="{2638C660-10CF-4827-B3AD-DF6372BAB131}">
   <ds:schemaRefs>
     <ds:schemaRef ds:uri="http://schemas.openxmlformats.org/officeDocument/2006/bibliography"/>
   </ds:schemaRefs>

</xml_diff>